<commit_message>
initial draft of reg form
</commit_message>
<xml_diff>
--- a/reg-form.docx
+++ b/reg-form.docx
@@ -1,6 +1,6 @@
 
 <file path=word/document.xml><?xml version="1.0" encoding="utf-8"?>
-<w:document xmlns:wpc="http://schemas.microsoft.com/office/word/2010/wordprocessingCanvas" xmlns:cx="http://schemas.microsoft.com/office/drawing/2014/chartex" xmlns:cx1="http://schemas.microsoft.com/office/drawing/2015/9/8/chartex" xmlns:mc="http://schemas.openxmlformats.org/markup-compatibility/2006" xmlns:o="urn:schemas-microsoft-com:office:office" xmlns:r="http://schemas.openxmlformats.org/officeDocument/2006/relationships" xmlns:m="http://schemas.openxmlformats.org/officeDocument/2006/math" xmlns:v="urn:schemas-microsoft-com:vml" xmlns:wp14="http://schemas.microsoft.com/office/word/2010/wordprocessingDrawing" xmlns:wp="http://schemas.openxmlformats.org/drawingml/2006/wordprocessingDrawing" xmlns:w10="urn:schemas-microsoft-com:office:word" xmlns:w="http://schemas.openxmlformats.org/wordprocessingml/2006/main" xmlns:w14="http://schemas.microsoft.com/office/word/2010/wordml" xmlns:w15="http://schemas.microsoft.com/office/word/2012/wordml" xmlns:w16se="http://schemas.microsoft.com/office/word/2015/wordml/symex" xmlns:wpg="http://schemas.microsoft.com/office/word/2010/wordprocessingGroup" xmlns:wpi="http://schemas.microsoft.com/office/word/2010/wordprocessingInk" xmlns:wne="http://schemas.microsoft.com/office/word/2006/wordml" xmlns:wps="http://schemas.microsoft.com/office/word/2010/wordprocessingShape" mc:Ignorable="w14 w15 w16se wp14">
+<w:document xmlns:wpc="http://schemas.microsoft.com/office/word/2010/wordprocessingCanvas" xmlns:cx="http://schemas.microsoft.com/office/drawing/2014/chartex" xmlns:cx1="http://schemas.microsoft.com/office/drawing/2015/9/8/chartex" xmlns:cx2="http://schemas.microsoft.com/office/drawing/2015/10/21/chartex" xmlns:cx3="http://schemas.microsoft.com/office/drawing/2016/5/9/chartex" xmlns:cx4="http://schemas.microsoft.com/office/drawing/2016/5/10/chartex" xmlns:cx5="http://schemas.microsoft.com/office/drawing/2016/5/11/chartex" xmlns:cx6="http://schemas.microsoft.com/office/drawing/2016/5/12/chartex" xmlns:cx7="http://schemas.microsoft.com/office/drawing/2016/5/13/chartex" xmlns:cx8="http://schemas.microsoft.com/office/drawing/2016/5/14/chartex" xmlns:mc="http://schemas.openxmlformats.org/markup-compatibility/2006" xmlns:aink="http://schemas.microsoft.com/office/drawing/2016/ink" xmlns:am3d="http://schemas.microsoft.com/office/drawing/2017/model3d" xmlns:o="urn:schemas-microsoft-com:office:office" xmlns:r="http://schemas.openxmlformats.org/officeDocument/2006/relationships" xmlns:m="http://schemas.openxmlformats.org/officeDocument/2006/math" xmlns:v="urn:schemas-microsoft-com:vml" xmlns:wp14="http://schemas.microsoft.com/office/word/2010/wordprocessingDrawing" xmlns:wp="http://schemas.openxmlformats.org/drawingml/2006/wordprocessingDrawing" xmlns:w10="urn:schemas-microsoft-com:office:word" xmlns:w="http://schemas.openxmlformats.org/wordprocessingml/2006/main" xmlns:w14="http://schemas.microsoft.com/office/word/2010/wordml" xmlns:w15="http://schemas.microsoft.com/office/word/2012/wordml" xmlns:w16cid="http://schemas.microsoft.com/office/word/2016/wordml/cid" xmlns:w16se="http://schemas.microsoft.com/office/word/2015/wordml/symex" xmlns:wpg="http://schemas.microsoft.com/office/word/2010/wordprocessingGroup" xmlns:wpi="http://schemas.microsoft.com/office/word/2010/wordprocessingInk" xmlns:wne="http://schemas.microsoft.com/office/word/2006/wordml" xmlns:wps="http://schemas.microsoft.com/office/word/2010/wordprocessingShape" mc:Ignorable="w14 w15 w16se w16cid wp14">
   <w:body>
     <w:p>
       <w:pPr>
@@ -376,6 +376,15 @@
                 <w:lang w:eastAsia="zh-CN"/>
               </w:rPr>
             </w:pPr>
+            <w:r>
+              <w:rPr>
+                <w:rFonts w:ascii="Arial" w:hAnsi="Arial" w:cs="Arial"/>
+                <w:sz w:val="22"/>
+                <w:szCs w:val="22"/>
+                <w:lang w:eastAsia="zh-CN"/>
+              </w:rPr>
+              <w:t xml:space="preserve">Ignetik </w:t>
+            </w:r>
           </w:p>
         </w:tc>
       </w:tr>
@@ -447,6 +456,15 @@
                 <w:lang w:eastAsia="zh-CN"/>
               </w:rPr>
             </w:pPr>
+            <w:r>
+              <w:rPr>
+                <w:rFonts w:ascii="Arial" w:hAnsi="Arial" w:cs="Arial"/>
+                <w:sz w:val="22"/>
+                <w:szCs w:val="22"/>
+                <w:lang w:eastAsia="zh-CN"/>
+              </w:rPr>
+              <w:t>Oliver</w:t>
+            </w:r>
           </w:p>
         </w:tc>
       </w:tr>
@@ -470,7 +488,6 @@
                 <w:lang w:eastAsia="zh-CN"/>
               </w:rPr>
             </w:pPr>
-            <w:proofErr w:type="spellStart"/>
             <w:r>
               <w:rPr>
                 <w:rFonts w:ascii="Arial" w:hAnsi="Arial" w:cs="Arial"/>
@@ -478,17 +495,7 @@
                 <w:szCs w:val="22"/>
                 <w:lang w:eastAsia="zh-CN"/>
               </w:rPr>
-              <w:t>Uni</w:t>
-            </w:r>
-            <w:proofErr w:type="spellEnd"/>
-            <w:r>
-              <w:rPr>
-                <w:rFonts w:ascii="Arial" w:hAnsi="Arial" w:cs="Arial"/>
-                <w:sz w:val="22"/>
-                <w:szCs w:val="22"/>
-                <w:lang w:eastAsia="zh-CN"/>
-              </w:rPr>
-              <w:t xml:space="preserve"> ID:</w:t>
+              <w:t>Uni ID:</w:t>
             </w:r>
           </w:p>
         </w:tc>
@@ -511,6 +518,15 @@
                 <w:lang w:eastAsia="zh-CN"/>
               </w:rPr>
             </w:pPr>
+            <w:r>
+              <w:rPr>
+                <w:rFonts w:ascii="Arial" w:hAnsi="Arial" w:cs="Arial"/>
+                <w:sz w:val="22"/>
+                <w:szCs w:val="22"/>
+                <w:lang w:eastAsia="zh-CN"/>
+              </w:rPr>
+              <w:t>U5012063</w:t>
+            </w:r>
           </w:p>
         </w:tc>
       </w:tr>
@@ -582,6 +598,15 @@
                 <w:lang w:eastAsia="zh-CN"/>
               </w:rPr>
             </w:pPr>
+            <w:r>
+              <w:rPr>
+                <w:rFonts w:ascii="Arial" w:hAnsi="Arial" w:cs="Arial"/>
+                <w:sz w:val="22"/>
+                <w:szCs w:val="22"/>
+                <w:lang w:eastAsia="zh-CN"/>
+              </w:rPr>
+              <w:t>U5012063@anu.edu.au</w:t>
+            </w:r>
           </w:p>
         </w:tc>
       </w:tr>
@@ -653,6 +678,15 @@
                 <w:lang w:eastAsia="zh-CN"/>
               </w:rPr>
             </w:pPr>
+            <w:r>
+              <w:rPr>
+                <w:rFonts w:ascii="Arial" w:hAnsi="Arial" w:cs="Arial"/>
+                <w:sz w:val="22"/>
+                <w:szCs w:val="22"/>
+                <w:lang w:eastAsia="zh-CN"/>
+              </w:rPr>
+              <w:t>0479132542</w:t>
+            </w:r>
           </w:p>
         </w:tc>
       </w:tr>
@@ -769,6 +803,15 @@
                 <w:lang w:eastAsia="zh-CN"/>
               </w:rPr>
             </w:pPr>
+            <w:r>
+              <w:rPr>
+                <w:rFonts w:ascii="Arial" w:hAnsi="Arial" w:cs="Arial"/>
+                <w:sz w:val="22"/>
+                <w:szCs w:val="22"/>
+                <w:lang w:eastAsia="zh-CN"/>
+              </w:rPr>
+              <w:t>ENGN 4200, ENGN 3230</w:t>
+            </w:r>
           </w:p>
         </w:tc>
       </w:tr>
@@ -859,6 +902,15 @@
                 <w:lang w:eastAsia="zh-CN"/>
               </w:rPr>
             </w:pPr>
+            <w:r>
+              <w:rPr>
+                <w:rFonts w:ascii="Arial" w:hAnsi="Arial" w:cs="Arial"/>
+                <w:sz w:val="22"/>
+                <w:szCs w:val="22"/>
+                <w:lang w:eastAsia="zh-CN"/>
+              </w:rPr>
+              <w:t xml:space="preserve">Sadeghi </w:t>
+            </w:r>
           </w:p>
         </w:tc>
       </w:tr>
@@ -930,6 +982,17 @@
                 <w:lang w:eastAsia="zh-CN"/>
               </w:rPr>
             </w:pPr>
+            <w:proofErr w:type="spellStart"/>
+            <w:r>
+              <w:rPr>
+                <w:rFonts w:ascii="Arial" w:hAnsi="Arial" w:cs="Arial"/>
+                <w:sz w:val="22"/>
+                <w:szCs w:val="22"/>
+                <w:lang w:eastAsia="zh-CN"/>
+              </w:rPr>
+              <w:t>Parastoo</w:t>
+            </w:r>
+            <w:proofErr w:type="spellEnd"/>
           </w:p>
         </w:tc>
       </w:tr>
@@ -953,7 +1016,6 @@
                 <w:lang w:eastAsia="zh-CN"/>
               </w:rPr>
             </w:pPr>
-            <w:proofErr w:type="spellStart"/>
             <w:r>
               <w:rPr>
                 <w:rFonts w:ascii="Arial" w:hAnsi="Arial" w:cs="Arial"/>
@@ -961,17 +1023,7 @@
                 <w:szCs w:val="22"/>
                 <w:lang w:eastAsia="zh-CN"/>
               </w:rPr>
-              <w:t>Uni</w:t>
-            </w:r>
-            <w:proofErr w:type="spellEnd"/>
-            <w:r>
-              <w:rPr>
-                <w:rFonts w:ascii="Arial" w:hAnsi="Arial" w:cs="Arial"/>
-                <w:sz w:val="22"/>
-                <w:szCs w:val="22"/>
-                <w:lang w:eastAsia="zh-CN"/>
-              </w:rPr>
-              <w:t xml:space="preserve"> ID</w:t>
+              <w:t>Uni ID</w:t>
             </w:r>
             <w:r>
               <w:rPr>
@@ -1039,6 +1091,15 @@
                 <w:lang w:eastAsia="zh-CN"/>
               </w:rPr>
             </w:pPr>
+            <w:r>
+              <w:rPr>
+                <w:rFonts w:ascii="Arial" w:hAnsi="Arial" w:cs="Arial"/>
+                <w:sz w:val="22"/>
+                <w:szCs w:val="22"/>
+                <w:lang w:eastAsia="zh-CN"/>
+              </w:rPr>
+              <w:t>u4267276</w:t>
+            </w:r>
           </w:p>
         </w:tc>
       </w:tr>
@@ -1110,6 +1171,15 @@
                 <w:lang w:eastAsia="zh-CN"/>
               </w:rPr>
             </w:pPr>
+            <w:r>
+              <w:rPr>
+                <w:rFonts w:ascii="Arial" w:hAnsi="Arial" w:cs="Arial"/>
+                <w:sz w:val="22"/>
+                <w:szCs w:val="22"/>
+                <w:lang w:eastAsia="zh-CN"/>
+              </w:rPr>
+              <w:t>parastoo.sadeghi@anu.edu.au</w:t>
+            </w:r>
           </w:p>
         </w:tc>
       </w:tr>
@@ -1181,6 +1251,15 @@
                 <w:lang w:eastAsia="zh-CN"/>
               </w:rPr>
             </w:pPr>
+            <w:r>
+              <w:rPr>
+                <w:rFonts w:ascii="Arial" w:hAnsi="Arial" w:cs="Arial"/>
+                <w:sz w:val="22"/>
+                <w:szCs w:val="22"/>
+                <w:lang w:eastAsia="zh-CN"/>
+              </w:rPr>
+              <w:t>N/A</w:t>
+            </w:r>
           </w:p>
         </w:tc>
       </w:tr>
@@ -1397,7 +1476,6 @@
                 <w:lang w:eastAsia="zh-CN"/>
               </w:rPr>
             </w:pPr>
-            <w:proofErr w:type="spellStart"/>
             <w:r>
               <w:rPr>
                 <w:rFonts w:ascii="Arial" w:hAnsi="Arial" w:cs="Arial"/>
@@ -1405,17 +1483,7 @@
                 <w:szCs w:val="22"/>
                 <w:lang w:eastAsia="zh-CN"/>
               </w:rPr>
-              <w:t>Uni</w:t>
-            </w:r>
-            <w:proofErr w:type="spellEnd"/>
-            <w:r>
-              <w:rPr>
-                <w:rFonts w:ascii="Arial" w:hAnsi="Arial" w:cs="Arial"/>
-                <w:sz w:val="22"/>
-                <w:szCs w:val="22"/>
-                <w:lang w:eastAsia="zh-CN"/>
-              </w:rPr>
-              <w:t xml:space="preserve"> ID</w:t>
+              <w:t>Uni ID</w:t>
             </w:r>
             <w:r>
               <w:rPr>
@@ -1779,6 +1847,33 @@
           <w:lang w:eastAsia="zh-CN"/>
         </w:rPr>
       </w:pPr>
+      <w:r>
+        <w:rPr>
+          <w:rFonts w:ascii="Arial" w:hAnsi="Arial" w:cs="Arial"/>
+          <w:sz w:val="22"/>
+          <w:szCs w:val="22"/>
+          <w:lang w:eastAsia="zh-CN"/>
+        </w:rPr>
+        <w:t xml:space="preserve">Polyphonic </w:t>
+      </w:r>
+      <w:r>
+        <w:rPr>
+          <w:rFonts w:ascii="Arial" w:hAnsi="Arial" w:cs="Arial"/>
+          <w:sz w:val="22"/>
+          <w:szCs w:val="22"/>
+          <w:lang w:eastAsia="zh-CN"/>
+        </w:rPr>
+        <w:t xml:space="preserve">Automatic Music Transcription </w:t>
+      </w:r>
+      <w:r>
+        <w:rPr>
+          <w:rFonts w:ascii="Arial" w:hAnsi="Arial" w:cs="Arial"/>
+          <w:sz w:val="22"/>
+          <w:szCs w:val="22"/>
+          <w:lang w:eastAsia="zh-CN"/>
+        </w:rPr>
+        <w:t>(AMT)</w:t>
+      </w:r>
     </w:p>
     <w:p>
       <w:pPr>
@@ -1792,15 +1887,6 @@
           <w:lang w:eastAsia="zh-CN"/>
         </w:rPr>
       </w:pPr>
-      <w:r>
-        <w:rPr>
-          <w:rFonts w:ascii="Arial" w:hAnsi="Arial" w:cs="Arial"/>
-          <w:sz w:val="22"/>
-          <w:szCs w:val="22"/>
-          <w:lang w:eastAsia="zh-CN"/>
-        </w:rPr>
-        <w:t xml:space="preserve"> </w:t>
-      </w:r>
     </w:p>
     <w:p>
       <w:pPr>
@@ -1832,47 +1918,104 @@
     <w:p>
       <w:pPr>
         <w:spacing w:before="120" w:after="120" w:line="320" w:lineRule="exact"/>
-        <w:rPr>
-          <w:rFonts w:ascii="Arial" w:hAnsi="Arial" w:cs="Arial"/>
-          <w:sz w:val="22"/>
-          <w:szCs w:val="22"/>
-          <w:lang w:eastAsia="zh-CN"/>
-        </w:rPr>
-      </w:pPr>
-    </w:p>
-    <w:p>
-      <w:pPr>
-        <w:spacing w:before="120" w:after="120" w:line="320" w:lineRule="exact"/>
-        <w:rPr>
-          <w:rFonts w:ascii="Arial" w:hAnsi="Arial" w:cs="Arial"/>
-          <w:sz w:val="22"/>
-          <w:szCs w:val="22"/>
-          <w:lang w:eastAsia="zh-CN"/>
-        </w:rPr>
-      </w:pPr>
-    </w:p>
-    <w:p>
-      <w:pPr>
-        <w:spacing w:before="120" w:after="120" w:line="320" w:lineRule="exact"/>
-        <w:rPr>
-          <w:rFonts w:ascii="Arial" w:hAnsi="Arial" w:cs="Arial"/>
-          <w:sz w:val="22"/>
-          <w:szCs w:val="22"/>
-          <w:lang w:eastAsia="zh-CN"/>
-        </w:rPr>
-      </w:pPr>
-    </w:p>
-    <w:p>
-      <w:pPr>
-        <w:spacing w:before="120" w:after="120" w:line="320" w:lineRule="exact"/>
-        <w:rPr>
-          <w:rFonts w:ascii="Arial" w:hAnsi="Arial" w:cs="Arial"/>
-          <w:b/>
-          <w:sz w:val="22"/>
-          <w:szCs w:val="22"/>
-          <w:lang w:eastAsia="zh-CN"/>
-        </w:rPr>
-      </w:pPr>
+        <w:ind w:left="420"/>
+        <w:rPr>
+          <w:rFonts w:ascii="Arial" w:hAnsi="Arial" w:cs="Arial"/>
+          <w:sz w:val="22"/>
+          <w:szCs w:val="22"/>
+          <w:lang w:eastAsia="zh-CN"/>
+        </w:rPr>
+      </w:pPr>
+      <w:r>
+        <w:rPr>
+          <w:rFonts w:ascii="Arial" w:hAnsi="Arial" w:cs="Arial"/>
+          <w:sz w:val="22"/>
+          <w:szCs w:val="22"/>
+          <w:lang w:eastAsia="zh-CN"/>
+        </w:rPr>
+        <w:t>Is it possible to i</w:t>
+      </w:r>
+      <w:r>
+        <w:rPr>
+          <w:rFonts w:ascii="Arial" w:hAnsi="Arial" w:cs="Arial"/>
+          <w:sz w:val="22"/>
+          <w:szCs w:val="22"/>
+          <w:lang w:eastAsia="zh-CN"/>
+        </w:rPr>
+        <w:t>mprov</w:t>
+      </w:r>
+      <w:r>
+        <w:rPr>
+          <w:rFonts w:ascii="Arial" w:hAnsi="Arial" w:cs="Arial"/>
+          <w:sz w:val="22"/>
+          <w:szCs w:val="22"/>
+          <w:lang w:eastAsia="zh-CN"/>
+        </w:rPr>
+        <w:t>e</w:t>
+      </w:r>
+      <w:r>
+        <w:rPr>
+          <w:rFonts w:ascii="Arial" w:hAnsi="Arial" w:cs="Arial"/>
+          <w:sz w:val="22"/>
+          <w:szCs w:val="22"/>
+          <w:lang w:eastAsia="zh-CN"/>
+        </w:rPr>
+        <w:t xml:space="preserve"> AMT </w:t>
+      </w:r>
+      <w:r>
+        <w:rPr>
+          <w:rFonts w:ascii="Arial" w:hAnsi="Arial" w:cs="Arial"/>
+          <w:sz w:val="22"/>
+          <w:szCs w:val="22"/>
+          <w:lang w:eastAsia="zh-CN"/>
+        </w:rPr>
+        <w:t>methods</w:t>
+      </w:r>
+      <w:r>
+        <w:rPr>
+          <w:rFonts w:ascii="Arial" w:hAnsi="Arial" w:cs="Arial"/>
+          <w:sz w:val="22"/>
+          <w:szCs w:val="22"/>
+          <w:lang w:eastAsia="zh-CN"/>
+        </w:rPr>
+        <w:t xml:space="preserve"> </w:t>
+      </w:r>
+      <w:r>
+        <w:rPr>
+          <w:rFonts w:ascii="Arial" w:hAnsi="Arial" w:cs="Arial"/>
+          <w:sz w:val="22"/>
+          <w:szCs w:val="22"/>
+          <w:lang w:eastAsia="zh-CN"/>
+        </w:rPr>
+        <w:t xml:space="preserve">by incorporating long range dependencies </w:t>
+      </w:r>
+      <w:r>
+        <w:rPr>
+          <w:rFonts w:ascii="Arial" w:hAnsi="Arial" w:cs="Arial"/>
+          <w:sz w:val="22"/>
+          <w:szCs w:val="22"/>
+          <w:lang w:eastAsia="zh-CN"/>
+        </w:rPr>
+        <w:t xml:space="preserve">in note </w:t>
+      </w:r>
+      <w:r>
+        <w:rPr>
+          <w:rFonts w:ascii="Arial" w:hAnsi="Arial" w:cs="Arial"/>
+          <w:sz w:val="22"/>
+          <w:szCs w:val="22"/>
+          <w:lang w:eastAsia="zh-CN"/>
+        </w:rPr>
+        <w:t>interactions?</w:t>
+      </w:r>
+      <w:r>
+        <w:rPr>
+          <w:rFonts w:ascii="Arial" w:hAnsi="Arial" w:cs="Arial"/>
+          <w:sz w:val="22"/>
+          <w:szCs w:val="22"/>
+          <w:lang w:eastAsia="zh-CN"/>
+        </w:rPr>
+        <w:t xml:space="preserve"> </w:t>
+      </w:r>
     </w:p>
     <w:p>
       <w:pPr>
@@ -1916,17 +2059,37 @@
     <w:p>
       <w:pPr>
         <w:spacing w:before="120" w:after="120" w:line="320" w:lineRule="exact"/>
-        <w:rPr>
-          <w:rFonts w:ascii="Arial" w:hAnsi="Arial" w:cs="Arial"/>
-          <w:sz w:val="22"/>
-          <w:szCs w:val="22"/>
-          <w:lang w:eastAsia="zh-CN"/>
-        </w:rPr>
-      </w:pPr>
+        <w:ind w:left="420"/>
+        <w:rPr>
+          <w:rFonts w:ascii="Arial" w:hAnsi="Arial" w:cs="Arial"/>
+          <w:sz w:val="22"/>
+          <w:szCs w:val="22"/>
+          <w:lang w:eastAsia="zh-CN"/>
+        </w:rPr>
+      </w:pPr>
+      <w:r>
+        <w:rPr>
+          <w:rFonts w:ascii="Arial" w:hAnsi="Arial" w:cs="Arial"/>
+          <w:sz w:val="22"/>
+          <w:szCs w:val="22"/>
+          <w:lang w:eastAsia="zh-CN"/>
+        </w:rPr>
+        <w:t xml:space="preserve">AMT is a fundamental problem in the field of music signal processing with applications ranging from improving perception of music amongst cochlear implant users to educational usage in developing aural transcription skills. </w:t>
+      </w:r>
+      <w:r>
+        <w:rPr>
+          <w:rFonts w:ascii="Arial" w:hAnsi="Arial" w:cs="Arial"/>
+          <w:sz w:val="22"/>
+          <w:szCs w:val="22"/>
+          <w:lang w:eastAsia="zh-CN"/>
+        </w:rPr>
+        <w:t xml:space="preserve">AMT provides the main link between music signal processing and symbolic music processing. </w:t>
+      </w:r>
     </w:p>
     <w:p>
       <w:pPr>
         <w:spacing w:before="120" w:after="120" w:line="320" w:lineRule="exact"/>
+        <w:ind w:left="420"/>
         <w:rPr>
           <w:rFonts w:ascii="Arial" w:hAnsi="Arial" w:cs="Arial"/>
           <w:sz w:val="22"/>
@@ -1938,13 +2101,34 @@
     <w:p>
       <w:pPr>
         <w:spacing w:before="120" w:after="120" w:line="320" w:lineRule="exact"/>
-        <w:rPr>
-          <w:rFonts w:ascii="Arial" w:hAnsi="Arial" w:cs="Arial"/>
-          <w:sz w:val="22"/>
-          <w:szCs w:val="22"/>
-          <w:lang w:eastAsia="zh-CN"/>
-        </w:rPr>
-      </w:pPr>
+        <w:ind w:left="420"/>
+        <w:rPr>
+          <w:rFonts w:ascii="Arial" w:hAnsi="Arial" w:cs="Arial"/>
+          <w:sz w:val="22"/>
+          <w:szCs w:val="22"/>
+          <w:lang w:eastAsia="zh-CN"/>
+        </w:rPr>
+      </w:pPr>
+      <w:bookmarkStart w:id="0" w:name="_GoBack"/>
+      <w:bookmarkEnd w:id="0"/>
+      <w:r>
+        <w:rPr>
+          <w:rFonts w:ascii="Arial" w:hAnsi="Arial" w:cs="Arial"/>
+          <w:sz w:val="22"/>
+          <w:szCs w:val="22"/>
+          <w:lang w:eastAsia="zh-CN"/>
+        </w:rPr>
+        <w:t>The initial scope of this project will be based around exploring improving the performance of AMT methods in a polyphonic/ multi-instrument environment at an audio signal to musical notation level. This project will only consider pitched instruments and</w:t>
+      </w:r>
+      <w:r>
+        <w:rPr>
+          <w:rFonts w:ascii="Arial" w:hAnsi="Arial" w:cs="Arial"/>
+          <w:sz w:val="22"/>
+          <w:szCs w:val="22"/>
+          <w:lang w:eastAsia="zh-CN"/>
+        </w:rPr>
+        <w:t xml:space="preserve"> Western music and the assumptions made on scales and standard tuning frequency. </w:t>
+      </w:r>
     </w:p>
     <w:p>
       <w:pPr>
@@ -1960,17 +2144,28 @@
     <w:p>
       <w:pPr>
         <w:spacing w:before="120" w:after="120" w:line="320" w:lineRule="exact"/>
-        <w:rPr>
-          <w:rFonts w:ascii="Arial" w:hAnsi="Arial" w:cs="Arial"/>
-          <w:sz w:val="22"/>
-          <w:szCs w:val="22"/>
-          <w:lang w:eastAsia="zh-CN"/>
-        </w:rPr>
-      </w:pPr>
+        <w:ind w:left="420"/>
+        <w:rPr>
+          <w:rFonts w:ascii="Arial" w:hAnsi="Arial" w:cs="Arial"/>
+          <w:sz w:val="22"/>
+          <w:szCs w:val="22"/>
+          <w:lang w:eastAsia="zh-CN"/>
+        </w:rPr>
+      </w:pPr>
+      <w:r>
+        <w:rPr>
+          <w:rFonts w:ascii="Arial" w:hAnsi="Arial" w:cs="Arial"/>
+          <w:sz w:val="22"/>
+          <w:szCs w:val="22"/>
+          <w:lang w:eastAsia="zh-CN"/>
+        </w:rPr>
+        <w:t>AMT has close relations with speech processing as both tasks involve converting acoustic signals to symbolic sequences the difference being that musical sources are highly correlated in time and frequency. This being the case there are a number of key challenges in the field which include: complex mixture signals with a significant harmonic overlap, sources cannot be statistically independent due to the synchronization of onsets and onsets between different sources and the lack of large universally verified datasets containing ground truth transcriptions.</w:t>
+      </w:r>
     </w:p>
     <w:p>
       <w:pPr>
         <w:spacing w:before="120" w:after="120" w:line="320" w:lineRule="exact"/>
+        <w:ind w:left="420"/>
         <w:rPr>
           <w:rFonts w:ascii="Arial" w:hAnsi="Arial" w:cs="Arial"/>
           <w:sz w:val="22"/>
@@ -1982,13 +2177,110 @@
     <w:p>
       <w:pPr>
         <w:spacing w:before="120" w:after="120" w:line="320" w:lineRule="exact"/>
-        <w:rPr>
-          <w:rFonts w:ascii="Arial" w:hAnsi="Arial" w:cs="Arial"/>
-          <w:sz w:val="22"/>
-          <w:szCs w:val="22"/>
-          <w:lang w:eastAsia="zh-CN"/>
-        </w:rPr>
-      </w:pPr>
+        <w:ind w:left="420"/>
+        <w:rPr>
+          <w:rFonts w:ascii="Arial" w:hAnsi="Arial" w:cs="Arial"/>
+          <w:sz w:val="22"/>
+          <w:szCs w:val="22"/>
+          <w:lang w:eastAsia="zh-CN"/>
+        </w:rPr>
+      </w:pPr>
+      <w:r>
+        <w:rPr>
+          <w:rFonts w:ascii="Arial" w:hAnsi="Arial" w:cs="Arial"/>
+          <w:sz w:val="22"/>
+          <w:szCs w:val="22"/>
+          <w:lang w:eastAsia="zh-CN"/>
+        </w:rPr>
+        <w:t xml:space="preserve">There </w:t>
+      </w:r>
+      <w:proofErr w:type="gramStart"/>
+      <w:r>
+        <w:rPr>
+          <w:rFonts w:ascii="Arial" w:hAnsi="Arial" w:cs="Arial"/>
+          <w:sz w:val="22"/>
+          <w:szCs w:val="22"/>
+          <w:lang w:eastAsia="zh-CN"/>
+        </w:rPr>
+        <w:t>are</w:t>
+      </w:r>
+      <w:proofErr w:type="gramEnd"/>
+      <w:r>
+        <w:rPr>
+          <w:rFonts w:ascii="Arial" w:hAnsi="Arial" w:cs="Arial"/>
+          <w:sz w:val="22"/>
+          <w:szCs w:val="22"/>
+          <w:lang w:eastAsia="zh-CN"/>
+        </w:rPr>
+        <w:t xml:space="preserve"> </w:t>
+      </w:r>
+      <w:r>
+        <w:rPr>
+          <w:rFonts w:ascii="Arial" w:hAnsi="Arial" w:cs="Arial"/>
+          <w:sz w:val="22"/>
+          <w:szCs w:val="22"/>
+          <w:lang w:eastAsia="zh-CN"/>
+        </w:rPr>
+        <w:t>several</w:t>
+      </w:r>
+      <w:r>
+        <w:rPr>
+          <w:rFonts w:ascii="Arial" w:hAnsi="Arial" w:cs="Arial"/>
+          <w:sz w:val="22"/>
+          <w:szCs w:val="22"/>
+          <w:lang w:eastAsia="zh-CN"/>
+        </w:rPr>
+        <w:t xml:space="preserve"> commercial AMT software on the market such as </w:t>
+      </w:r>
+      <w:proofErr w:type="spellStart"/>
+      <w:r>
+        <w:rPr>
+          <w:rFonts w:ascii="Arial" w:hAnsi="Arial" w:cs="Arial"/>
+          <w:sz w:val="22"/>
+          <w:szCs w:val="22"/>
+          <w:lang w:eastAsia="zh-CN"/>
+        </w:rPr>
+        <w:t>Melodyne</w:t>
+      </w:r>
+      <w:proofErr w:type="spellEnd"/>
+      <w:r>
+        <w:rPr>
+          <w:rFonts w:ascii="Arial" w:hAnsi="Arial" w:cs="Arial"/>
+          <w:sz w:val="22"/>
+          <w:szCs w:val="22"/>
+          <w:lang w:eastAsia="zh-CN"/>
+        </w:rPr>
+        <w:t xml:space="preserve">, </w:t>
+      </w:r>
+      <w:proofErr w:type="spellStart"/>
+      <w:r>
+        <w:rPr>
+          <w:rFonts w:ascii="Arial" w:hAnsi="Arial" w:cs="Arial"/>
+          <w:sz w:val="22"/>
+          <w:szCs w:val="22"/>
+          <w:lang w:eastAsia="zh-CN"/>
+        </w:rPr>
+        <w:t>AudioScore</w:t>
+      </w:r>
+      <w:proofErr w:type="spellEnd"/>
+      <w:r>
+        <w:rPr>
+          <w:rFonts w:ascii="Arial" w:hAnsi="Arial" w:cs="Arial"/>
+          <w:sz w:val="22"/>
+          <w:szCs w:val="22"/>
+          <w:lang w:eastAsia="zh-CN"/>
+        </w:rPr>
+        <w:t xml:space="preserve"> and Transcribe! However, these systems underperform in polyphonic environments and the conversion of the MIDI files to musical notation is unsatisfactory amongst musicians. </w:t>
+      </w:r>
+      <w:r>
+        <w:rPr>
+          <w:rFonts w:ascii="Arial" w:hAnsi="Arial" w:cs="Arial"/>
+          <w:sz w:val="22"/>
+          <w:szCs w:val="22"/>
+          <w:lang w:eastAsia="zh-CN"/>
+        </w:rPr>
+        <w:t xml:space="preserve">Most approaches in AMT are designed to reach an intermediate goal in audio-music notation transcription that does not actually resemble musical notation. These methods work on different levels on transcription ranging from frame estimation of pitches, note estimation, stream/instrument estimation and finally notation level transcription, which most closely resembles the end goal of AMT. </w:t>
+      </w:r>
     </w:p>
     <w:p>
       <w:pPr>
@@ -2004,28 +2296,135 @@
     <w:p>
       <w:pPr>
         <w:spacing w:before="120" w:after="120" w:line="320" w:lineRule="exact"/>
-        <w:rPr>
-          <w:rFonts w:ascii="Arial" w:hAnsi="Arial" w:cs="Arial"/>
-          <w:sz w:val="22"/>
-          <w:szCs w:val="22"/>
-          <w:lang w:eastAsia="zh-CN"/>
-        </w:rPr>
-      </w:pPr>
+        <w:ind w:left="420"/>
+        <w:rPr>
+          <w:rFonts w:ascii="Arial" w:hAnsi="Arial" w:cs="Arial"/>
+          <w:sz w:val="22"/>
+          <w:szCs w:val="22"/>
+          <w:lang w:eastAsia="zh-CN"/>
+        </w:rPr>
+      </w:pPr>
+      <w:r>
+        <w:rPr>
+          <w:rFonts w:ascii="Arial" w:hAnsi="Arial" w:cs="Arial"/>
+          <w:sz w:val="22"/>
+          <w:szCs w:val="22"/>
+          <w:lang w:eastAsia="zh-CN"/>
+        </w:rPr>
+        <w:lastRenderedPageBreak/>
+        <w:t>There are two algorithms that dominate the field</w:t>
+      </w:r>
+      <w:r>
+        <w:rPr>
+          <w:rFonts w:ascii="Arial" w:hAnsi="Arial" w:cs="Arial"/>
+          <w:sz w:val="22"/>
+          <w:szCs w:val="22"/>
+          <w:lang w:eastAsia="zh-CN"/>
+        </w:rPr>
+        <w:t>, that are</w:t>
+      </w:r>
+      <w:r>
+        <w:rPr>
+          <w:rFonts w:ascii="Arial" w:hAnsi="Arial" w:cs="Arial"/>
+          <w:sz w:val="22"/>
+          <w:szCs w:val="22"/>
+          <w:lang w:eastAsia="zh-CN"/>
+        </w:rPr>
+        <w:t xml:space="preserve"> based around Nonnegative Matrix Factorization (NMF) and the other around Neural Networks</w:t>
+      </w:r>
+      <w:r>
+        <w:rPr>
+          <w:rFonts w:ascii="Arial" w:hAnsi="Arial" w:cs="Arial"/>
+          <w:sz w:val="22"/>
+          <w:szCs w:val="22"/>
+          <w:lang w:eastAsia="zh-CN"/>
+        </w:rPr>
+        <w:t xml:space="preserve"> (NN)</w:t>
+      </w:r>
+      <w:r>
+        <w:rPr>
+          <w:rFonts w:ascii="Arial" w:hAnsi="Arial" w:cs="Arial"/>
+          <w:sz w:val="22"/>
+          <w:szCs w:val="22"/>
+          <w:lang w:eastAsia="zh-CN"/>
+        </w:rPr>
+        <w:t xml:space="preserve">. The research has not agreed upon a single approach as each outperform one another in certain scenarios. </w:t>
+      </w:r>
+      <w:r>
+        <w:rPr>
+          <w:rFonts w:ascii="Arial" w:hAnsi="Arial" w:cs="Arial"/>
+          <w:sz w:val="22"/>
+          <w:szCs w:val="22"/>
+          <w:lang w:eastAsia="zh-CN"/>
+        </w:rPr>
+        <w:t xml:space="preserve">For example, some limitations of NMF models include </w:t>
+      </w:r>
+      <w:proofErr w:type="gramStart"/>
+      <w:r>
+        <w:rPr>
+          <w:rFonts w:ascii="Arial" w:hAnsi="Arial" w:cs="Arial"/>
+          <w:sz w:val="22"/>
+          <w:szCs w:val="22"/>
+          <w:lang w:eastAsia="zh-CN"/>
+        </w:rPr>
+        <w:t>the a</w:t>
+      </w:r>
+      <w:proofErr w:type="gramEnd"/>
+      <w:r>
+        <w:rPr>
+          <w:rFonts w:ascii="Arial" w:hAnsi="Arial" w:cs="Arial"/>
+          <w:sz w:val="22"/>
+          <w:szCs w:val="22"/>
+          <w:lang w:eastAsia="zh-CN"/>
+        </w:rPr>
+        <w:t xml:space="preserve"> dependence of linear interpolation for representing unexpected pitches. On the </w:t>
+      </w:r>
+      <w:proofErr w:type="spellStart"/>
+      <w:r>
+        <w:rPr>
+          <w:rFonts w:ascii="Arial" w:hAnsi="Arial" w:cs="Arial"/>
+          <w:sz w:val="22"/>
+          <w:szCs w:val="22"/>
+          <w:lang w:eastAsia="zh-CN"/>
+        </w:rPr>
+        <w:t>otherhand</w:t>
+      </w:r>
+      <w:proofErr w:type="spellEnd"/>
+      <w:r>
+        <w:rPr>
+          <w:rFonts w:ascii="Arial" w:hAnsi="Arial" w:cs="Arial"/>
+          <w:sz w:val="22"/>
+          <w:szCs w:val="22"/>
+          <w:lang w:eastAsia="zh-CN"/>
+        </w:rPr>
+        <w:t xml:space="preserve"> NNs require large datasets which don’t even exist for some obscure instruments. </w:t>
+      </w:r>
     </w:p>
     <w:p>
       <w:pPr>
         <w:spacing w:before="120" w:after="120" w:line="320" w:lineRule="exact"/>
-        <w:rPr>
-          <w:rFonts w:ascii="Arial" w:hAnsi="Arial" w:cs="Arial"/>
-          <w:sz w:val="22"/>
-          <w:szCs w:val="22"/>
-          <w:lang w:eastAsia="zh-CN"/>
-        </w:rPr>
-      </w:pPr>
+        <w:ind w:left="420"/>
+        <w:rPr>
+          <w:rFonts w:ascii="Arial" w:hAnsi="Arial" w:cs="Arial"/>
+          <w:sz w:val="22"/>
+          <w:szCs w:val="22"/>
+          <w:lang w:eastAsia="zh-CN"/>
+        </w:rPr>
+      </w:pPr>
+      <w:r>
+        <w:rPr>
+          <w:rFonts w:ascii="Arial" w:hAnsi="Arial" w:cs="Arial"/>
+          <w:sz w:val="22"/>
+          <w:szCs w:val="22"/>
+          <w:lang w:eastAsia="zh-CN"/>
+        </w:rPr>
+        <w:t>However, in recent times NMF models are being increasingly replaced by NN based methods.</w:t>
+      </w:r>
     </w:p>
     <w:p>
       <w:pPr>
         <w:spacing w:before="120" w:after="120" w:line="320" w:lineRule="exact"/>
+        <w:ind w:left="420"/>
         <w:rPr>
           <w:rFonts w:ascii="Arial" w:hAnsi="Arial" w:cs="Arial"/>
           <w:sz w:val="22"/>
@@ -2037,169 +2436,32 @@
     <w:p>
       <w:pPr>
         <w:spacing w:before="120" w:after="120" w:line="320" w:lineRule="exact"/>
-        <w:rPr>
-          <w:rFonts w:ascii="Arial" w:hAnsi="Arial" w:cs="Arial"/>
-          <w:sz w:val="22"/>
-          <w:szCs w:val="22"/>
-          <w:lang w:eastAsia="zh-CN"/>
-        </w:rPr>
-      </w:pPr>
-    </w:p>
-    <w:p>
-      <w:pPr>
-        <w:spacing w:before="120" w:after="120" w:line="320" w:lineRule="exact"/>
-        <w:rPr>
-          <w:rFonts w:ascii="Arial" w:hAnsi="Arial" w:cs="Arial"/>
-          <w:sz w:val="22"/>
-          <w:szCs w:val="22"/>
-          <w:lang w:eastAsia="zh-CN"/>
-        </w:rPr>
-      </w:pPr>
-    </w:p>
-    <w:p>
-      <w:pPr>
-        <w:spacing w:before="120" w:after="120" w:line="320" w:lineRule="exact"/>
-        <w:rPr>
-          <w:rFonts w:ascii="Arial" w:hAnsi="Arial" w:cs="Arial"/>
-          <w:sz w:val="22"/>
-          <w:szCs w:val="22"/>
-          <w:lang w:eastAsia="zh-CN"/>
-        </w:rPr>
-      </w:pPr>
-    </w:p>
-    <w:p>
-      <w:pPr>
-        <w:spacing w:before="120" w:after="120" w:line="320" w:lineRule="exact"/>
-        <w:rPr>
-          <w:rFonts w:ascii="Arial" w:hAnsi="Arial" w:cs="Arial"/>
-          <w:sz w:val="22"/>
-          <w:szCs w:val="22"/>
-          <w:lang w:eastAsia="zh-CN"/>
-        </w:rPr>
-      </w:pPr>
-    </w:p>
-    <w:p>
-      <w:pPr>
-        <w:spacing w:before="120" w:after="120" w:line="320" w:lineRule="exact"/>
-        <w:rPr>
-          <w:rFonts w:ascii="Arial" w:hAnsi="Arial" w:cs="Arial"/>
-          <w:sz w:val="22"/>
-          <w:szCs w:val="22"/>
-          <w:lang w:eastAsia="zh-CN"/>
-        </w:rPr>
-      </w:pPr>
-    </w:p>
-    <w:p>
-      <w:pPr>
-        <w:spacing w:before="120" w:after="120" w:line="320" w:lineRule="exact"/>
-        <w:rPr>
-          <w:rFonts w:ascii="Arial" w:hAnsi="Arial" w:cs="Arial"/>
-          <w:sz w:val="22"/>
-          <w:szCs w:val="22"/>
-          <w:lang w:eastAsia="zh-CN"/>
-        </w:rPr>
-      </w:pPr>
-    </w:p>
-    <w:p>
-      <w:pPr>
-        <w:spacing w:before="120" w:after="120" w:line="320" w:lineRule="exact"/>
-        <w:rPr>
-          <w:rFonts w:ascii="Arial" w:hAnsi="Arial" w:cs="Arial"/>
-          <w:sz w:val="22"/>
-          <w:szCs w:val="22"/>
-          <w:lang w:eastAsia="zh-CN"/>
-        </w:rPr>
-      </w:pPr>
-    </w:p>
-    <w:p>
-      <w:pPr>
-        <w:spacing w:before="120" w:after="120" w:line="320" w:lineRule="exact"/>
-        <w:rPr>
-          <w:rFonts w:ascii="Arial" w:hAnsi="Arial" w:cs="Arial"/>
-          <w:sz w:val="22"/>
-          <w:szCs w:val="22"/>
-          <w:lang w:eastAsia="zh-CN"/>
-        </w:rPr>
-      </w:pPr>
-    </w:p>
-    <w:p>
-      <w:pPr>
-        <w:spacing w:before="120" w:after="120" w:line="320" w:lineRule="exact"/>
-        <w:rPr>
-          <w:rFonts w:ascii="Arial" w:hAnsi="Arial" w:cs="Arial"/>
-          <w:sz w:val="22"/>
-          <w:szCs w:val="22"/>
-          <w:lang w:eastAsia="zh-CN"/>
-        </w:rPr>
-      </w:pPr>
-    </w:p>
-    <w:p>
-      <w:pPr>
-        <w:spacing w:before="120" w:after="120" w:line="320" w:lineRule="exact"/>
-        <w:rPr>
-          <w:rFonts w:ascii="Arial" w:hAnsi="Arial" w:cs="Arial"/>
-          <w:sz w:val="22"/>
-          <w:szCs w:val="22"/>
-          <w:lang w:eastAsia="zh-CN"/>
-        </w:rPr>
-      </w:pPr>
-    </w:p>
-    <w:p>
-      <w:pPr>
-        <w:spacing w:before="120" w:after="120" w:line="320" w:lineRule="exact"/>
-        <w:rPr>
-          <w:rFonts w:ascii="Arial" w:hAnsi="Arial" w:cs="Arial"/>
-          <w:sz w:val="22"/>
-          <w:szCs w:val="22"/>
-          <w:lang w:eastAsia="zh-CN"/>
-        </w:rPr>
-      </w:pPr>
-    </w:p>
-    <w:p>
-      <w:pPr>
-        <w:spacing w:before="120" w:after="120" w:line="320" w:lineRule="exact"/>
-        <w:rPr>
-          <w:rFonts w:ascii="Arial" w:hAnsi="Arial" w:cs="Arial"/>
-          <w:sz w:val="22"/>
-          <w:szCs w:val="22"/>
-          <w:lang w:eastAsia="zh-CN"/>
-        </w:rPr>
-      </w:pPr>
-    </w:p>
-    <w:p>
-      <w:pPr>
-        <w:spacing w:before="120" w:after="120" w:line="320" w:lineRule="exact"/>
-        <w:rPr>
-          <w:rFonts w:ascii="Arial" w:hAnsi="Arial" w:cs="Arial"/>
-          <w:sz w:val="22"/>
-          <w:szCs w:val="22"/>
-          <w:lang w:eastAsia="zh-CN"/>
-        </w:rPr>
-      </w:pPr>
-    </w:p>
-    <w:p>
-      <w:pPr>
-        <w:spacing w:before="120" w:after="120" w:line="320" w:lineRule="exact"/>
-        <w:rPr>
-          <w:rFonts w:ascii="Arial" w:hAnsi="Arial" w:cs="Arial"/>
-          <w:b/>
-          <w:sz w:val="22"/>
-          <w:szCs w:val="22"/>
-          <w:lang w:eastAsia="zh-CN"/>
-        </w:rPr>
-      </w:pPr>
-    </w:p>
-    <w:p>
-      <w:pPr>
-        <w:spacing w:before="120" w:after="120" w:line="320" w:lineRule="exact"/>
-        <w:rPr>
-          <w:rFonts w:ascii="Arial" w:hAnsi="Arial" w:cs="Arial"/>
-          <w:b/>
-          <w:sz w:val="22"/>
-          <w:szCs w:val="22"/>
-          <w:lang w:eastAsia="zh-CN"/>
-        </w:rPr>
-      </w:pPr>
+        <w:ind w:left="420"/>
+        <w:rPr>
+          <w:rFonts w:ascii="Arial" w:hAnsi="Arial" w:cs="Arial"/>
+          <w:sz w:val="22"/>
+          <w:szCs w:val="22"/>
+          <w:lang w:eastAsia="zh-CN"/>
+        </w:rPr>
+      </w:pPr>
+      <w:r>
+        <w:rPr>
+          <w:rFonts w:ascii="Arial" w:hAnsi="Arial" w:cs="Arial"/>
+          <w:sz w:val="22"/>
+          <w:szCs w:val="22"/>
+          <w:lang w:eastAsia="zh-CN"/>
+        </w:rPr>
+        <w:t xml:space="preserve">There are multiple opportunities in this field for future work to improve the performance of current </w:t>
+      </w:r>
+      <w:r>
+        <w:rPr>
+          <w:rFonts w:ascii="Arial" w:hAnsi="Arial" w:cs="Arial"/>
+          <w:sz w:val="22"/>
+          <w:szCs w:val="22"/>
+          <w:lang w:eastAsia="zh-CN"/>
+        </w:rPr>
+        <w:t xml:space="preserve">methods. Of interest to the author the performance of AMT systems in polyphonic environments still has many problems due to the complex nature of the mixture signals and high degree of correlation amongst the sources. Furthermore, there has been some research into the score-informed transcription </w:t>
+      </w:r>
     </w:p>
     <w:p>
       <w:pPr>
@@ -2254,6 +2516,11 @@
     </w:p>
     <w:p>
       <w:pPr>
+        <w:pStyle w:val="ListParagraph"/>
+        <w:numPr>
+          <w:ilvl w:val="0"/>
+          <w:numId w:val="21"/>
+        </w:numPr>
         <w:spacing w:before="120" w:after="120" w:line="320" w:lineRule="exact"/>
         <w:rPr>
           <w:rFonts w:ascii="Arial" w:hAnsi="Arial" w:cs="Arial"/>
@@ -2262,89 +2529,15 @@
           <w:lang w:eastAsia="zh-CN"/>
         </w:rPr>
       </w:pPr>
-    </w:p>
-    <w:p>
-      <w:pPr>
-        <w:spacing w:line="320" w:lineRule="exact"/>
-        <w:ind w:right="-1613"/>
-        <w:rPr>
-          <w:rFonts w:asciiTheme="minorHAnsi" w:hAnsiTheme="minorHAnsi" w:cs="Times"/>
-          <w:sz w:val="22"/>
-          <w:szCs w:val="22"/>
-        </w:rPr>
-      </w:pPr>
-    </w:p>
-    <w:p>
-      <w:pPr>
-        <w:spacing w:line="320" w:lineRule="exact"/>
-        <w:ind w:right="-1616"/>
-        <w:rPr>
-          <w:rFonts w:asciiTheme="minorHAnsi" w:hAnsiTheme="minorHAnsi" w:cs="Times"/>
-          <w:color w:val="C0C0C0"/>
-          <w:sz w:val="22"/>
-          <w:szCs w:val="22"/>
-        </w:rPr>
-      </w:pPr>
-    </w:p>
-    <w:p>
-      <w:pPr>
-        <w:spacing w:line="320" w:lineRule="exact"/>
-        <w:ind w:right="-1616"/>
-        <w:rPr>
-          <w:rFonts w:asciiTheme="minorHAnsi" w:hAnsiTheme="minorHAnsi" w:cs="Times"/>
-          <w:color w:val="C0C0C0"/>
-          <w:sz w:val="22"/>
-          <w:szCs w:val="22"/>
-        </w:rPr>
-      </w:pPr>
-    </w:p>
-    <w:p>
-      <w:pPr>
-        <w:spacing w:line="320" w:lineRule="exact"/>
-        <w:ind w:right="-1616"/>
-        <w:rPr>
-          <w:rFonts w:asciiTheme="minorHAnsi" w:hAnsiTheme="minorHAnsi" w:cs="Times"/>
-          <w:color w:val="C0C0C0"/>
-          <w:sz w:val="22"/>
-          <w:szCs w:val="22"/>
-        </w:rPr>
-      </w:pPr>
-    </w:p>
-    <w:p>
-      <w:pPr>
-        <w:spacing w:line="320" w:lineRule="exact"/>
-        <w:ind w:right="-1616"/>
-        <w:rPr>
-          <w:rFonts w:asciiTheme="minorHAnsi" w:hAnsiTheme="minorHAnsi" w:cs="Times"/>
-          <w:color w:val="C0C0C0"/>
-          <w:sz w:val="22"/>
-          <w:szCs w:val="22"/>
-        </w:rPr>
-      </w:pPr>
-    </w:p>
-    <w:p>
-      <w:pPr>
-        <w:spacing w:line="320" w:lineRule="exact"/>
-        <w:ind w:right="-1616"/>
-        <w:rPr>
-          <w:rFonts w:asciiTheme="minorHAnsi" w:hAnsiTheme="minorHAnsi" w:cs="Times"/>
-          <w:color w:val="C0C0C0"/>
-          <w:sz w:val="22"/>
-          <w:szCs w:val="22"/>
-        </w:rPr>
-      </w:pPr>
-    </w:p>
-    <w:p>
-      <w:pPr>
-        <w:spacing w:line="320" w:lineRule="exact"/>
-        <w:ind w:right="-1616"/>
-        <w:rPr>
-          <w:rFonts w:asciiTheme="minorHAnsi" w:hAnsiTheme="minorHAnsi" w:cs="Times"/>
-          <w:color w:val="C0C0C0"/>
-          <w:sz w:val="22"/>
-          <w:szCs w:val="22"/>
-        </w:rPr>
-      </w:pPr>
+      <w:r>
+        <w:rPr>
+          <w:rFonts w:ascii="Arial" w:hAnsi="Arial" w:cs="Arial"/>
+          <w:sz w:val="22"/>
+          <w:szCs w:val="22"/>
+          <w:lang w:eastAsia="zh-CN"/>
+        </w:rPr>
+        <w:t xml:space="preserve">Conference Paper </w:t>
+      </w:r>
     </w:p>
     <w:p>
       <w:pPr>
@@ -2388,17 +2581,236 @@
     </w:p>
     <w:p>
       <w:pPr>
+        <w:pStyle w:val="ListParagraph"/>
+        <w:numPr>
+          <w:ilvl w:val="0"/>
+          <w:numId w:val="21"/>
+        </w:numPr>
         <w:spacing w:before="120" w:after="120" w:line="320" w:lineRule="exact"/>
         <w:rPr>
-          <w:rFonts w:ascii="Arial" w:hAnsi="Arial" w:cs="Arial"/>
-          <w:sz w:val="22"/>
-          <w:szCs w:val="22"/>
-          <w:lang w:eastAsia="zh-CN"/>
-        </w:rPr>
-      </w:pPr>
-    </w:p>
-    <w:p>
-      <w:pPr>
+          <w:rStyle w:val="normaltextrun"/>
+          <w:rFonts w:ascii="Arial" w:hAnsi="Arial" w:cs="Arial"/>
+          <w:sz w:val="22"/>
+          <w:szCs w:val="22"/>
+          <w:lang w:eastAsia="zh-CN"/>
+        </w:rPr>
+      </w:pPr>
+      <w:r>
+        <w:rPr>
+          <w:rStyle w:val="normaltextrun"/>
+          <w:rFonts w:ascii="Arial" w:hAnsi="Arial" w:cs="Arial"/>
+          <w:color w:val="000000"/>
+          <w:sz w:val="22"/>
+          <w:szCs w:val="22"/>
+          <w:shd w:val="clear" w:color="auto" w:fill="FFFFFF"/>
+          <w:lang w:val="en-US"/>
+        </w:rPr>
+        <w:t xml:space="preserve">E. </w:t>
+      </w:r>
+      <w:proofErr w:type="spellStart"/>
+      <w:r>
+        <w:rPr>
+          <w:rStyle w:val="normaltextrun"/>
+          <w:rFonts w:ascii="Arial" w:hAnsi="Arial" w:cs="Arial"/>
+          <w:color w:val="000000"/>
+          <w:sz w:val="22"/>
+          <w:szCs w:val="22"/>
+          <w:shd w:val="clear" w:color="auto" w:fill="FFFFFF"/>
+          <w:lang w:val="en-US"/>
+        </w:rPr>
+        <w:t>Benetos</w:t>
+      </w:r>
+      <w:proofErr w:type="spellEnd"/>
+      <w:r>
+        <w:rPr>
+          <w:rStyle w:val="normaltextrun"/>
+          <w:rFonts w:ascii="Arial" w:hAnsi="Arial" w:cs="Arial"/>
+          <w:color w:val="000000"/>
+          <w:sz w:val="22"/>
+          <w:szCs w:val="22"/>
+          <w:shd w:val="clear" w:color="auto" w:fill="FFFFFF"/>
+          <w:lang w:val="en-US"/>
+        </w:rPr>
+        <w:t xml:space="preserve">, </w:t>
+      </w:r>
+      <w:r>
+        <w:rPr>
+          <w:rStyle w:val="normaltextrun"/>
+          <w:rFonts w:ascii="Arial" w:hAnsi="Arial" w:cs="Arial"/>
+          <w:color w:val="000000"/>
+          <w:sz w:val="22"/>
+          <w:szCs w:val="22"/>
+          <w:shd w:val="clear" w:color="auto" w:fill="FFFFFF"/>
+          <w:lang w:val="en-US"/>
+        </w:rPr>
+        <w:t>S.</w:t>
+      </w:r>
+      <w:r>
+        <w:rPr>
+          <w:rStyle w:val="normaltextrun"/>
+          <w:rFonts w:ascii="Arial" w:hAnsi="Arial" w:cs="Arial"/>
+          <w:color w:val="000000"/>
+          <w:sz w:val="22"/>
+          <w:szCs w:val="22"/>
+          <w:shd w:val="clear" w:color="auto" w:fill="FFFFFF"/>
+          <w:lang w:val="en-US"/>
+        </w:rPr>
+        <w:t> </w:t>
+      </w:r>
+      <w:r>
+        <w:rPr>
+          <w:rStyle w:val="normaltextrun"/>
+          <w:rFonts w:ascii="Arial" w:hAnsi="Arial" w:cs="Arial"/>
+          <w:color w:val="000000"/>
+          <w:sz w:val="22"/>
+          <w:szCs w:val="22"/>
+          <w:shd w:val="clear" w:color="auto" w:fill="FFFFFF"/>
+          <w:lang w:val="en-US"/>
+        </w:rPr>
+        <w:t>Dixon</w:t>
+      </w:r>
+      <w:r>
+        <w:rPr>
+          <w:rStyle w:val="normaltextrun"/>
+          <w:rFonts w:ascii="Arial" w:hAnsi="Arial" w:cs="Arial"/>
+          <w:color w:val="000000"/>
+          <w:sz w:val="22"/>
+          <w:szCs w:val="22"/>
+          <w:shd w:val="clear" w:color="auto" w:fill="FFFFFF"/>
+          <w:lang w:val="en-US"/>
+        </w:rPr>
+        <w:t xml:space="preserve">, </w:t>
+      </w:r>
+      <w:r>
+        <w:rPr>
+          <w:rStyle w:val="normaltextrun"/>
+          <w:rFonts w:ascii="Arial" w:hAnsi="Arial" w:cs="Arial"/>
+          <w:color w:val="000000"/>
+          <w:sz w:val="22"/>
+          <w:szCs w:val="22"/>
+          <w:shd w:val="clear" w:color="auto" w:fill="FFFFFF"/>
+          <w:lang w:val="en-US"/>
+        </w:rPr>
+        <w:t>Z.</w:t>
+      </w:r>
+      <w:r>
+        <w:rPr>
+          <w:rStyle w:val="normaltextrun"/>
+          <w:rFonts w:ascii="Arial" w:hAnsi="Arial" w:cs="Arial"/>
+          <w:color w:val="000000"/>
+          <w:sz w:val="22"/>
+          <w:szCs w:val="22"/>
+          <w:shd w:val="clear" w:color="auto" w:fill="FFFFFF"/>
+          <w:lang w:val="en-US"/>
+        </w:rPr>
+        <w:t> </w:t>
+      </w:r>
+      <w:proofErr w:type="spellStart"/>
+      <w:r>
+        <w:rPr>
+          <w:rStyle w:val="normaltextrun"/>
+          <w:rFonts w:ascii="Arial" w:hAnsi="Arial" w:cs="Arial"/>
+          <w:color w:val="000000"/>
+          <w:sz w:val="22"/>
+          <w:szCs w:val="22"/>
+          <w:shd w:val="clear" w:color="auto" w:fill="FFFFFF"/>
+          <w:lang w:val="en-US"/>
+        </w:rPr>
+        <w:t>Duan</w:t>
+      </w:r>
+      <w:proofErr w:type="spellEnd"/>
+      <w:r>
+        <w:rPr>
+          <w:rStyle w:val="normaltextrun"/>
+          <w:rFonts w:ascii="Arial" w:hAnsi="Arial" w:cs="Arial"/>
+          <w:color w:val="000000"/>
+          <w:sz w:val="22"/>
+          <w:szCs w:val="22"/>
+          <w:shd w:val="clear" w:color="auto" w:fill="FFFFFF"/>
+          <w:lang w:val="en-US"/>
+        </w:rPr>
+        <w:t xml:space="preserve">, </w:t>
+      </w:r>
+      <w:r>
+        <w:rPr>
+          <w:rStyle w:val="normaltextrun"/>
+          <w:rFonts w:ascii="Arial" w:hAnsi="Arial" w:cs="Arial"/>
+          <w:color w:val="000000"/>
+          <w:sz w:val="22"/>
+          <w:szCs w:val="22"/>
+          <w:shd w:val="clear" w:color="auto" w:fill="FFFFFF"/>
+          <w:lang w:val="en-US"/>
+        </w:rPr>
+        <w:t>S.</w:t>
+      </w:r>
+      <w:r>
+        <w:rPr>
+          <w:rStyle w:val="normaltextrun"/>
+          <w:rFonts w:ascii="Arial" w:hAnsi="Arial" w:cs="Arial"/>
+          <w:color w:val="000000"/>
+          <w:sz w:val="22"/>
+          <w:szCs w:val="22"/>
+          <w:shd w:val="clear" w:color="auto" w:fill="FFFFFF"/>
+          <w:lang w:val="en-US"/>
+        </w:rPr>
+        <w:t xml:space="preserve"> </w:t>
+      </w:r>
+      <w:r>
+        <w:rPr>
+          <w:rStyle w:val="normaltextrun"/>
+          <w:rFonts w:ascii="Arial" w:hAnsi="Arial" w:cs="Arial"/>
+          <w:color w:val="000000"/>
+          <w:sz w:val="22"/>
+          <w:szCs w:val="22"/>
+          <w:shd w:val="clear" w:color="auto" w:fill="FFFFFF"/>
+          <w:lang w:val="en-US"/>
+        </w:rPr>
+        <w:t>Ewert</w:t>
+      </w:r>
+      <w:r>
+        <w:rPr>
+          <w:rStyle w:val="normaltextrun"/>
+          <w:rFonts w:ascii="Arial" w:hAnsi="Arial" w:cs="Arial"/>
+          <w:color w:val="000000"/>
+          <w:sz w:val="22"/>
+          <w:szCs w:val="22"/>
+          <w:shd w:val="clear" w:color="auto" w:fill="FFFFFF"/>
+          <w:lang w:val="en-US"/>
+        </w:rPr>
+        <w:t>, “</w:t>
+      </w:r>
+      <w:r>
+        <w:rPr>
+          <w:rStyle w:val="normaltextrun"/>
+          <w:rFonts w:ascii="Arial" w:hAnsi="Arial" w:cs="Arial"/>
+          <w:color w:val="000000"/>
+          <w:sz w:val="22"/>
+          <w:szCs w:val="22"/>
+          <w:shd w:val="clear" w:color="auto" w:fill="FFFFFF"/>
+          <w:lang w:val="en-US"/>
+        </w:rPr>
+        <w:t>Automatic Music Transcription</w:t>
+      </w:r>
+      <w:r>
+        <w:rPr>
+          <w:rStyle w:val="normaltextrun"/>
+          <w:rFonts w:ascii="Arial" w:hAnsi="Arial" w:cs="Arial"/>
+          <w:color w:val="000000"/>
+          <w:sz w:val="22"/>
+          <w:szCs w:val="22"/>
+          <w:shd w:val="clear" w:color="auto" w:fill="FFFFFF"/>
+          <w:lang w:val="en-US"/>
+        </w:rPr>
+        <w:t>”, in IEEE SPS Journal Vol. 36 January</w:t>
+      </w:r>
+    </w:p>
+    <w:p>
+      <w:pPr>
+        <w:pStyle w:val="ListParagraph"/>
+        <w:numPr>
+          <w:ilvl w:val="0"/>
+          <w:numId w:val="21"/>
+        </w:numPr>
         <w:spacing w:before="120" w:after="120" w:line="320" w:lineRule="exact"/>
         <w:rPr>
           <w:rFonts w:ascii="Arial" w:hAnsi="Arial" w:cs="Arial"/>
@@ -2407,9 +2819,132 @@
           <w:lang w:eastAsia="zh-CN"/>
         </w:rPr>
       </w:pPr>
-    </w:p>
-    <w:p>
-      <w:pPr>
+      <w:r>
+        <w:rPr>
+          <w:rFonts w:ascii="Arial" w:hAnsi="Arial" w:cs="Arial"/>
+          <w:sz w:val="22"/>
+          <w:szCs w:val="22"/>
+          <w:lang w:eastAsia="zh-CN"/>
+        </w:rPr>
+        <w:t xml:space="preserve">E. </w:t>
+      </w:r>
+      <w:proofErr w:type="spellStart"/>
+      <w:r>
+        <w:rPr>
+          <w:rFonts w:ascii="Arial" w:hAnsi="Arial" w:cs="Arial"/>
+          <w:sz w:val="22"/>
+          <w:szCs w:val="22"/>
+          <w:lang w:eastAsia="zh-CN"/>
+        </w:rPr>
+        <w:t>Benetos</w:t>
+      </w:r>
+      <w:proofErr w:type="spellEnd"/>
+      <w:r>
+        <w:rPr>
+          <w:rFonts w:ascii="Arial" w:hAnsi="Arial" w:cs="Arial"/>
+          <w:sz w:val="22"/>
+          <w:szCs w:val="22"/>
+          <w:lang w:eastAsia="zh-CN"/>
+        </w:rPr>
+        <w:t xml:space="preserve">, S. Dixon, D. </w:t>
+      </w:r>
+      <w:proofErr w:type="spellStart"/>
+      <w:r>
+        <w:rPr>
+          <w:rFonts w:ascii="Arial" w:hAnsi="Arial" w:cs="Arial"/>
+          <w:sz w:val="22"/>
+          <w:szCs w:val="22"/>
+          <w:lang w:eastAsia="zh-CN"/>
+        </w:rPr>
+        <w:t>Giannoulis</w:t>
+      </w:r>
+      <w:proofErr w:type="spellEnd"/>
+      <w:r>
+        <w:rPr>
+          <w:rFonts w:ascii="Arial" w:hAnsi="Arial" w:cs="Arial"/>
+          <w:sz w:val="22"/>
+          <w:szCs w:val="22"/>
+          <w:lang w:eastAsia="zh-CN"/>
+        </w:rPr>
+        <w:t xml:space="preserve">, H. Kirchhoff, and A. </w:t>
+      </w:r>
+      <w:proofErr w:type="spellStart"/>
+      <w:r>
+        <w:rPr>
+          <w:rFonts w:ascii="Arial" w:hAnsi="Arial" w:cs="Arial"/>
+          <w:sz w:val="22"/>
+          <w:szCs w:val="22"/>
+          <w:lang w:eastAsia="zh-CN"/>
+        </w:rPr>
+        <w:t>Klapuri</w:t>
+      </w:r>
+      <w:proofErr w:type="spellEnd"/>
+      <w:r>
+        <w:rPr>
+          <w:rFonts w:ascii="Arial" w:hAnsi="Arial" w:cs="Arial"/>
+          <w:sz w:val="22"/>
+          <w:szCs w:val="22"/>
+          <w:lang w:eastAsia="zh-CN"/>
+        </w:rPr>
+        <w:t>, “Automatic</w:t>
+      </w:r>
+      <w:r>
+        <w:rPr>
+          <w:rFonts w:ascii="Arial" w:hAnsi="Arial" w:cs="Arial"/>
+          <w:sz w:val="22"/>
+          <w:szCs w:val="22"/>
+          <w:lang w:eastAsia="zh-CN"/>
+        </w:rPr>
+        <w:t xml:space="preserve"> </w:t>
+      </w:r>
+      <w:r>
+        <w:rPr>
+          <w:rFonts w:ascii="Arial" w:hAnsi="Arial" w:cs="Arial"/>
+          <w:sz w:val="22"/>
+          <w:szCs w:val="22"/>
+          <w:lang w:eastAsia="zh-CN"/>
+        </w:rPr>
+        <w:t xml:space="preserve">music transcription: Challenges and future directions,” J. Intelligent Inform. </w:t>
+      </w:r>
+      <w:proofErr w:type="spellStart"/>
+      <w:proofErr w:type="gramStart"/>
+      <w:r>
+        <w:rPr>
+          <w:rFonts w:ascii="Arial" w:hAnsi="Arial" w:cs="Arial"/>
+          <w:sz w:val="22"/>
+          <w:szCs w:val="22"/>
+          <w:lang w:eastAsia="zh-CN"/>
+        </w:rPr>
+        <w:t>Syst.,vol</w:t>
+      </w:r>
+      <w:proofErr w:type="spellEnd"/>
+      <w:r>
+        <w:rPr>
+          <w:rFonts w:ascii="Arial" w:hAnsi="Arial" w:cs="Arial"/>
+          <w:sz w:val="22"/>
+          <w:szCs w:val="22"/>
+          <w:lang w:eastAsia="zh-CN"/>
+        </w:rPr>
+        <w:t>.</w:t>
+      </w:r>
+      <w:proofErr w:type="gramEnd"/>
+      <w:r>
+        <w:rPr>
+          <w:rFonts w:ascii="Arial" w:hAnsi="Arial" w:cs="Arial"/>
+          <w:sz w:val="22"/>
+          <w:szCs w:val="22"/>
+          <w:lang w:eastAsia="zh-CN"/>
+        </w:rPr>
+        <w:t xml:space="preserve"> 41, no. 3, pp. 407–434, 2013.</w:t>
+      </w:r>
+    </w:p>
+    <w:p>
+      <w:pPr>
+        <w:pStyle w:val="ListParagraph"/>
+        <w:numPr>
+          <w:ilvl w:val="0"/>
+          <w:numId w:val="21"/>
+        </w:numPr>
         <w:spacing w:before="120" w:after="120" w:line="320" w:lineRule="exact"/>
         <w:rPr>
           <w:rFonts w:ascii="Arial" w:hAnsi="Arial" w:cs="Arial"/>
@@ -2418,9 +2953,23 @@
           <w:lang w:eastAsia="zh-CN"/>
         </w:rPr>
       </w:pPr>
-    </w:p>
-    <w:p>
-      <w:pPr>
+      <w:r>
+        <w:rPr>
+          <w:rFonts w:ascii="Arial" w:hAnsi="Arial" w:cs="Arial"/>
+          <w:sz w:val="22"/>
+          <w:szCs w:val="22"/>
+          <w:lang w:eastAsia="zh-CN"/>
+        </w:rPr>
+        <w:t xml:space="preserve">International Society of Music Information Retrieval (ISMIR) </w:t>
+      </w:r>
+    </w:p>
+    <w:p>
+      <w:pPr>
+        <w:pStyle w:val="ListParagraph"/>
+        <w:numPr>
+          <w:ilvl w:val="0"/>
+          <w:numId w:val="21"/>
+        </w:numPr>
         <w:spacing w:before="120" w:after="120" w:line="320" w:lineRule="exact"/>
         <w:rPr>
           <w:rFonts w:ascii="Arial" w:hAnsi="Arial" w:cs="Arial"/>
@@ -2429,17 +2978,24 @@
           <w:lang w:eastAsia="zh-CN"/>
         </w:rPr>
       </w:pPr>
-    </w:p>
-    <w:p>
-      <w:pPr>
-        <w:spacing w:before="120" w:after="120" w:line="320" w:lineRule="exact"/>
-        <w:rPr>
-          <w:rFonts w:ascii="Arial" w:hAnsi="Arial" w:cs="Arial"/>
-          <w:sz w:val="22"/>
-          <w:szCs w:val="22"/>
-          <w:lang w:eastAsia="zh-CN"/>
-        </w:rPr>
-      </w:pPr>
+      <w:r>
+        <w:rPr>
+          <w:rFonts w:ascii="Arial" w:hAnsi="Arial" w:cs="Arial"/>
+          <w:sz w:val="22"/>
+          <w:szCs w:val="22"/>
+          <w:lang w:eastAsia="zh-CN"/>
+        </w:rPr>
+        <w:t>Multiple Fundamental Frequency Estimation and Tracking Task (M</w:t>
+      </w:r>
+      <w:r>
+        <w:rPr>
+          <w:rFonts w:ascii="Arial" w:hAnsi="Arial" w:cs="Arial"/>
+          <w:sz w:val="22"/>
+          <w:szCs w:val="22"/>
+          <w:lang w:eastAsia="zh-CN"/>
+        </w:rPr>
+        <w:t xml:space="preserve">IREX) </w:t>
+      </w:r>
     </w:p>
     <w:p>
       <w:pPr>
@@ -3209,19 +3765,7 @@
           <w:szCs w:val="20"/>
           <w:lang w:eastAsia="zh-CN"/>
         </w:rPr>
-        <w:t>Must communicate an</w:t>
-      </w:r>
-      <w:bookmarkStart w:id="0" w:name="_GoBack"/>
-      <w:bookmarkEnd w:id="0"/>
-      <w:r>
-        <w:rPr>
-          <w:rFonts w:ascii="Arial" w:hAnsi="Arial" w:cs="Arial"/>
-          <w:color w:val="222222"/>
-          <w:sz w:val="20"/>
-          <w:szCs w:val="20"/>
-          <w:lang w:eastAsia="zh-CN"/>
-        </w:rPr>
-        <w:t>y known issues or concerns relating to the student’s progress or welfare to the Course Conven</w:t>
+        <w:t>Must communicate any known issues or concerns relating to the student’s progress or welfare to the Course Conven</w:t>
       </w:r>
       <w:r>
         <w:rPr>
@@ -5071,7 +5615,7 @@
 </file>
 
 <file path=word/endnotes.xml><?xml version="1.0" encoding="utf-8"?>
-<w:endnotes xmlns:wpc="http://schemas.microsoft.com/office/word/2010/wordprocessingCanvas" xmlns:cx="http://schemas.microsoft.com/office/drawing/2014/chartex" xmlns:cx1="http://schemas.microsoft.com/office/drawing/2015/9/8/chartex" xmlns:mc="http://schemas.openxmlformats.org/markup-compatibility/2006" xmlns:o="urn:schemas-microsoft-com:office:office" xmlns:r="http://schemas.openxmlformats.org/officeDocument/2006/relationships" xmlns:m="http://schemas.openxmlformats.org/officeDocument/2006/math" xmlns:v="urn:schemas-microsoft-com:vml" xmlns:wp14="http://schemas.microsoft.com/office/word/2010/wordprocessingDrawing" xmlns:wp="http://schemas.openxmlformats.org/drawingml/2006/wordprocessingDrawing" xmlns:w10="urn:schemas-microsoft-com:office:word" xmlns:w="http://schemas.openxmlformats.org/wordprocessingml/2006/main" xmlns:w14="http://schemas.microsoft.com/office/word/2010/wordml" xmlns:w15="http://schemas.microsoft.com/office/word/2012/wordml" xmlns:w16se="http://schemas.microsoft.com/office/word/2015/wordml/symex" xmlns:wpg="http://schemas.microsoft.com/office/word/2010/wordprocessingGroup" xmlns:wpi="http://schemas.microsoft.com/office/word/2010/wordprocessingInk" xmlns:wne="http://schemas.microsoft.com/office/word/2006/wordml" xmlns:wps="http://schemas.microsoft.com/office/word/2010/wordprocessingShape" mc:Ignorable="w14 w15 w16se wp14">
+<w:endnotes xmlns:wpc="http://schemas.microsoft.com/office/word/2010/wordprocessingCanvas" xmlns:cx="http://schemas.microsoft.com/office/drawing/2014/chartex" xmlns:cx1="http://schemas.microsoft.com/office/drawing/2015/9/8/chartex" xmlns:cx2="http://schemas.microsoft.com/office/drawing/2015/10/21/chartex" xmlns:cx3="http://schemas.microsoft.com/office/drawing/2016/5/9/chartex" xmlns:cx4="http://schemas.microsoft.com/office/drawing/2016/5/10/chartex" xmlns:cx5="http://schemas.microsoft.com/office/drawing/2016/5/11/chartex" xmlns:cx6="http://schemas.microsoft.com/office/drawing/2016/5/12/chartex" xmlns:cx7="http://schemas.microsoft.com/office/drawing/2016/5/13/chartex" xmlns:cx8="http://schemas.microsoft.com/office/drawing/2016/5/14/chartex" xmlns:mc="http://schemas.openxmlformats.org/markup-compatibility/2006" xmlns:aink="http://schemas.microsoft.com/office/drawing/2016/ink" xmlns:am3d="http://schemas.microsoft.com/office/drawing/2017/model3d" xmlns:o="urn:schemas-microsoft-com:office:office" xmlns:r="http://schemas.openxmlformats.org/officeDocument/2006/relationships" xmlns:m="http://schemas.openxmlformats.org/officeDocument/2006/math" xmlns:v="urn:schemas-microsoft-com:vml" xmlns:wp14="http://schemas.microsoft.com/office/word/2010/wordprocessingDrawing" xmlns:wp="http://schemas.openxmlformats.org/drawingml/2006/wordprocessingDrawing" xmlns:w10="urn:schemas-microsoft-com:office:word" xmlns:w="http://schemas.openxmlformats.org/wordprocessingml/2006/main" xmlns:w14="http://schemas.microsoft.com/office/word/2010/wordml" xmlns:w15="http://schemas.microsoft.com/office/word/2012/wordml" xmlns:w16cid="http://schemas.microsoft.com/office/word/2016/wordml/cid" xmlns:w16se="http://schemas.microsoft.com/office/word/2015/wordml/symex" xmlns:wpg="http://schemas.microsoft.com/office/word/2010/wordprocessingGroup" xmlns:wpi="http://schemas.microsoft.com/office/word/2010/wordprocessingInk" xmlns:wne="http://schemas.microsoft.com/office/word/2006/wordml" xmlns:wps="http://schemas.microsoft.com/office/word/2010/wordprocessingShape" mc:Ignorable="w14 w15 w16se w16cid wp14">
   <w:endnote w:type="separator" w:id="-1">
     <w:p>
       <w:r>
@@ -5090,7 +5634,7 @@
 </file>
 
 <file path=word/footer1.xml><?xml version="1.0" encoding="utf-8"?>
-<w:ftr xmlns:wpc="http://schemas.microsoft.com/office/word/2010/wordprocessingCanvas" xmlns:cx="http://schemas.microsoft.com/office/drawing/2014/chartex" xmlns:cx1="http://schemas.microsoft.com/office/drawing/2015/9/8/chartex" xmlns:mc="http://schemas.openxmlformats.org/markup-compatibility/2006" xmlns:o="urn:schemas-microsoft-com:office:office" xmlns:r="http://schemas.openxmlformats.org/officeDocument/2006/relationships" xmlns:m="http://schemas.openxmlformats.org/officeDocument/2006/math" xmlns:v="urn:schemas-microsoft-com:vml" xmlns:wp14="http://schemas.microsoft.com/office/word/2010/wordprocessingDrawing" xmlns:wp="http://schemas.openxmlformats.org/drawingml/2006/wordprocessingDrawing" xmlns:w10="urn:schemas-microsoft-com:office:word" xmlns:w="http://schemas.openxmlformats.org/wordprocessingml/2006/main" xmlns:w14="http://schemas.microsoft.com/office/word/2010/wordml" xmlns:w15="http://schemas.microsoft.com/office/word/2012/wordml" xmlns:w16se="http://schemas.microsoft.com/office/word/2015/wordml/symex" xmlns:wpg="http://schemas.microsoft.com/office/word/2010/wordprocessingGroup" xmlns:wpi="http://schemas.microsoft.com/office/word/2010/wordprocessingInk" xmlns:wne="http://schemas.microsoft.com/office/word/2006/wordml" xmlns:wps="http://schemas.microsoft.com/office/word/2010/wordprocessingShape" mc:Ignorable="w14 w15 w16se wp14">
+<w:ftr xmlns:wpc="http://schemas.microsoft.com/office/word/2010/wordprocessingCanvas" xmlns:cx="http://schemas.microsoft.com/office/drawing/2014/chartex" xmlns:cx1="http://schemas.microsoft.com/office/drawing/2015/9/8/chartex" xmlns:cx2="http://schemas.microsoft.com/office/drawing/2015/10/21/chartex" xmlns:cx3="http://schemas.microsoft.com/office/drawing/2016/5/9/chartex" xmlns:cx4="http://schemas.microsoft.com/office/drawing/2016/5/10/chartex" xmlns:cx5="http://schemas.microsoft.com/office/drawing/2016/5/11/chartex" xmlns:cx6="http://schemas.microsoft.com/office/drawing/2016/5/12/chartex" xmlns:cx7="http://schemas.microsoft.com/office/drawing/2016/5/13/chartex" xmlns:cx8="http://schemas.microsoft.com/office/drawing/2016/5/14/chartex" xmlns:mc="http://schemas.openxmlformats.org/markup-compatibility/2006" xmlns:aink="http://schemas.microsoft.com/office/drawing/2016/ink" xmlns:am3d="http://schemas.microsoft.com/office/drawing/2017/model3d" xmlns:o="urn:schemas-microsoft-com:office:office" xmlns:r="http://schemas.openxmlformats.org/officeDocument/2006/relationships" xmlns:m="http://schemas.openxmlformats.org/officeDocument/2006/math" xmlns:v="urn:schemas-microsoft-com:vml" xmlns:wp14="http://schemas.microsoft.com/office/word/2010/wordprocessingDrawing" xmlns:wp="http://schemas.openxmlformats.org/drawingml/2006/wordprocessingDrawing" xmlns:w10="urn:schemas-microsoft-com:office:word" xmlns:w="http://schemas.openxmlformats.org/wordprocessingml/2006/main" xmlns:w14="http://schemas.microsoft.com/office/word/2010/wordml" xmlns:w15="http://schemas.microsoft.com/office/word/2012/wordml" xmlns:w16cid="http://schemas.microsoft.com/office/word/2016/wordml/cid" xmlns:w16se="http://schemas.microsoft.com/office/word/2015/wordml/symex" xmlns:wpg="http://schemas.microsoft.com/office/word/2010/wordprocessingGroup" xmlns:wpi="http://schemas.microsoft.com/office/word/2010/wordprocessingInk" xmlns:wne="http://schemas.microsoft.com/office/word/2006/wordml" xmlns:wps="http://schemas.microsoft.com/office/word/2010/wordprocessingShape" mc:Ignorable="w14 w15 w16se w16cid wp14">
   <w:p>
     <w:pPr>
       <w:pStyle w:val="Footer"/>
@@ -5111,7 +5655,7 @@
 </file>
 
 <file path=word/footnotes.xml><?xml version="1.0" encoding="utf-8"?>
-<w:footnotes xmlns:wpc="http://schemas.microsoft.com/office/word/2010/wordprocessingCanvas" xmlns:cx="http://schemas.microsoft.com/office/drawing/2014/chartex" xmlns:cx1="http://schemas.microsoft.com/office/drawing/2015/9/8/chartex" xmlns:mc="http://schemas.openxmlformats.org/markup-compatibility/2006" xmlns:o="urn:schemas-microsoft-com:office:office" xmlns:r="http://schemas.openxmlformats.org/officeDocument/2006/relationships" xmlns:m="http://schemas.openxmlformats.org/officeDocument/2006/math" xmlns:v="urn:schemas-microsoft-com:vml" xmlns:wp14="http://schemas.microsoft.com/office/word/2010/wordprocessingDrawing" xmlns:wp="http://schemas.openxmlformats.org/drawingml/2006/wordprocessingDrawing" xmlns:w10="urn:schemas-microsoft-com:office:word" xmlns:w="http://schemas.openxmlformats.org/wordprocessingml/2006/main" xmlns:w14="http://schemas.microsoft.com/office/word/2010/wordml" xmlns:w15="http://schemas.microsoft.com/office/word/2012/wordml" xmlns:w16se="http://schemas.microsoft.com/office/word/2015/wordml/symex" xmlns:wpg="http://schemas.microsoft.com/office/word/2010/wordprocessingGroup" xmlns:wpi="http://schemas.microsoft.com/office/word/2010/wordprocessingInk" xmlns:wne="http://schemas.microsoft.com/office/word/2006/wordml" xmlns:wps="http://schemas.microsoft.com/office/word/2010/wordprocessingShape" mc:Ignorable="w14 w15 w16se wp14">
+<w:footnotes xmlns:wpc="http://schemas.microsoft.com/office/word/2010/wordprocessingCanvas" xmlns:cx="http://schemas.microsoft.com/office/drawing/2014/chartex" xmlns:cx1="http://schemas.microsoft.com/office/drawing/2015/9/8/chartex" xmlns:cx2="http://schemas.microsoft.com/office/drawing/2015/10/21/chartex" xmlns:cx3="http://schemas.microsoft.com/office/drawing/2016/5/9/chartex" xmlns:cx4="http://schemas.microsoft.com/office/drawing/2016/5/10/chartex" xmlns:cx5="http://schemas.microsoft.com/office/drawing/2016/5/11/chartex" xmlns:cx6="http://schemas.microsoft.com/office/drawing/2016/5/12/chartex" xmlns:cx7="http://schemas.microsoft.com/office/drawing/2016/5/13/chartex" xmlns:cx8="http://schemas.microsoft.com/office/drawing/2016/5/14/chartex" xmlns:mc="http://schemas.openxmlformats.org/markup-compatibility/2006" xmlns:aink="http://schemas.microsoft.com/office/drawing/2016/ink" xmlns:am3d="http://schemas.microsoft.com/office/drawing/2017/model3d" xmlns:o="urn:schemas-microsoft-com:office:office" xmlns:r="http://schemas.openxmlformats.org/officeDocument/2006/relationships" xmlns:m="http://schemas.openxmlformats.org/officeDocument/2006/math" xmlns:v="urn:schemas-microsoft-com:vml" xmlns:wp14="http://schemas.microsoft.com/office/word/2010/wordprocessingDrawing" xmlns:wp="http://schemas.openxmlformats.org/drawingml/2006/wordprocessingDrawing" xmlns:w10="urn:schemas-microsoft-com:office:word" xmlns:w="http://schemas.openxmlformats.org/wordprocessingml/2006/main" xmlns:w14="http://schemas.microsoft.com/office/word/2010/wordml" xmlns:w15="http://schemas.microsoft.com/office/word/2012/wordml" xmlns:w16cid="http://schemas.microsoft.com/office/word/2016/wordml/cid" xmlns:w16se="http://schemas.microsoft.com/office/word/2015/wordml/symex" xmlns:wpg="http://schemas.microsoft.com/office/word/2010/wordprocessingGroup" xmlns:wpi="http://schemas.microsoft.com/office/word/2010/wordprocessingInk" xmlns:wne="http://schemas.microsoft.com/office/word/2006/wordml" xmlns:wps="http://schemas.microsoft.com/office/word/2010/wordprocessingShape" mc:Ignorable="w14 w15 w16se w16cid wp14">
   <w:footnote w:type="separator" w:id="-1">
     <w:p>
       <w:r>
@@ -5130,7 +5674,7 @@
 </file>
 
 <file path=word/header1.xml><?xml version="1.0" encoding="utf-8"?>
-<w:hdr xmlns:wpc="http://schemas.microsoft.com/office/word/2010/wordprocessingCanvas" xmlns:cx="http://schemas.microsoft.com/office/drawing/2014/chartex" xmlns:cx1="http://schemas.microsoft.com/office/drawing/2015/9/8/chartex" xmlns:mc="http://schemas.openxmlformats.org/markup-compatibility/2006" xmlns:o="urn:schemas-microsoft-com:office:office" xmlns:r="http://schemas.openxmlformats.org/officeDocument/2006/relationships" xmlns:m="http://schemas.openxmlformats.org/officeDocument/2006/math" xmlns:v="urn:schemas-microsoft-com:vml" xmlns:wp14="http://schemas.microsoft.com/office/word/2010/wordprocessingDrawing" xmlns:wp="http://schemas.openxmlformats.org/drawingml/2006/wordprocessingDrawing" xmlns:w10="urn:schemas-microsoft-com:office:word" xmlns:w="http://schemas.openxmlformats.org/wordprocessingml/2006/main" xmlns:w14="http://schemas.microsoft.com/office/word/2010/wordml" xmlns:w15="http://schemas.microsoft.com/office/word/2012/wordml" xmlns:w16se="http://schemas.microsoft.com/office/word/2015/wordml/symex" xmlns:wpg="http://schemas.microsoft.com/office/word/2010/wordprocessingGroup" xmlns:wpi="http://schemas.microsoft.com/office/word/2010/wordprocessingInk" xmlns:wne="http://schemas.microsoft.com/office/word/2006/wordml" xmlns:wps="http://schemas.microsoft.com/office/word/2010/wordprocessingShape" mc:Ignorable="w14 w15 w16se wp14">
+<w:hdr xmlns:wpc="http://schemas.microsoft.com/office/word/2010/wordprocessingCanvas" xmlns:cx="http://schemas.microsoft.com/office/drawing/2014/chartex" xmlns:cx1="http://schemas.microsoft.com/office/drawing/2015/9/8/chartex" xmlns:cx2="http://schemas.microsoft.com/office/drawing/2015/10/21/chartex" xmlns:cx3="http://schemas.microsoft.com/office/drawing/2016/5/9/chartex" xmlns:cx4="http://schemas.microsoft.com/office/drawing/2016/5/10/chartex" xmlns:cx5="http://schemas.microsoft.com/office/drawing/2016/5/11/chartex" xmlns:cx6="http://schemas.microsoft.com/office/drawing/2016/5/12/chartex" xmlns:cx7="http://schemas.microsoft.com/office/drawing/2016/5/13/chartex" xmlns:cx8="http://schemas.microsoft.com/office/drawing/2016/5/14/chartex" xmlns:mc="http://schemas.openxmlformats.org/markup-compatibility/2006" xmlns:aink="http://schemas.microsoft.com/office/drawing/2016/ink" xmlns:am3d="http://schemas.microsoft.com/office/drawing/2017/model3d" xmlns:o="urn:schemas-microsoft-com:office:office" xmlns:r="http://schemas.openxmlformats.org/officeDocument/2006/relationships" xmlns:m="http://schemas.openxmlformats.org/officeDocument/2006/math" xmlns:v="urn:schemas-microsoft-com:vml" xmlns:wp14="http://schemas.microsoft.com/office/word/2010/wordprocessingDrawing" xmlns:wp="http://schemas.openxmlformats.org/drawingml/2006/wordprocessingDrawing" xmlns:w10="urn:schemas-microsoft-com:office:word" xmlns:w="http://schemas.openxmlformats.org/wordprocessingml/2006/main" xmlns:w14="http://schemas.microsoft.com/office/word/2010/wordml" xmlns:w15="http://schemas.microsoft.com/office/word/2012/wordml" xmlns:w16cid="http://schemas.microsoft.com/office/word/2016/wordml/cid" xmlns:w16se="http://schemas.microsoft.com/office/word/2015/wordml/symex" xmlns:wpg="http://schemas.microsoft.com/office/word/2010/wordprocessingGroup" xmlns:wpi="http://schemas.microsoft.com/office/word/2010/wordprocessingInk" xmlns:wne="http://schemas.microsoft.com/office/word/2006/wordml" xmlns:wps="http://schemas.microsoft.com/office/word/2010/wordprocessingShape" mc:Ignorable="w14 w15 w16se w16cid wp14">
   <w:p>
     <w:pPr>
       <w:pStyle w:val="Header"/>
@@ -5212,7 +5756,7 @@
 </file>
 
 <file path=word/numbering.xml><?xml version="1.0" encoding="utf-8"?>
-<w:numbering xmlns:wpc="http://schemas.microsoft.com/office/word/2010/wordprocessingCanvas" xmlns:cx="http://schemas.microsoft.com/office/drawing/2014/chartex" xmlns:cx1="http://schemas.microsoft.com/office/drawing/2015/9/8/chartex" xmlns:mc="http://schemas.openxmlformats.org/markup-compatibility/2006" xmlns:o="urn:schemas-microsoft-com:office:office" xmlns:r="http://schemas.openxmlformats.org/officeDocument/2006/relationships" xmlns:m="http://schemas.openxmlformats.org/officeDocument/2006/math" xmlns:v="urn:schemas-microsoft-com:vml" xmlns:wp14="http://schemas.microsoft.com/office/word/2010/wordprocessingDrawing" xmlns:wp="http://schemas.openxmlformats.org/drawingml/2006/wordprocessingDrawing" xmlns:w10="urn:schemas-microsoft-com:office:word" xmlns:w="http://schemas.openxmlformats.org/wordprocessingml/2006/main" xmlns:w14="http://schemas.microsoft.com/office/word/2010/wordml" xmlns:w15="http://schemas.microsoft.com/office/word/2012/wordml" xmlns:w16se="http://schemas.microsoft.com/office/word/2015/wordml/symex" xmlns:wpg="http://schemas.microsoft.com/office/word/2010/wordprocessingGroup" xmlns:wpi="http://schemas.microsoft.com/office/word/2010/wordprocessingInk" xmlns:wne="http://schemas.microsoft.com/office/word/2006/wordml" xmlns:wps="http://schemas.microsoft.com/office/word/2010/wordprocessingShape" mc:Ignorable="w14 w15 w16se wp14">
+<w:numbering xmlns:wpc="http://schemas.microsoft.com/office/word/2010/wordprocessingCanvas" xmlns:cx="http://schemas.microsoft.com/office/drawing/2014/chartex" xmlns:cx1="http://schemas.microsoft.com/office/drawing/2015/9/8/chartex" xmlns:cx2="http://schemas.microsoft.com/office/drawing/2015/10/21/chartex" xmlns:cx3="http://schemas.microsoft.com/office/drawing/2016/5/9/chartex" xmlns:cx4="http://schemas.microsoft.com/office/drawing/2016/5/10/chartex" xmlns:cx5="http://schemas.microsoft.com/office/drawing/2016/5/11/chartex" xmlns:cx6="http://schemas.microsoft.com/office/drawing/2016/5/12/chartex" xmlns:cx7="http://schemas.microsoft.com/office/drawing/2016/5/13/chartex" xmlns:cx8="http://schemas.microsoft.com/office/drawing/2016/5/14/chartex" xmlns:mc="http://schemas.openxmlformats.org/markup-compatibility/2006" xmlns:aink="http://schemas.microsoft.com/office/drawing/2016/ink" xmlns:am3d="http://schemas.microsoft.com/office/drawing/2017/model3d" xmlns:o="urn:schemas-microsoft-com:office:office" xmlns:r="http://schemas.openxmlformats.org/officeDocument/2006/relationships" xmlns:m="http://schemas.openxmlformats.org/officeDocument/2006/math" xmlns:v="urn:schemas-microsoft-com:vml" xmlns:wp14="http://schemas.microsoft.com/office/word/2010/wordprocessingDrawing" xmlns:wp="http://schemas.openxmlformats.org/drawingml/2006/wordprocessingDrawing" xmlns:w10="urn:schemas-microsoft-com:office:word" xmlns:w="http://schemas.openxmlformats.org/wordprocessingml/2006/main" xmlns:w14="http://schemas.microsoft.com/office/word/2010/wordml" xmlns:w15="http://schemas.microsoft.com/office/word/2012/wordml" xmlns:w16cid="http://schemas.microsoft.com/office/word/2016/wordml/cid" xmlns:w16se="http://schemas.microsoft.com/office/word/2015/wordml/symex" xmlns:wpg="http://schemas.microsoft.com/office/word/2010/wordprocessingGroup" xmlns:wpi="http://schemas.microsoft.com/office/word/2010/wordprocessingInk" xmlns:wne="http://schemas.microsoft.com/office/word/2006/wordml" xmlns:wps="http://schemas.microsoft.com/office/word/2010/wordprocessingShape" mc:Ignorable="w14 w15 w16se w16cid wp14">
   <w:abstractNum w:abstractNumId="0" w15:restartNumberingAfterBreak="0">
     <w:nsid w:val="00000001"/>
     <w:multiLevelType w:val="singleLevel"/>
@@ -6144,6 +6688,119 @@
     </w:lvl>
   </w:abstractNum>
   <w:abstractNum w:abstractNumId="12" w15:restartNumberingAfterBreak="0">
+    <w:nsid w:val="50767F37"/>
+    <w:multiLevelType w:val="hybridMultilevel"/>
+    <w:tmpl w:val="9BE651C8"/>
+    <w:lvl w:ilvl="0" w:tplc="0C090001">
+      <w:start w:val="1"/>
+      <w:numFmt w:val="bullet"/>
+      <w:lvlText w:val=""/>
+      <w:lvlJc w:val="left"/>
+      <w:pPr>
+        <w:ind w:left="1140" w:hanging="360"/>
+      </w:pPr>
+      <w:rPr>
+        <w:rFonts w:ascii="Symbol" w:hAnsi="Symbol" w:hint="default"/>
+      </w:rPr>
+    </w:lvl>
+    <w:lvl w:ilvl="1" w:tplc="0C090003" w:tentative="1">
+      <w:start w:val="1"/>
+      <w:numFmt w:val="bullet"/>
+      <w:lvlText w:val="o"/>
+      <w:lvlJc w:val="left"/>
+      <w:pPr>
+        <w:ind w:left="1860" w:hanging="360"/>
+      </w:pPr>
+      <w:rPr>
+        <w:rFonts w:ascii="Courier New" w:hAnsi="Courier New" w:cs="Courier New" w:hint="default"/>
+      </w:rPr>
+    </w:lvl>
+    <w:lvl w:ilvl="2" w:tplc="0C090005" w:tentative="1">
+      <w:start w:val="1"/>
+      <w:numFmt w:val="bullet"/>
+      <w:lvlText w:val=""/>
+      <w:lvlJc w:val="left"/>
+      <w:pPr>
+        <w:ind w:left="2580" w:hanging="360"/>
+      </w:pPr>
+      <w:rPr>
+        <w:rFonts w:ascii="Wingdings" w:hAnsi="Wingdings" w:hint="default"/>
+      </w:rPr>
+    </w:lvl>
+    <w:lvl w:ilvl="3" w:tplc="0C090001" w:tentative="1">
+      <w:start w:val="1"/>
+      <w:numFmt w:val="bullet"/>
+      <w:lvlText w:val=""/>
+      <w:lvlJc w:val="left"/>
+      <w:pPr>
+        <w:ind w:left="3300" w:hanging="360"/>
+      </w:pPr>
+      <w:rPr>
+        <w:rFonts w:ascii="Symbol" w:hAnsi="Symbol" w:hint="default"/>
+      </w:rPr>
+    </w:lvl>
+    <w:lvl w:ilvl="4" w:tplc="0C090003" w:tentative="1">
+      <w:start w:val="1"/>
+      <w:numFmt w:val="bullet"/>
+      <w:lvlText w:val="o"/>
+      <w:lvlJc w:val="left"/>
+      <w:pPr>
+        <w:ind w:left="4020" w:hanging="360"/>
+      </w:pPr>
+      <w:rPr>
+        <w:rFonts w:ascii="Courier New" w:hAnsi="Courier New" w:cs="Courier New" w:hint="default"/>
+      </w:rPr>
+    </w:lvl>
+    <w:lvl w:ilvl="5" w:tplc="0C090005" w:tentative="1">
+      <w:start w:val="1"/>
+      <w:numFmt w:val="bullet"/>
+      <w:lvlText w:val=""/>
+      <w:lvlJc w:val="left"/>
+      <w:pPr>
+        <w:ind w:left="4740" w:hanging="360"/>
+      </w:pPr>
+      <w:rPr>
+        <w:rFonts w:ascii="Wingdings" w:hAnsi="Wingdings" w:hint="default"/>
+      </w:rPr>
+    </w:lvl>
+    <w:lvl w:ilvl="6" w:tplc="0C090001" w:tentative="1">
+      <w:start w:val="1"/>
+      <w:numFmt w:val="bullet"/>
+      <w:lvlText w:val=""/>
+      <w:lvlJc w:val="left"/>
+      <w:pPr>
+        <w:ind w:left="5460" w:hanging="360"/>
+      </w:pPr>
+      <w:rPr>
+        <w:rFonts w:ascii="Symbol" w:hAnsi="Symbol" w:hint="default"/>
+      </w:rPr>
+    </w:lvl>
+    <w:lvl w:ilvl="7" w:tplc="0C090003" w:tentative="1">
+      <w:start w:val="1"/>
+      <w:numFmt w:val="bullet"/>
+      <w:lvlText w:val="o"/>
+      <w:lvlJc w:val="left"/>
+      <w:pPr>
+        <w:ind w:left="6180" w:hanging="360"/>
+      </w:pPr>
+      <w:rPr>
+        <w:rFonts w:ascii="Courier New" w:hAnsi="Courier New" w:cs="Courier New" w:hint="default"/>
+      </w:rPr>
+    </w:lvl>
+    <w:lvl w:ilvl="8" w:tplc="0C090005" w:tentative="1">
+      <w:start w:val="1"/>
+      <w:numFmt w:val="bullet"/>
+      <w:lvlText w:val=""/>
+      <w:lvlJc w:val="left"/>
+      <w:pPr>
+        <w:ind w:left="6900" w:hanging="360"/>
+      </w:pPr>
+      <w:rPr>
+        <w:rFonts w:ascii="Wingdings" w:hAnsi="Wingdings" w:hint="default"/>
+      </w:rPr>
+    </w:lvl>
+  </w:abstractNum>
+  <w:abstractNum w:abstractNumId="13" w15:restartNumberingAfterBreak="0">
     <w:nsid w:val="50A92C24"/>
     <w:multiLevelType w:val="hybridMultilevel"/>
     <w:tmpl w:val="AEA211F4"/>
@@ -6257,7 +6914,7 @@
       </w:rPr>
     </w:lvl>
   </w:abstractNum>
-  <w:abstractNum w:abstractNumId="13" w15:restartNumberingAfterBreak="0">
+  <w:abstractNum w:abstractNumId="14" w15:restartNumberingAfterBreak="0">
     <w:nsid w:val="552C4007"/>
     <w:multiLevelType w:val="singleLevel"/>
     <w:tmpl w:val="C4522F22"/>
@@ -6276,7 +6933,7 @@
       </w:rPr>
     </w:lvl>
   </w:abstractNum>
-  <w:abstractNum w:abstractNumId="14" w15:restartNumberingAfterBreak="0">
+  <w:abstractNum w:abstractNumId="15" w15:restartNumberingAfterBreak="0">
     <w:nsid w:val="654A2736"/>
     <w:multiLevelType w:val="hybridMultilevel"/>
     <w:tmpl w:val="BD6EA5AA"/>
@@ -6389,7 +7046,7 @@
       </w:rPr>
     </w:lvl>
   </w:abstractNum>
-  <w:abstractNum w:abstractNumId="15" w15:restartNumberingAfterBreak="0">
+  <w:abstractNum w:abstractNumId="16" w15:restartNumberingAfterBreak="0">
     <w:nsid w:val="679F1CA9"/>
     <w:multiLevelType w:val="hybridMultilevel"/>
     <w:tmpl w:val="F0E0407C"/>
@@ -6475,7 +7132,7 @@
       </w:pPr>
     </w:lvl>
   </w:abstractNum>
-  <w:abstractNum w:abstractNumId="16" w15:restartNumberingAfterBreak="0">
+  <w:abstractNum w:abstractNumId="17" w15:restartNumberingAfterBreak="0">
     <w:nsid w:val="686A02E5"/>
     <w:multiLevelType w:val="singleLevel"/>
     <w:tmpl w:val="0C090011"/>
@@ -6495,7 +7152,7 @@
       </w:rPr>
     </w:lvl>
   </w:abstractNum>
-  <w:abstractNum w:abstractNumId="17" w15:restartNumberingAfterBreak="0">
+  <w:abstractNum w:abstractNumId="18" w15:restartNumberingAfterBreak="0">
     <w:nsid w:val="6F2A76A6"/>
     <w:multiLevelType w:val="hybridMultilevel"/>
     <w:tmpl w:val="F0E0407C"/>
@@ -6581,7 +7238,7 @@
       </w:pPr>
     </w:lvl>
   </w:abstractNum>
-  <w:abstractNum w:abstractNumId="18" w15:restartNumberingAfterBreak="0">
+  <w:abstractNum w:abstractNumId="19" w15:restartNumberingAfterBreak="0">
     <w:nsid w:val="705A72D3"/>
     <w:multiLevelType w:val="hybridMultilevel"/>
     <w:tmpl w:val="B2F273FA"/>
@@ -6667,7 +7324,7 @@
       </w:pPr>
     </w:lvl>
   </w:abstractNum>
-  <w:abstractNum w:abstractNumId="19" w15:restartNumberingAfterBreak="0">
+  <w:abstractNum w:abstractNumId="20" w15:restartNumberingAfterBreak="0">
     <w:nsid w:val="75C31AFB"/>
     <w:multiLevelType w:val="hybridMultilevel"/>
     <w:tmpl w:val="F0E0407C"/>
@@ -6754,10 +7411,10 @@
     </w:lvl>
   </w:abstractNum>
   <w:num w:numId="1">
-    <w:abstractNumId w:val="13"/>
+    <w:abstractNumId w:val="14"/>
   </w:num>
   <w:num w:numId="2">
-    <w:abstractNumId w:val="16"/>
+    <w:abstractNumId w:val="17"/>
   </w:num>
   <w:num w:numId="3">
     <w:abstractNumId w:val="2"/>
@@ -6772,28 +7429,28 @@
     <w:abstractNumId w:val="0"/>
   </w:num>
   <w:num w:numId="7">
-    <w:abstractNumId w:val="14"/>
+    <w:abstractNumId w:val="15"/>
   </w:num>
   <w:num w:numId="8">
-    <w:abstractNumId w:val="12"/>
+    <w:abstractNumId w:val="13"/>
   </w:num>
   <w:num w:numId="9">
     <w:abstractNumId w:val="11"/>
   </w:num>
   <w:num w:numId="10">
-    <w:abstractNumId w:val="18"/>
+    <w:abstractNumId w:val="19"/>
   </w:num>
   <w:num w:numId="11">
-    <w:abstractNumId w:val="15"/>
+    <w:abstractNumId w:val="16"/>
   </w:num>
   <w:num w:numId="12">
     <w:abstractNumId w:val="9"/>
   </w:num>
   <w:num w:numId="13">
-    <w:abstractNumId w:val="17"/>
+    <w:abstractNumId w:val="18"/>
   </w:num>
   <w:num w:numId="14">
-    <w:abstractNumId w:val="19"/>
+    <w:abstractNumId w:val="20"/>
   </w:num>
   <w:num w:numId="15">
     <w:abstractNumId w:val="7"/>
@@ -6813,11 +7470,14 @@
   <w:num w:numId="20">
     <w:abstractNumId w:val="8"/>
   </w:num>
+  <w:num w:numId="21">
+    <w:abstractNumId w:val="12"/>
+  </w:num>
 </w:numbering>
 </file>
 
 <file path=word/styles.xml><?xml version="1.0" encoding="utf-8"?>
-<w:styles xmlns:mc="http://schemas.openxmlformats.org/markup-compatibility/2006" xmlns:r="http://schemas.openxmlformats.org/officeDocument/2006/relationships" xmlns:w="http://schemas.openxmlformats.org/wordprocessingml/2006/main" xmlns:w14="http://schemas.microsoft.com/office/word/2010/wordml" xmlns:w15="http://schemas.microsoft.com/office/word/2012/wordml" xmlns:w16se="http://schemas.microsoft.com/office/word/2015/wordml/symex" mc:Ignorable="w14 w15 w16se">
+<w:styles xmlns:mc="http://schemas.openxmlformats.org/markup-compatibility/2006" xmlns:r="http://schemas.openxmlformats.org/officeDocument/2006/relationships" xmlns:w="http://schemas.openxmlformats.org/wordprocessingml/2006/main" xmlns:w14="http://schemas.microsoft.com/office/word/2010/wordml" xmlns:w15="http://schemas.microsoft.com/office/word/2012/wordml" xmlns:w16cid="http://schemas.microsoft.com/office/word/2016/wordml/cid" xmlns:w16se="http://schemas.microsoft.com/office/word/2015/wordml/symex" mc:Ignorable="w14 w15 w16se w16cid">
   <w:docDefaults>
     <w:rPrDefault>
       <w:rPr>
@@ -6827,7 +7487,7 @@
     </w:rPrDefault>
     <w:pPrDefault/>
   </w:docDefaults>
-  <w:latentStyles w:defLockedState="0" w:defUIPriority="99" w:defSemiHidden="0" w:defUnhideWhenUsed="0" w:defQFormat="0" w:count="371">
+  <w:latentStyles w:defLockedState="0" w:defUIPriority="99" w:defSemiHidden="0" w:defUnhideWhenUsed="0" w:defQFormat="0" w:count="376">
     <w:lsdException w:name="Normal" w:uiPriority="0" w:qFormat="1"/>
     <w:lsdException w:name="heading 1" w:uiPriority="9" w:qFormat="1"/>
     <w:lsdException w:name="heading 2" w:uiPriority="9" w:qFormat="1"/>
@@ -6933,7 +7593,6 @@
     <w:lsdException w:name="HTML Sample" w:semiHidden="1" w:unhideWhenUsed="1"/>
     <w:lsdException w:name="HTML Typewriter" w:semiHidden="1" w:unhideWhenUsed="1"/>
     <w:lsdException w:name="HTML Variable" w:semiHidden="1" w:unhideWhenUsed="1"/>
-    <w:lsdException w:name="Normal Table" w:semiHidden="1" w:unhideWhenUsed="1"/>
     <w:lsdException w:name="annotation subject" w:semiHidden="1" w:unhideWhenUsed="1"/>
     <w:lsdException w:name="No List" w:semiHidden="1" w:unhideWhenUsed="1"/>
     <w:lsdException w:name="Outline List 1" w:semiHidden="1" w:unhideWhenUsed="1"/>
@@ -6976,11 +7635,8 @@
     <w:lsdException w:name="Table Contemporary" w:semiHidden="1" w:unhideWhenUsed="1"/>
     <w:lsdException w:name="Table Elegant" w:semiHidden="1" w:unhideWhenUsed="1"/>
     <w:lsdException w:name="Table Professional" w:semiHidden="1" w:unhideWhenUsed="1"/>
-    <w:lsdException w:name="Table Subtle 1" w:semiHidden="1" w:unhideWhenUsed="1"/>
     <w:lsdException w:name="Table Subtle 2" w:semiHidden="1" w:unhideWhenUsed="1"/>
     <w:lsdException w:name="Table Web 1" w:semiHidden="1" w:unhideWhenUsed="1"/>
-    <w:lsdException w:name="Table Web 2" w:semiHidden="1" w:unhideWhenUsed="1"/>
-    <w:lsdException w:name="Table Web 3" w:semiHidden="1" w:unhideWhenUsed="1"/>
     <w:lsdException w:name="Balloon Text" w:semiHidden="1" w:unhideWhenUsed="1"/>
     <w:lsdException w:name="Table Grid" w:uiPriority="59"/>
     <w:lsdException w:name="Table Theme" w:semiHidden="1" w:unhideWhenUsed="1"/>
@@ -7199,6 +7855,11 @@
     <w:lsdException w:name="List Table 5 Dark Accent 6" w:uiPriority="50"/>
     <w:lsdException w:name="List Table 6 Colorful Accent 6" w:uiPriority="51"/>
     <w:lsdException w:name="List Table 7 Colorful Accent 6" w:uiPriority="52"/>
+    <w:lsdException w:name="Mention" w:semiHidden="1" w:unhideWhenUsed="1"/>
+    <w:lsdException w:name="Smart Hyperlink" w:semiHidden="1" w:unhideWhenUsed="1"/>
+    <w:lsdException w:name="Hashtag" w:semiHidden="1" w:unhideWhenUsed="1"/>
+    <w:lsdException w:name="Unresolved Mention" w:semiHidden="1" w:unhideWhenUsed="1"/>
+    <w:lsdException w:name="Smart Link" w:semiHidden="1" w:unhideWhenUsed="1"/>
   </w:latentStyles>
   <w:style w:type="paragraph" w:default="1" w:styleId="Normal">
     <w:name w:val="Normal"/>
@@ -7672,6 +8333,16 @@
       <w:lang w:val="en-IN" w:eastAsia="en-IN"/>
     </w:rPr>
   </w:style>
+  <w:style w:type="character" w:customStyle="1" w:styleId="normaltextrun">
+    <w:name w:val="normaltextrun"/>
+    <w:basedOn w:val="DefaultParagraphFont"/>
+    <w:rsid w:val="00CF5830"/>
+  </w:style>
+  <w:style w:type="character" w:customStyle="1" w:styleId="eop">
+    <w:name w:val="eop"/>
+    <w:basedOn w:val="DefaultParagraphFont"/>
+    <w:rsid w:val="00CF5830"/>
+  </w:style>
 </w:styles>
 </file>
 
@@ -7963,7 +8634,7 @@
 </file>
 
 <file path=customXml/itemProps1.xml><?xml version="1.0" encoding="utf-8"?>
-<ds:datastoreItem xmlns:ds="http://schemas.openxmlformats.org/officeDocument/2006/customXml" ds:itemID="{D85F9885-CF8F-4FFB-AC32-F36267C0D24F}">
+<ds:datastoreItem xmlns:ds="http://schemas.openxmlformats.org/officeDocument/2006/customXml" ds:itemID="{92792F1F-E80E-4340-9B5F-FF35C83D1653}">
   <ds:schemaRefs>
     <ds:schemaRef ds:uri="http://schemas.openxmlformats.org/officeDocument/2006/bibliography"/>
   </ds:schemaRefs>

</xml_diff>

<commit_message>
reviewed tutorial from Duan 2015
</commit_message>
<xml_diff>
--- a/reg-form.docx
+++ b/reg-form.docx
@@ -158,19 +158,8 @@
           <w:szCs w:val="22"/>
           <w:lang w:eastAsia="zh-CN"/>
         </w:rPr>
-        <w:t xml:space="preserve"> </w:t>
-      </w:r>
-      <w:proofErr w:type="spellStart"/>
-      <w:r>
-        <w:rPr>
-          <w:rFonts w:ascii="Arial" w:hAnsi="Arial" w:cs="Arial"/>
-          <w:sz w:val="22"/>
-          <w:szCs w:val="22"/>
-          <w:lang w:eastAsia="zh-CN"/>
-        </w:rPr>
-        <w:t>pt</w:t>
-      </w:r>
-      <w:proofErr w:type="spellEnd"/>
+        <w:t xml:space="preserve"> pt</w:t>
+      </w:r>
       <w:r>
         <w:rPr>
           <w:rFonts w:ascii="Arial" w:hAnsi="Arial" w:cs="Arial"/>
@@ -982,7 +971,6 @@
                 <w:lang w:eastAsia="zh-CN"/>
               </w:rPr>
             </w:pPr>
-            <w:proofErr w:type="spellStart"/>
             <w:r>
               <w:rPr>
                 <w:rFonts w:ascii="Arial" w:hAnsi="Arial" w:cs="Arial"/>
@@ -992,7 +980,6 @@
               </w:rPr>
               <w:t>Parastoo</w:t>
             </w:r>
-            <w:proofErr w:type="spellEnd"/>
           </w:p>
         </w:tc>
       </w:tr>
@@ -1878,7 +1865,33 @@
     <w:p>
       <w:pPr>
         <w:pStyle w:val="ListParagraph"/>
-        <w:spacing w:line="320" w:lineRule="exact"/>
+        <w:numPr>
+          <w:ilvl w:val="0"/>
+          <w:numId w:val="15"/>
+        </w:numPr>
+        <w:spacing w:before="120" w:after="120" w:line="320" w:lineRule="exact"/>
+        <w:rPr>
+          <w:rFonts w:ascii="Arial" w:hAnsi="Arial" w:cs="Arial"/>
+          <w:b/>
+          <w:sz w:val="22"/>
+          <w:szCs w:val="22"/>
+          <w:lang w:eastAsia="zh-CN"/>
+        </w:rPr>
+      </w:pPr>
+      <w:r>
+        <w:rPr>
+          <w:rFonts w:ascii="Arial" w:hAnsi="Arial" w:cs="Arial"/>
+          <w:b/>
+          <w:sz w:val="22"/>
+          <w:szCs w:val="22"/>
+          <w:lang w:eastAsia="zh-CN"/>
+        </w:rPr>
+        <w:t>Research question:</w:t>
+      </w:r>
+    </w:p>
+    <w:p>
+      <w:pPr>
+        <w:spacing w:before="120" w:after="120" w:line="320" w:lineRule="exact"/>
         <w:ind w:left="420"/>
         <w:rPr>
           <w:rFonts w:ascii="Arial" w:hAnsi="Arial" w:cs="Arial"/>
@@ -1887,6 +1900,116 @@
           <w:lang w:eastAsia="zh-CN"/>
         </w:rPr>
       </w:pPr>
+      <w:r>
+        <w:rPr>
+          <w:rFonts w:ascii="Arial" w:hAnsi="Arial" w:cs="Arial"/>
+          <w:sz w:val="22"/>
+          <w:szCs w:val="22"/>
+          <w:lang w:eastAsia="zh-CN"/>
+        </w:rPr>
+        <w:t>Is it possible to i</w:t>
+      </w:r>
+      <w:r>
+        <w:rPr>
+          <w:rFonts w:ascii="Arial" w:hAnsi="Arial" w:cs="Arial"/>
+          <w:sz w:val="22"/>
+          <w:szCs w:val="22"/>
+          <w:lang w:eastAsia="zh-CN"/>
+        </w:rPr>
+        <w:t>mprov</w:t>
+      </w:r>
+      <w:r>
+        <w:rPr>
+          <w:rFonts w:ascii="Arial" w:hAnsi="Arial" w:cs="Arial"/>
+          <w:sz w:val="22"/>
+          <w:szCs w:val="22"/>
+          <w:lang w:eastAsia="zh-CN"/>
+        </w:rPr>
+        <w:t>e</w:t>
+      </w:r>
+      <w:r>
+        <w:rPr>
+          <w:rFonts w:ascii="Arial" w:hAnsi="Arial" w:cs="Arial"/>
+          <w:sz w:val="22"/>
+          <w:szCs w:val="22"/>
+          <w:lang w:eastAsia="zh-CN"/>
+        </w:rPr>
+        <w:t xml:space="preserve"> </w:t>
+      </w:r>
+      <w:r>
+        <w:rPr>
+          <w:rFonts w:ascii="Arial" w:hAnsi="Arial" w:cs="Arial"/>
+          <w:sz w:val="22"/>
+          <w:szCs w:val="22"/>
+          <w:lang w:eastAsia="zh-CN"/>
+        </w:rPr>
+        <w:t xml:space="preserve">the performance of </w:t>
+      </w:r>
+      <w:r>
+        <w:rPr>
+          <w:rFonts w:ascii="Arial" w:hAnsi="Arial" w:cs="Arial"/>
+          <w:sz w:val="22"/>
+          <w:szCs w:val="22"/>
+          <w:lang w:eastAsia="zh-CN"/>
+        </w:rPr>
+        <w:t xml:space="preserve">AMT </w:t>
+      </w:r>
+      <w:r>
+        <w:rPr>
+          <w:rFonts w:ascii="Arial" w:hAnsi="Arial" w:cs="Arial"/>
+          <w:sz w:val="22"/>
+          <w:szCs w:val="22"/>
+          <w:lang w:eastAsia="zh-CN"/>
+        </w:rPr>
+        <w:t xml:space="preserve">systems in polyphonic </w:t>
+      </w:r>
+      <w:r>
+        <w:rPr>
+          <w:rFonts w:ascii="Arial" w:hAnsi="Arial" w:cs="Arial"/>
+          <w:sz w:val="22"/>
+          <w:szCs w:val="22"/>
+          <w:lang w:eastAsia="zh-CN"/>
+        </w:rPr>
+        <w:t>environments by</w:t>
+      </w:r>
+      <w:r>
+        <w:rPr>
+          <w:rFonts w:ascii="Arial" w:hAnsi="Arial" w:cs="Arial"/>
+          <w:sz w:val="22"/>
+          <w:szCs w:val="22"/>
+          <w:lang w:eastAsia="zh-CN"/>
+        </w:rPr>
+        <w:t xml:space="preserve"> incorporating higher level musical knowledge into current </w:t>
+      </w:r>
+      <w:proofErr w:type="gramStart"/>
+      <w:r>
+        <w:rPr>
+          <w:rFonts w:ascii="Arial" w:hAnsi="Arial" w:cs="Arial"/>
+          <w:sz w:val="22"/>
+          <w:szCs w:val="22"/>
+          <w:lang w:eastAsia="zh-CN"/>
+        </w:rPr>
+        <w:t xml:space="preserve">methods </w:t>
+      </w:r>
+      <w:r>
+        <w:rPr>
+          <w:rFonts w:ascii="Arial" w:hAnsi="Arial" w:cs="Arial"/>
+          <w:sz w:val="22"/>
+          <w:szCs w:val="22"/>
+          <w:lang w:eastAsia="zh-CN"/>
+        </w:rPr>
+        <w:t>?</w:t>
+      </w:r>
+      <w:proofErr w:type="gramEnd"/>
+      <w:r>
+        <w:rPr>
+          <w:rFonts w:ascii="Arial" w:hAnsi="Arial" w:cs="Arial"/>
+          <w:sz w:val="22"/>
+          <w:szCs w:val="22"/>
+          <w:lang w:eastAsia="zh-CN"/>
+        </w:rPr>
+        <w:t xml:space="preserve"> </w:t>
+      </w:r>
     </w:p>
     <w:p>
       <w:pPr>
@@ -1912,7 +2035,7 @@
           <w:szCs w:val="22"/>
           <w:lang w:eastAsia="zh-CN"/>
         </w:rPr>
-        <w:t>Research question:</w:t>
+        <w:t>Background context/ Initial scope of project:</w:t>
       </w:r>
     </w:p>
     <w:p>
@@ -1929,47 +2052,108 @@
       <w:r>
         <w:rPr>
           <w:rFonts w:ascii="Arial" w:hAnsi="Arial" w:cs="Arial"/>
-          <w:sz w:val="22"/>
-          <w:szCs w:val="22"/>
-          <w:lang w:eastAsia="zh-CN"/>
-        </w:rPr>
-        <w:t>Is it possible to i</w:t>
-      </w:r>
-      <w:r>
-        <w:rPr>
-          <w:rFonts w:ascii="Arial" w:hAnsi="Arial" w:cs="Arial"/>
-          <w:sz w:val="22"/>
-          <w:szCs w:val="22"/>
-          <w:lang w:eastAsia="zh-CN"/>
-        </w:rPr>
-        <w:t>mprov</w:t>
-      </w:r>
-      <w:r>
-        <w:rPr>
-          <w:rFonts w:ascii="Arial" w:hAnsi="Arial" w:cs="Arial"/>
-          <w:sz w:val="22"/>
-          <w:szCs w:val="22"/>
-          <w:lang w:eastAsia="zh-CN"/>
-        </w:rPr>
-        <w:t>e</w:t>
-      </w:r>
-      <w:r>
-        <w:rPr>
-          <w:rFonts w:ascii="Arial" w:hAnsi="Arial" w:cs="Arial"/>
-          <w:sz w:val="22"/>
-          <w:szCs w:val="22"/>
-          <w:lang w:eastAsia="zh-CN"/>
-        </w:rPr>
-        <w:t xml:space="preserve"> AMT </w:t>
-      </w:r>
-      <w:r>
-        <w:rPr>
-          <w:rFonts w:ascii="Arial" w:hAnsi="Arial" w:cs="Arial"/>
-          <w:sz w:val="22"/>
-          <w:szCs w:val="22"/>
-          <w:lang w:eastAsia="zh-CN"/>
-        </w:rPr>
-        <w:t>methods</w:t>
+          <w:bCs/>
+          <w:sz w:val="22"/>
+          <w:szCs w:val="22"/>
+          <w:lang w:eastAsia="zh-CN"/>
+        </w:rPr>
+        <w:t xml:space="preserve">Automatic Music Transcription (AMT) is the process of converting an acoustic music signal into some form of music notation. </w:t>
+      </w:r>
+      <w:r>
+        <w:rPr>
+          <w:rFonts w:ascii="Arial" w:hAnsi="Arial" w:cs="Arial"/>
+          <w:sz w:val="22"/>
+          <w:szCs w:val="22"/>
+          <w:lang w:eastAsia="zh-CN"/>
+        </w:rPr>
+        <w:t xml:space="preserve">AMT is a fundamental problem in the field of music signal processing with applications ranging from improving perception of music amongst cochlear implant users to educational usage in developing aural transcription skills. </w:t>
+      </w:r>
+      <w:r>
+        <w:rPr>
+          <w:rFonts w:ascii="Arial" w:hAnsi="Arial" w:cs="Arial"/>
+          <w:sz w:val="22"/>
+          <w:szCs w:val="22"/>
+          <w:lang w:eastAsia="zh-CN"/>
+        </w:rPr>
+        <w:t xml:space="preserve">[Benetos et al, 2019] </w:t>
+      </w:r>
+    </w:p>
+    <w:p>
+      <w:pPr>
+        <w:spacing w:before="120" w:after="120" w:line="320" w:lineRule="exact"/>
+        <w:ind w:left="420"/>
+        <w:rPr>
+          <w:rFonts w:ascii="Arial" w:hAnsi="Arial" w:cs="Arial"/>
+          <w:sz w:val="22"/>
+          <w:szCs w:val="22"/>
+          <w:lang w:eastAsia="zh-CN"/>
+        </w:rPr>
+      </w:pPr>
+    </w:p>
+    <w:p>
+      <w:pPr>
+        <w:spacing w:before="120" w:after="120" w:line="320" w:lineRule="exact"/>
+        <w:ind w:left="420"/>
+        <w:rPr>
+          <w:rFonts w:ascii="Arial" w:hAnsi="Arial" w:cs="Arial"/>
+          <w:sz w:val="22"/>
+          <w:szCs w:val="22"/>
+          <w:lang w:eastAsia="zh-CN"/>
+        </w:rPr>
+      </w:pPr>
+      <w:r>
+        <w:rPr>
+          <w:rFonts w:ascii="Arial" w:hAnsi="Arial" w:cs="Arial"/>
+          <w:sz w:val="22"/>
+          <w:szCs w:val="22"/>
+          <w:lang w:eastAsia="zh-CN"/>
+        </w:rPr>
+        <w:t xml:space="preserve">The initial scope of this project will be based around exploring </w:t>
+      </w:r>
+      <w:r>
+        <w:rPr>
+          <w:rFonts w:ascii="Arial" w:hAnsi="Arial" w:cs="Arial"/>
+          <w:sz w:val="22"/>
+          <w:szCs w:val="22"/>
+          <w:lang w:eastAsia="zh-CN"/>
+        </w:rPr>
+        <w:t xml:space="preserve">and </w:t>
+      </w:r>
+      <w:r>
+        <w:rPr>
+          <w:rFonts w:ascii="Arial" w:hAnsi="Arial" w:cs="Arial"/>
+          <w:sz w:val="22"/>
+          <w:szCs w:val="22"/>
+          <w:lang w:eastAsia="zh-CN"/>
+        </w:rPr>
+        <w:t>improving the performance of AMT methods in a polyphonic/ multi-instrument environment</w:t>
+      </w:r>
+      <w:r>
+        <w:rPr>
+          <w:rFonts w:ascii="Arial" w:hAnsi="Arial" w:cs="Arial"/>
+          <w:sz w:val="22"/>
+          <w:szCs w:val="22"/>
+          <w:lang w:eastAsia="zh-CN"/>
+        </w:rPr>
+        <w:t xml:space="preserve">. </w:t>
+      </w:r>
+      <w:r>
+        <w:rPr>
+          <w:rFonts w:ascii="Arial" w:hAnsi="Arial" w:cs="Arial"/>
+          <w:sz w:val="22"/>
+          <w:szCs w:val="22"/>
+          <w:lang w:eastAsia="zh-CN"/>
+        </w:rPr>
+        <w:t>AMT systems are still far below the level of human experts especially in multiple-instrument environments.</w:t>
+      </w:r>
+      <w:r>
+        <w:rPr>
+          <w:rFonts w:ascii="Arial" w:hAnsi="Arial" w:cs="Arial"/>
+          <w:sz w:val="22"/>
+          <w:szCs w:val="22"/>
+          <w:lang w:eastAsia="zh-CN"/>
+        </w:rPr>
+        <w:t xml:space="preserve"> [Benetos et al, 2013]</w:t>
       </w:r>
       <w:r>
         <w:rPr>
@@ -1987,25 +2171,386 @@
           <w:szCs w:val="22"/>
           <w:lang w:eastAsia="zh-CN"/>
         </w:rPr>
-        <w:t xml:space="preserve">by incorporating long range dependencies </w:t>
-      </w:r>
-      <w:r>
-        <w:rPr>
-          <w:rFonts w:ascii="Arial" w:hAnsi="Arial" w:cs="Arial"/>
-          <w:sz w:val="22"/>
-          <w:szCs w:val="22"/>
-          <w:lang w:eastAsia="zh-CN"/>
-        </w:rPr>
-        <w:t xml:space="preserve">in note </w:t>
-      </w:r>
-      <w:r>
-        <w:rPr>
-          <w:rFonts w:ascii="Arial" w:hAnsi="Arial" w:cs="Arial"/>
-          <w:sz w:val="22"/>
-          <w:szCs w:val="22"/>
-          <w:lang w:eastAsia="zh-CN"/>
-        </w:rPr>
-        <w:t>interactions?</w:t>
+        <w:t>This project will focus on Western music, ignore percussive instruments such as drums and timpani’s and explore how musical knowledge can improve the performance of these systems. The motivation for this project stems from a clear indication in the literature that most transcription approaches are data-driven and as such cause many errors that are not musically meaningful. [Duan et al, 2015]</w:t>
+      </w:r>
+    </w:p>
+    <w:p>
+      <w:pPr>
+        <w:spacing w:before="120" w:after="120" w:line="320" w:lineRule="exact"/>
+        <w:ind w:left="420"/>
+        <w:rPr>
+          <w:rFonts w:ascii="Arial" w:hAnsi="Arial" w:cs="Arial"/>
+          <w:sz w:val="22"/>
+          <w:szCs w:val="22"/>
+          <w:lang w:eastAsia="zh-CN"/>
+        </w:rPr>
+      </w:pPr>
+    </w:p>
+    <w:p>
+      <w:pPr>
+        <w:spacing w:before="120" w:after="120" w:line="320" w:lineRule="exact"/>
+        <w:ind w:left="420"/>
+        <w:rPr>
+          <w:rFonts w:ascii="Arial" w:hAnsi="Arial" w:cs="Arial"/>
+          <w:sz w:val="22"/>
+          <w:szCs w:val="22"/>
+          <w:lang w:eastAsia="zh-CN"/>
+        </w:rPr>
+      </w:pPr>
+      <w:r>
+        <w:rPr>
+          <w:rFonts w:ascii="Arial" w:hAnsi="Arial" w:cs="Arial"/>
+          <w:sz w:val="22"/>
+          <w:szCs w:val="22"/>
+          <w:lang w:eastAsia="zh-CN"/>
+        </w:rPr>
+        <w:t xml:space="preserve">AMT has close relations with speech processing as both tasks involve converting acoustic signals to symbolic sequences the difference being that musical sources are highly correlated in time and frequency. This being the case there are a number of key challenges in the field which include: complex mixture signals with a significant harmonic overlap, </w:t>
+      </w:r>
+      <w:r>
+        <w:rPr>
+          <w:rFonts w:ascii="Arial" w:hAnsi="Arial" w:cs="Arial"/>
+          <w:sz w:val="22"/>
+          <w:szCs w:val="22"/>
+          <w:lang w:eastAsia="zh-CN"/>
+        </w:rPr>
+        <w:t xml:space="preserve">the fact that </w:t>
+      </w:r>
+      <w:r>
+        <w:rPr>
+          <w:rFonts w:ascii="Arial" w:hAnsi="Arial" w:cs="Arial"/>
+          <w:sz w:val="22"/>
+          <w:szCs w:val="22"/>
+          <w:lang w:eastAsia="zh-CN"/>
+        </w:rPr>
+        <w:t>sources cannot be statistically independent due to the synchronization of onsets and onsets between different sources and the lack of large universally verified datasets containing ground truth transcriptions.</w:t>
+      </w:r>
+      <w:r>
+        <w:rPr>
+          <w:rFonts w:ascii="Arial" w:hAnsi="Arial" w:cs="Arial"/>
+          <w:sz w:val="22"/>
+          <w:szCs w:val="22"/>
+          <w:lang w:eastAsia="zh-CN"/>
+        </w:rPr>
+        <w:t xml:space="preserve"> [Schedl et al, 2019] </w:t>
+      </w:r>
+    </w:p>
+    <w:p>
+      <w:pPr>
+        <w:spacing w:before="120" w:after="120" w:line="320" w:lineRule="exact"/>
+        <w:ind w:left="420"/>
+        <w:rPr>
+          <w:rFonts w:ascii="Arial" w:hAnsi="Arial" w:cs="Arial"/>
+          <w:bCs/>
+          <w:sz w:val="22"/>
+          <w:szCs w:val="22"/>
+          <w:lang w:eastAsia="zh-CN"/>
+        </w:rPr>
+      </w:pPr>
+    </w:p>
+    <w:p>
+      <w:pPr>
+        <w:spacing w:before="120" w:after="120" w:line="320" w:lineRule="exact"/>
+        <w:ind w:left="420"/>
+        <w:rPr>
+          <w:rFonts w:ascii="Arial" w:hAnsi="Arial" w:cs="Arial"/>
+          <w:sz w:val="22"/>
+          <w:szCs w:val="22"/>
+          <w:lang w:eastAsia="zh-CN"/>
+        </w:rPr>
+      </w:pPr>
+      <w:r>
+        <w:rPr>
+          <w:rFonts w:ascii="Arial" w:hAnsi="Arial" w:cs="Arial"/>
+          <w:sz w:val="22"/>
+          <w:szCs w:val="22"/>
+          <w:lang w:eastAsia="zh-CN"/>
+        </w:rPr>
+        <w:t>Most approaches in AMT are designed to reach an intermediate goal in audio-music notation transcription that does not actually resemble musical notation</w:t>
+      </w:r>
+      <w:r>
+        <w:rPr>
+          <w:rFonts w:ascii="Arial" w:hAnsi="Arial" w:cs="Arial"/>
+          <w:sz w:val="22"/>
+          <w:szCs w:val="22"/>
+          <w:lang w:eastAsia="zh-CN"/>
+        </w:rPr>
+        <w:t>, i.e. a Musical Instrument Digital Interface (MIDI)</w:t>
+      </w:r>
+      <w:r>
+        <w:rPr>
+          <w:rFonts w:ascii="Arial" w:hAnsi="Arial" w:cs="Arial"/>
+          <w:sz w:val="22"/>
+          <w:szCs w:val="22"/>
+          <w:lang w:eastAsia="zh-CN"/>
+        </w:rPr>
+        <w:t xml:space="preserve">. These methods work on different levels on transcription ranging from frame estimation of pitches, note estimation, stream/instrument estimation and finally notation level transcription, which most closely resembles the end goal of AMT. </w:t>
+      </w:r>
+      <w:r>
+        <w:rPr>
+          <w:rFonts w:ascii="Arial" w:hAnsi="Arial" w:cs="Arial"/>
+          <w:sz w:val="22"/>
+          <w:szCs w:val="22"/>
+          <w:lang w:eastAsia="zh-CN"/>
+        </w:rPr>
+        <w:t>[Benetos et al, 2019]</w:t>
+      </w:r>
+    </w:p>
+    <w:p>
+      <w:pPr>
+        <w:spacing w:before="120" w:after="120" w:line="320" w:lineRule="exact"/>
+        <w:ind w:left="420"/>
+        <w:rPr>
+          <w:rFonts w:ascii="Arial" w:hAnsi="Arial" w:cs="Arial"/>
+          <w:sz w:val="22"/>
+          <w:szCs w:val="22"/>
+          <w:lang w:eastAsia="zh-CN"/>
+        </w:rPr>
+      </w:pPr>
+    </w:p>
+    <w:p>
+      <w:pPr>
+        <w:spacing w:before="120" w:after="120" w:line="320" w:lineRule="exact"/>
+        <w:ind w:left="420"/>
+        <w:rPr>
+          <w:rFonts w:ascii="Arial" w:hAnsi="Arial" w:cs="Arial"/>
+          <w:sz w:val="22"/>
+          <w:szCs w:val="22"/>
+          <w:lang w:eastAsia="zh-CN"/>
+        </w:rPr>
+      </w:pPr>
+      <w:r>
+        <w:rPr>
+          <w:rFonts w:ascii="Arial" w:hAnsi="Arial" w:cs="Arial"/>
+          <w:sz w:val="22"/>
+          <w:szCs w:val="22"/>
+          <w:lang w:eastAsia="zh-CN"/>
+        </w:rPr>
+        <w:t xml:space="preserve">There are two algorithms that dominate </w:t>
+      </w:r>
+      <w:r>
+        <w:rPr>
+          <w:rFonts w:ascii="Arial" w:hAnsi="Arial" w:cs="Arial"/>
+          <w:sz w:val="22"/>
+          <w:szCs w:val="22"/>
+          <w:lang w:eastAsia="zh-CN"/>
+        </w:rPr>
+        <w:t>methods applied at all different levels</w:t>
+      </w:r>
+      <w:r>
+        <w:rPr>
+          <w:rFonts w:ascii="Arial" w:hAnsi="Arial" w:cs="Arial"/>
+          <w:sz w:val="22"/>
+          <w:szCs w:val="22"/>
+          <w:lang w:eastAsia="zh-CN"/>
+        </w:rPr>
+        <w:t>, that are</w:t>
+      </w:r>
+      <w:r>
+        <w:rPr>
+          <w:rFonts w:ascii="Arial" w:hAnsi="Arial" w:cs="Arial"/>
+          <w:sz w:val="22"/>
+          <w:szCs w:val="22"/>
+          <w:lang w:eastAsia="zh-CN"/>
+        </w:rPr>
+        <w:t xml:space="preserve"> based around Nonnegative Matrix Factorization (NMF) and the other around Neural Networks</w:t>
+      </w:r>
+      <w:r>
+        <w:rPr>
+          <w:rFonts w:ascii="Arial" w:hAnsi="Arial" w:cs="Arial"/>
+          <w:sz w:val="22"/>
+          <w:szCs w:val="22"/>
+          <w:lang w:eastAsia="zh-CN"/>
+        </w:rPr>
+        <w:t xml:space="preserve"> (NN)</w:t>
+      </w:r>
+      <w:r>
+        <w:rPr>
+          <w:rFonts w:ascii="Arial" w:hAnsi="Arial" w:cs="Arial"/>
+          <w:sz w:val="22"/>
+          <w:szCs w:val="22"/>
+          <w:lang w:eastAsia="zh-CN"/>
+        </w:rPr>
+        <w:t xml:space="preserve">. The research </w:t>
+      </w:r>
+      <w:r>
+        <w:rPr>
+          <w:rFonts w:ascii="Arial" w:hAnsi="Arial" w:cs="Arial"/>
+          <w:sz w:val="22"/>
+          <w:szCs w:val="22"/>
+          <w:lang w:eastAsia="zh-CN"/>
+        </w:rPr>
+        <w:lastRenderedPageBreak/>
+        <w:t xml:space="preserve">has not agreed upon a single approach as each outperform one another in certain scenarios. </w:t>
+      </w:r>
+      <w:r>
+        <w:rPr>
+          <w:rFonts w:ascii="Arial" w:hAnsi="Arial" w:cs="Arial"/>
+          <w:sz w:val="22"/>
+          <w:szCs w:val="22"/>
+          <w:lang w:eastAsia="zh-CN"/>
+        </w:rPr>
+        <w:t xml:space="preserve">For example, some limitations of NMF models include </w:t>
+      </w:r>
+      <w:r>
+        <w:rPr>
+          <w:rFonts w:ascii="Arial" w:hAnsi="Arial" w:cs="Arial"/>
+          <w:sz w:val="22"/>
+          <w:szCs w:val="22"/>
+          <w:lang w:eastAsia="zh-CN"/>
+        </w:rPr>
+        <w:t>a</w:t>
+      </w:r>
+      <w:r>
+        <w:rPr>
+          <w:rFonts w:ascii="Arial" w:hAnsi="Arial" w:cs="Arial"/>
+          <w:sz w:val="22"/>
+          <w:szCs w:val="22"/>
+          <w:lang w:eastAsia="zh-CN"/>
+        </w:rPr>
+        <w:t xml:space="preserve"> dependence of linear interpolation for representing unexpected pitches. On the </w:t>
+      </w:r>
+      <w:r>
+        <w:rPr>
+          <w:rFonts w:ascii="Arial" w:hAnsi="Arial" w:cs="Arial"/>
+          <w:sz w:val="22"/>
+          <w:szCs w:val="22"/>
+          <w:lang w:eastAsia="zh-CN"/>
+        </w:rPr>
+        <w:t xml:space="preserve">other </w:t>
+      </w:r>
+      <w:r>
+        <w:rPr>
+          <w:rFonts w:ascii="Arial" w:hAnsi="Arial" w:cs="Arial"/>
+          <w:sz w:val="22"/>
+          <w:szCs w:val="22"/>
+          <w:lang w:eastAsia="zh-CN"/>
+        </w:rPr>
+        <w:t>hand,</w:t>
+      </w:r>
+      <w:r>
+        <w:rPr>
+          <w:rFonts w:ascii="Arial" w:hAnsi="Arial" w:cs="Arial"/>
+          <w:sz w:val="22"/>
+          <w:szCs w:val="22"/>
+          <w:lang w:eastAsia="zh-CN"/>
+        </w:rPr>
+        <w:t xml:space="preserve"> NNs require large datasets which don’t even exist for some obscure instruments. </w:t>
+      </w:r>
+      <w:r>
+        <w:rPr>
+          <w:rFonts w:ascii="Arial" w:hAnsi="Arial" w:cs="Arial"/>
+          <w:sz w:val="22"/>
+          <w:szCs w:val="22"/>
+          <w:lang w:eastAsia="zh-CN"/>
+        </w:rPr>
+        <w:t xml:space="preserve">[Duan et al, 2015] </w:t>
+      </w:r>
+    </w:p>
+    <w:p>
+      <w:pPr>
+        <w:spacing w:before="120" w:after="120" w:line="320" w:lineRule="exact"/>
+        <w:ind w:left="420"/>
+        <w:rPr>
+          <w:rFonts w:ascii="Arial" w:hAnsi="Arial" w:cs="Arial"/>
+          <w:sz w:val="22"/>
+          <w:szCs w:val="22"/>
+          <w:lang w:eastAsia="zh-CN"/>
+        </w:rPr>
+      </w:pPr>
+    </w:p>
+    <w:p>
+      <w:pPr>
+        <w:spacing w:before="120" w:after="120" w:line="320" w:lineRule="exact"/>
+        <w:ind w:left="420"/>
+        <w:rPr>
+          <w:rFonts w:ascii="Arial" w:hAnsi="Arial" w:cs="Arial"/>
+          <w:sz w:val="22"/>
+          <w:szCs w:val="22"/>
+          <w:lang w:eastAsia="zh-CN"/>
+        </w:rPr>
+      </w:pPr>
+      <w:r>
+        <w:rPr>
+          <w:rFonts w:ascii="Arial" w:hAnsi="Arial" w:cs="Arial"/>
+          <w:sz w:val="22"/>
+          <w:szCs w:val="22"/>
+          <w:lang w:eastAsia="zh-CN"/>
+        </w:rPr>
+        <w:t xml:space="preserve">There are several commercial AMT software on the market such as Melodyne, AudioScore and </w:t>
+      </w:r>
+      <w:proofErr w:type="gramStart"/>
+      <w:r>
+        <w:rPr>
+          <w:rFonts w:ascii="Arial" w:hAnsi="Arial" w:cs="Arial"/>
+          <w:sz w:val="22"/>
+          <w:szCs w:val="22"/>
+          <w:lang w:eastAsia="zh-CN"/>
+        </w:rPr>
+        <w:t>Transcribe!.</w:t>
+      </w:r>
+      <w:proofErr w:type="gramEnd"/>
+      <w:r>
+        <w:rPr>
+          <w:rFonts w:ascii="Arial" w:hAnsi="Arial" w:cs="Arial"/>
+          <w:sz w:val="22"/>
+          <w:szCs w:val="22"/>
+          <w:lang w:eastAsia="zh-CN"/>
+        </w:rPr>
+        <w:t xml:space="preserve"> However, these systems underperform in polyphonic environments and the conversion of the MIDI files to musical notation is unsatisfactory amongst musicians. [Zuan et al, 2015] </w:t>
+      </w:r>
+      <w:r>
+        <w:rPr>
+          <w:rFonts w:ascii="Arial" w:hAnsi="Arial" w:cs="Arial"/>
+          <w:sz w:val="22"/>
+          <w:szCs w:val="22"/>
+          <w:lang w:eastAsia="zh-CN"/>
+        </w:rPr>
+        <w:t>There have been recent attempts to develop end-to-</w:t>
+      </w:r>
+      <w:r>
+        <w:rPr>
+          <w:rFonts w:ascii="Arial" w:hAnsi="Arial" w:cs="Arial"/>
+          <w:sz w:val="22"/>
+          <w:szCs w:val="22"/>
+          <w:lang w:eastAsia="zh-CN"/>
+        </w:rPr>
+        <w:t>end neural</w:t>
+      </w:r>
+      <w:r>
+        <w:rPr>
+          <w:rFonts w:ascii="Arial" w:hAnsi="Arial" w:cs="Arial"/>
+          <w:sz w:val="22"/>
+          <w:szCs w:val="22"/>
+          <w:lang w:eastAsia="zh-CN"/>
+        </w:rPr>
+        <w:t xml:space="preserve"> networks that convert audio signals directly to music transcription. [Sigtia et al., 2019] This article and others relating to modelling Musical Language Models (MLM) </w:t>
+      </w:r>
+      <w:r>
+        <w:rPr>
+          <w:rFonts w:ascii="Arial" w:hAnsi="Arial" w:cs="Arial"/>
+          <w:sz w:val="22"/>
+          <w:szCs w:val="22"/>
+          <w:lang w:eastAsia="zh-CN"/>
+        </w:rPr>
+        <w:t xml:space="preserve">[Carvalho et al., 2019] </w:t>
+      </w:r>
+      <w:r>
+        <w:rPr>
+          <w:rFonts w:ascii="Arial" w:hAnsi="Arial" w:cs="Arial"/>
+          <w:sz w:val="22"/>
+          <w:szCs w:val="22"/>
+          <w:lang w:eastAsia="zh-CN"/>
+        </w:rPr>
+        <w:t xml:space="preserve">will serve as a useful entry point in this project as the end goal is to incorporate musical knowledge into current methods. </w:t>
+      </w:r>
+      <w:r>
+        <w:rPr>
+          <w:rFonts w:ascii="Arial" w:hAnsi="Arial" w:cs="Arial"/>
+          <w:sz w:val="22"/>
+          <w:szCs w:val="22"/>
+          <w:lang w:eastAsia="zh-CN"/>
+        </w:rPr>
+        <w:t>One final source of inspiration for this project will be recent work done on score and lead sheet informed transcription, whereby AMT systems are given a prior before the performance to aid with transcription. This is an underdetermined problem and recent work has shown that this can considerably improve performance of AMT systems. [Wang et al, 2017]</w:t>
       </w:r>
       <w:r>
         <w:rPr>
@@ -2016,18 +2561,15 @@
         </w:rPr>
         <w:t xml:space="preserve"> </w:t>
       </w:r>
-    </w:p>
-    <w:p>
-      <w:pPr>
-        <w:spacing w:before="120" w:after="120" w:line="320" w:lineRule="exact"/>
-        <w:rPr>
-          <w:rFonts w:ascii="Arial" w:hAnsi="Arial" w:cs="Arial"/>
-          <w:b/>
-          <w:sz w:val="22"/>
-          <w:szCs w:val="22"/>
-          <w:lang w:eastAsia="zh-CN"/>
-        </w:rPr>
-      </w:pPr>
+      <w:r>
+        <w:rPr>
+          <w:rFonts w:ascii="Arial" w:hAnsi="Arial" w:cs="Arial"/>
+          <w:sz w:val="22"/>
+          <w:szCs w:val="22"/>
+          <w:lang w:eastAsia="zh-CN"/>
+        </w:rPr>
+        <w:t xml:space="preserve">Musical transcription is an incredible feat of human intellect and by incorporating some approaches that humans use into existing models the author hopes that this will improve the performance of such models. </w:t>
+      </w:r>
     </w:p>
     <w:p>
       <w:pPr>
@@ -2053,439 +2595,33 @@
           <w:szCs w:val="22"/>
           <w:lang w:eastAsia="zh-CN"/>
         </w:rPr>
-        <w:t>Background context/ Initial scope of project:</w:t>
-      </w:r>
-    </w:p>
-    <w:p>
-      <w:pPr>
+        <w:t>Deliverables</w:t>
+      </w:r>
+    </w:p>
+    <w:p>
+      <w:pPr>
+        <w:pStyle w:val="ListParagraph"/>
+        <w:numPr>
+          <w:ilvl w:val="0"/>
+          <w:numId w:val="21"/>
+        </w:numPr>
         <w:spacing w:before="120" w:after="120" w:line="320" w:lineRule="exact"/>
-        <w:ind w:left="420"/>
-        <w:rPr>
-          <w:rFonts w:ascii="Arial" w:hAnsi="Arial" w:cs="Arial"/>
-          <w:sz w:val="22"/>
-          <w:szCs w:val="22"/>
-          <w:lang w:eastAsia="zh-CN"/>
-        </w:rPr>
-      </w:pPr>
-      <w:r>
-        <w:rPr>
-          <w:rFonts w:ascii="Arial" w:hAnsi="Arial" w:cs="Arial"/>
-          <w:sz w:val="22"/>
-          <w:szCs w:val="22"/>
-          <w:lang w:eastAsia="zh-CN"/>
-        </w:rPr>
-        <w:t xml:space="preserve">AMT is a fundamental problem in the field of music signal processing with applications ranging from improving perception of music amongst cochlear implant users to educational usage in developing aural transcription skills. </w:t>
-      </w:r>
-      <w:r>
-        <w:rPr>
-          <w:rFonts w:ascii="Arial" w:hAnsi="Arial" w:cs="Arial"/>
-          <w:sz w:val="22"/>
-          <w:szCs w:val="22"/>
-          <w:lang w:eastAsia="zh-CN"/>
-        </w:rPr>
-        <w:t xml:space="preserve">AMT provides the main link between music signal processing and symbolic music processing. </w:t>
-      </w:r>
-    </w:p>
-    <w:p>
-      <w:pPr>
-        <w:spacing w:before="120" w:after="120" w:line="320" w:lineRule="exact"/>
-        <w:ind w:left="420"/>
-        <w:rPr>
-          <w:rFonts w:ascii="Arial" w:hAnsi="Arial" w:cs="Arial"/>
-          <w:sz w:val="22"/>
-          <w:szCs w:val="22"/>
-          <w:lang w:eastAsia="zh-CN"/>
-        </w:rPr>
-      </w:pPr>
-    </w:p>
-    <w:p>
-      <w:pPr>
-        <w:spacing w:before="120" w:after="120" w:line="320" w:lineRule="exact"/>
-        <w:ind w:left="420"/>
-        <w:rPr>
-          <w:rFonts w:ascii="Arial" w:hAnsi="Arial" w:cs="Arial"/>
-          <w:sz w:val="22"/>
-          <w:szCs w:val="22"/>
-          <w:lang w:eastAsia="zh-CN"/>
-        </w:rPr>
-      </w:pPr>
-      <w:bookmarkStart w:id="0" w:name="_GoBack"/>
-      <w:bookmarkEnd w:id="0"/>
-      <w:r>
-        <w:rPr>
-          <w:rFonts w:ascii="Arial" w:hAnsi="Arial" w:cs="Arial"/>
-          <w:sz w:val="22"/>
-          <w:szCs w:val="22"/>
-          <w:lang w:eastAsia="zh-CN"/>
-        </w:rPr>
-        <w:t>The initial scope of this project will be based around exploring improving the performance of AMT methods in a polyphonic/ multi-instrument environment at an audio signal to musical notation level. This project will only consider pitched instruments and</w:t>
-      </w:r>
-      <w:r>
-        <w:rPr>
-          <w:rFonts w:ascii="Arial" w:hAnsi="Arial" w:cs="Arial"/>
-          <w:sz w:val="22"/>
-          <w:szCs w:val="22"/>
-          <w:lang w:eastAsia="zh-CN"/>
-        </w:rPr>
-        <w:t xml:space="preserve"> Western music and the assumptions made on scales and standard tuning frequency. </w:t>
-      </w:r>
-    </w:p>
-    <w:p>
-      <w:pPr>
-        <w:spacing w:before="120" w:after="120" w:line="320" w:lineRule="exact"/>
-        <w:rPr>
-          <w:rFonts w:ascii="Arial" w:hAnsi="Arial" w:cs="Arial"/>
-          <w:sz w:val="22"/>
-          <w:szCs w:val="22"/>
-          <w:lang w:eastAsia="zh-CN"/>
-        </w:rPr>
-      </w:pPr>
-    </w:p>
-    <w:p>
-      <w:pPr>
-        <w:spacing w:before="120" w:after="120" w:line="320" w:lineRule="exact"/>
-        <w:ind w:left="420"/>
-        <w:rPr>
-          <w:rFonts w:ascii="Arial" w:hAnsi="Arial" w:cs="Arial"/>
-          <w:sz w:val="22"/>
-          <w:szCs w:val="22"/>
-          <w:lang w:eastAsia="zh-CN"/>
-        </w:rPr>
-      </w:pPr>
-      <w:r>
-        <w:rPr>
-          <w:rFonts w:ascii="Arial" w:hAnsi="Arial" w:cs="Arial"/>
-          <w:sz w:val="22"/>
-          <w:szCs w:val="22"/>
-          <w:lang w:eastAsia="zh-CN"/>
-        </w:rPr>
-        <w:t>AMT has close relations with speech processing as both tasks involve converting acoustic signals to symbolic sequences the difference being that musical sources are highly correlated in time and frequency. This being the case there are a number of key challenges in the field which include: complex mixture signals with a significant harmonic overlap, sources cannot be statistically independent due to the synchronization of onsets and onsets between different sources and the lack of large universally verified datasets containing ground truth transcriptions.</w:t>
-      </w:r>
-    </w:p>
-    <w:p>
-      <w:pPr>
-        <w:spacing w:before="120" w:after="120" w:line="320" w:lineRule="exact"/>
-        <w:ind w:left="420"/>
-        <w:rPr>
-          <w:rFonts w:ascii="Arial" w:hAnsi="Arial" w:cs="Arial"/>
-          <w:sz w:val="22"/>
-          <w:szCs w:val="22"/>
-          <w:lang w:eastAsia="zh-CN"/>
-        </w:rPr>
-      </w:pPr>
-    </w:p>
-    <w:p>
-      <w:pPr>
-        <w:spacing w:before="120" w:after="120" w:line="320" w:lineRule="exact"/>
-        <w:ind w:left="420"/>
-        <w:rPr>
-          <w:rFonts w:ascii="Arial" w:hAnsi="Arial" w:cs="Arial"/>
-          <w:sz w:val="22"/>
-          <w:szCs w:val="22"/>
-          <w:lang w:eastAsia="zh-CN"/>
-        </w:rPr>
-      </w:pPr>
-      <w:r>
-        <w:rPr>
-          <w:rFonts w:ascii="Arial" w:hAnsi="Arial" w:cs="Arial"/>
-          <w:sz w:val="22"/>
-          <w:szCs w:val="22"/>
-          <w:lang w:eastAsia="zh-CN"/>
-        </w:rPr>
-        <w:t xml:space="preserve">There </w:t>
-      </w:r>
-      <w:proofErr w:type="gramStart"/>
-      <w:r>
-        <w:rPr>
-          <w:rFonts w:ascii="Arial" w:hAnsi="Arial" w:cs="Arial"/>
-          <w:sz w:val="22"/>
-          <w:szCs w:val="22"/>
-          <w:lang w:eastAsia="zh-CN"/>
-        </w:rPr>
-        <w:t>are</w:t>
-      </w:r>
-      <w:proofErr w:type="gramEnd"/>
-      <w:r>
-        <w:rPr>
-          <w:rFonts w:ascii="Arial" w:hAnsi="Arial" w:cs="Arial"/>
-          <w:sz w:val="22"/>
-          <w:szCs w:val="22"/>
-          <w:lang w:eastAsia="zh-CN"/>
-        </w:rPr>
-        <w:t xml:space="preserve"> </w:t>
-      </w:r>
-      <w:r>
-        <w:rPr>
-          <w:rFonts w:ascii="Arial" w:hAnsi="Arial" w:cs="Arial"/>
-          <w:sz w:val="22"/>
-          <w:szCs w:val="22"/>
-          <w:lang w:eastAsia="zh-CN"/>
-        </w:rPr>
-        <w:t>several</w:t>
-      </w:r>
-      <w:r>
-        <w:rPr>
-          <w:rFonts w:ascii="Arial" w:hAnsi="Arial" w:cs="Arial"/>
-          <w:sz w:val="22"/>
-          <w:szCs w:val="22"/>
-          <w:lang w:eastAsia="zh-CN"/>
-        </w:rPr>
-        <w:t xml:space="preserve"> commercial AMT software on the market such as </w:t>
-      </w:r>
-      <w:proofErr w:type="spellStart"/>
-      <w:r>
-        <w:rPr>
-          <w:rFonts w:ascii="Arial" w:hAnsi="Arial" w:cs="Arial"/>
-          <w:sz w:val="22"/>
-          <w:szCs w:val="22"/>
-          <w:lang w:eastAsia="zh-CN"/>
-        </w:rPr>
-        <w:t>Melodyne</w:t>
-      </w:r>
-      <w:proofErr w:type="spellEnd"/>
-      <w:r>
-        <w:rPr>
-          <w:rFonts w:ascii="Arial" w:hAnsi="Arial" w:cs="Arial"/>
-          <w:sz w:val="22"/>
-          <w:szCs w:val="22"/>
-          <w:lang w:eastAsia="zh-CN"/>
-        </w:rPr>
-        <w:t xml:space="preserve">, </w:t>
-      </w:r>
-      <w:proofErr w:type="spellStart"/>
-      <w:r>
-        <w:rPr>
-          <w:rFonts w:ascii="Arial" w:hAnsi="Arial" w:cs="Arial"/>
-          <w:sz w:val="22"/>
-          <w:szCs w:val="22"/>
-          <w:lang w:eastAsia="zh-CN"/>
-        </w:rPr>
-        <w:t>AudioScore</w:t>
-      </w:r>
-      <w:proofErr w:type="spellEnd"/>
-      <w:r>
-        <w:rPr>
-          <w:rFonts w:ascii="Arial" w:hAnsi="Arial" w:cs="Arial"/>
-          <w:sz w:val="22"/>
-          <w:szCs w:val="22"/>
-          <w:lang w:eastAsia="zh-CN"/>
-        </w:rPr>
-        <w:t xml:space="preserve"> and Transcribe! However, these systems underperform in polyphonic environments and the conversion of the MIDI files to musical notation is unsatisfactory amongst musicians. </w:t>
-      </w:r>
-      <w:r>
-        <w:rPr>
-          <w:rFonts w:ascii="Arial" w:hAnsi="Arial" w:cs="Arial"/>
-          <w:sz w:val="22"/>
-          <w:szCs w:val="22"/>
-          <w:lang w:eastAsia="zh-CN"/>
-        </w:rPr>
-        <w:t xml:space="preserve">Most approaches in AMT are designed to reach an intermediate goal in audio-music notation transcription that does not actually resemble musical notation. These methods work on different levels on transcription ranging from frame estimation of pitches, note estimation, stream/instrument estimation and finally notation level transcription, which most closely resembles the end goal of AMT. </w:t>
-      </w:r>
-    </w:p>
-    <w:p>
-      <w:pPr>
-        <w:spacing w:before="120" w:after="120" w:line="320" w:lineRule="exact"/>
-        <w:rPr>
-          <w:rFonts w:ascii="Arial" w:hAnsi="Arial" w:cs="Arial"/>
-          <w:sz w:val="22"/>
-          <w:szCs w:val="22"/>
-          <w:lang w:eastAsia="zh-CN"/>
-        </w:rPr>
-      </w:pPr>
-    </w:p>
-    <w:p>
-      <w:pPr>
-        <w:spacing w:before="120" w:after="120" w:line="320" w:lineRule="exact"/>
-        <w:ind w:left="420"/>
-        <w:rPr>
-          <w:rFonts w:ascii="Arial" w:hAnsi="Arial" w:cs="Arial"/>
-          <w:sz w:val="22"/>
-          <w:szCs w:val="22"/>
-          <w:lang w:eastAsia="zh-CN"/>
-        </w:rPr>
-      </w:pPr>
-      <w:r>
-        <w:rPr>
-          <w:rFonts w:ascii="Arial" w:hAnsi="Arial" w:cs="Arial"/>
-          <w:sz w:val="22"/>
-          <w:szCs w:val="22"/>
-          <w:lang w:eastAsia="zh-CN"/>
-        </w:rPr>
-        <w:lastRenderedPageBreak/>
-        <w:t>There are two algorithms that dominate the field</w:t>
-      </w:r>
-      <w:r>
-        <w:rPr>
-          <w:rFonts w:ascii="Arial" w:hAnsi="Arial" w:cs="Arial"/>
-          <w:sz w:val="22"/>
-          <w:szCs w:val="22"/>
-          <w:lang w:eastAsia="zh-CN"/>
-        </w:rPr>
-        <w:t>, that are</w:t>
-      </w:r>
-      <w:r>
-        <w:rPr>
-          <w:rFonts w:ascii="Arial" w:hAnsi="Arial" w:cs="Arial"/>
-          <w:sz w:val="22"/>
-          <w:szCs w:val="22"/>
-          <w:lang w:eastAsia="zh-CN"/>
-        </w:rPr>
-        <w:t xml:space="preserve"> based around Nonnegative Matrix Factorization (NMF) and the other around Neural Networks</w:t>
-      </w:r>
-      <w:r>
-        <w:rPr>
-          <w:rFonts w:ascii="Arial" w:hAnsi="Arial" w:cs="Arial"/>
-          <w:sz w:val="22"/>
-          <w:szCs w:val="22"/>
-          <w:lang w:eastAsia="zh-CN"/>
-        </w:rPr>
-        <w:t xml:space="preserve"> (NN)</w:t>
-      </w:r>
-      <w:r>
-        <w:rPr>
-          <w:rFonts w:ascii="Arial" w:hAnsi="Arial" w:cs="Arial"/>
-          <w:sz w:val="22"/>
-          <w:szCs w:val="22"/>
-          <w:lang w:eastAsia="zh-CN"/>
-        </w:rPr>
-        <w:t xml:space="preserve">. The research has not agreed upon a single approach as each outperform one another in certain scenarios. </w:t>
-      </w:r>
-      <w:r>
-        <w:rPr>
-          <w:rFonts w:ascii="Arial" w:hAnsi="Arial" w:cs="Arial"/>
-          <w:sz w:val="22"/>
-          <w:szCs w:val="22"/>
-          <w:lang w:eastAsia="zh-CN"/>
-        </w:rPr>
-        <w:t xml:space="preserve">For example, some limitations of NMF models include </w:t>
-      </w:r>
-      <w:proofErr w:type="gramStart"/>
-      <w:r>
-        <w:rPr>
-          <w:rFonts w:ascii="Arial" w:hAnsi="Arial" w:cs="Arial"/>
-          <w:sz w:val="22"/>
-          <w:szCs w:val="22"/>
-          <w:lang w:eastAsia="zh-CN"/>
-        </w:rPr>
-        <w:t>the a</w:t>
-      </w:r>
-      <w:proofErr w:type="gramEnd"/>
-      <w:r>
-        <w:rPr>
-          <w:rFonts w:ascii="Arial" w:hAnsi="Arial" w:cs="Arial"/>
-          <w:sz w:val="22"/>
-          <w:szCs w:val="22"/>
-          <w:lang w:eastAsia="zh-CN"/>
-        </w:rPr>
-        <w:t xml:space="preserve"> dependence of linear interpolation for representing unexpected pitches. On the </w:t>
-      </w:r>
-      <w:proofErr w:type="spellStart"/>
-      <w:r>
-        <w:rPr>
-          <w:rFonts w:ascii="Arial" w:hAnsi="Arial" w:cs="Arial"/>
-          <w:sz w:val="22"/>
-          <w:szCs w:val="22"/>
-          <w:lang w:eastAsia="zh-CN"/>
-        </w:rPr>
-        <w:t>otherhand</w:t>
-      </w:r>
-      <w:proofErr w:type="spellEnd"/>
-      <w:r>
-        <w:rPr>
-          <w:rFonts w:ascii="Arial" w:hAnsi="Arial" w:cs="Arial"/>
-          <w:sz w:val="22"/>
-          <w:szCs w:val="22"/>
-          <w:lang w:eastAsia="zh-CN"/>
-        </w:rPr>
-        <w:t xml:space="preserve"> NNs require large datasets which don’t even exist for some obscure instruments. </w:t>
-      </w:r>
-    </w:p>
-    <w:p>
-      <w:pPr>
-        <w:spacing w:before="120" w:after="120" w:line="320" w:lineRule="exact"/>
-        <w:ind w:left="420"/>
-        <w:rPr>
-          <w:rFonts w:ascii="Arial" w:hAnsi="Arial" w:cs="Arial"/>
-          <w:sz w:val="22"/>
-          <w:szCs w:val="22"/>
-          <w:lang w:eastAsia="zh-CN"/>
-        </w:rPr>
-      </w:pPr>
-      <w:r>
-        <w:rPr>
-          <w:rFonts w:ascii="Arial" w:hAnsi="Arial" w:cs="Arial"/>
-          <w:sz w:val="22"/>
-          <w:szCs w:val="22"/>
-          <w:lang w:eastAsia="zh-CN"/>
-        </w:rPr>
-        <w:t>However, in recent times NMF models are being increasingly replaced by NN based methods.</w:t>
-      </w:r>
-    </w:p>
-    <w:p>
-      <w:pPr>
-        <w:spacing w:before="120" w:after="120" w:line="320" w:lineRule="exact"/>
-        <w:ind w:left="420"/>
-        <w:rPr>
-          <w:rFonts w:ascii="Arial" w:hAnsi="Arial" w:cs="Arial"/>
-          <w:sz w:val="22"/>
-          <w:szCs w:val="22"/>
-          <w:lang w:eastAsia="zh-CN"/>
-        </w:rPr>
-      </w:pPr>
-    </w:p>
-    <w:p>
-      <w:pPr>
-        <w:spacing w:before="120" w:after="120" w:line="320" w:lineRule="exact"/>
-        <w:ind w:left="420"/>
-        <w:rPr>
-          <w:rFonts w:ascii="Arial" w:hAnsi="Arial" w:cs="Arial"/>
-          <w:sz w:val="22"/>
-          <w:szCs w:val="22"/>
-          <w:lang w:eastAsia="zh-CN"/>
-        </w:rPr>
-      </w:pPr>
-      <w:r>
-        <w:rPr>
-          <w:rFonts w:ascii="Arial" w:hAnsi="Arial" w:cs="Arial"/>
-          <w:sz w:val="22"/>
-          <w:szCs w:val="22"/>
-          <w:lang w:eastAsia="zh-CN"/>
-        </w:rPr>
-        <w:t xml:space="preserve">There are multiple opportunities in this field for future work to improve the performance of current </w:t>
-      </w:r>
-      <w:r>
-        <w:rPr>
-          <w:rFonts w:ascii="Arial" w:hAnsi="Arial" w:cs="Arial"/>
-          <w:sz w:val="22"/>
-          <w:szCs w:val="22"/>
-          <w:lang w:eastAsia="zh-CN"/>
-        </w:rPr>
-        <w:t xml:space="preserve">methods. Of interest to the author the performance of AMT systems in polyphonic environments still has many problems due to the complex nature of the mixture signals and high degree of correlation amongst the sources. Furthermore, there has been some research into the score-informed transcription </w:t>
-      </w:r>
-    </w:p>
-    <w:p>
-      <w:pPr>
-        <w:spacing w:before="120" w:after="120" w:line="320" w:lineRule="exact"/>
-        <w:rPr>
-          <w:rFonts w:ascii="Arial" w:hAnsi="Arial" w:cs="Arial"/>
-          <w:b/>
-          <w:sz w:val="22"/>
-          <w:szCs w:val="22"/>
-          <w:lang w:eastAsia="zh-CN"/>
-        </w:rPr>
-      </w:pPr>
-    </w:p>
-    <w:p>
-      <w:pPr>
-        <w:spacing w:before="120" w:after="120" w:line="320" w:lineRule="exact"/>
-        <w:rPr>
-          <w:rFonts w:ascii="Arial" w:hAnsi="Arial" w:cs="Arial"/>
-          <w:b/>
-          <w:sz w:val="22"/>
-          <w:szCs w:val="22"/>
-          <w:lang w:eastAsia="zh-CN"/>
-        </w:rPr>
-      </w:pPr>
+        <w:rPr>
+          <w:rFonts w:ascii="Arial" w:hAnsi="Arial" w:cs="Arial"/>
+          <w:sz w:val="22"/>
+          <w:szCs w:val="22"/>
+          <w:lang w:eastAsia="zh-CN"/>
+        </w:rPr>
+      </w:pPr>
+      <w:r>
+        <w:rPr>
+          <w:rFonts w:ascii="Arial" w:hAnsi="Arial" w:cs="Arial"/>
+          <w:sz w:val="22"/>
+          <w:szCs w:val="22"/>
+          <w:lang w:eastAsia="zh-CN"/>
+        </w:rPr>
+        <w:t xml:space="preserve">Conference Paper </w:t>
+      </w:r>
     </w:p>
     <w:p>
       <w:pPr>
@@ -2511,7 +2647,7 @@
           <w:szCs w:val="22"/>
           <w:lang w:eastAsia="zh-CN"/>
         </w:rPr>
-        <w:t>Deliverables</w:t>
+        <w:t>Key references</w:t>
       </w:r>
     </w:p>
     <w:p>
@@ -2523,60 +2659,24 @@
         </w:numPr>
         <w:spacing w:before="120" w:after="120" w:line="320" w:lineRule="exact"/>
         <w:rPr>
-          <w:rFonts w:ascii="Arial" w:hAnsi="Arial" w:cs="Arial"/>
-          <w:sz w:val="22"/>
-          <w:szCs w:val="22"/>
-          <w:lang w:eastAsia="zh-CN"/>
-        </w:rPr>
-      </w:pPr>
-      <w:r>
-        <w:rPr>
-          <w:rFonts w:ascii="Arial" w:hAnsi="Arial" w:cs="Arial"/>
-          <w:sz w:val="22"/>
-          <w:szCs w:val="22"/>
-          <w:lang w:eastAsia="zh-CN"/>
-        </w:rPr>
-        <w:t xml:space="preserve">Conference Paper </w:t>
-      </w:r>
-    </w:p>
-    <w:p>
-      <w:pPr>
-        <w:spacing w:line="320" w:lineRule="exact"/>
-        <w:ind w:right="-1616"/>
-        <w:rPr>
-          <w:rFonts w:asciiTheme="minorHAnsi" w:hAnsiTheme="minorHAnsi" w:cs="Times"/>
-          <w:b/>
-          <w:color w:val="C0C0C0"/>
-          <w:sz w:val="22"/>
-          <w:szCs w:val="22"/>
-        </w:rPr>
-      </w:pPr>
-    </w:p>
-    <w:p>
-      <w:pPr>
-        <w:pStyle w:val="ListParagraph"/>
-        <w:numPr>
-          <w:ilvl w:val="0"/>
-          <w:numId w:val="15"/>
-        </w:numPr>
-        <w:spacing w:before="120" w:after="120" w:line="320" w:lineRule="exact"/>
-        <w:rPr>
-          <w:rFonts w:ascii="Arial" w:hAnsi="Arial" w:cs="Arial"/>
-          <w:b/>
-          <w:sz w:val="22"/>
-          <w:szCs w:val="22"/>
-          <w:lang w:eastAsia="zh-CN"/>
-        </w:rPr>
-      </w:pPr>
-      <w:r>
-        <w:rPr>
-          <w:rFonts w:ascii="Arial" w:hAnsi="Arial" w:cs="Arial"/>
-          <w:b/>
-          <w:sz w:val="22"/>
-          <w:szCs w:val="22"/>
-          <w:lang w:eastAsia="zh-CN"/>
-        </w:rPr>
-        <w:t>Key references</w:t>
+          <w:rStyle w:val="normaltextrun"/>
+          <w:rFonts w:ascii="Arial" w:hAnsi="Arial" w:cs="Arial"/>
+          <w:sz w:val="22"/>
+          <w:szCs w:val="22"/>
+          <w:lang w:eastAsia="zh-CN"/>
+        </w:rPr>
+      </w:pPr>
+      <w:r>
+        <w:rPr>
+          <w:rStyle w:val="normaltextrun"/>
+          <w:rFonts w:ascii="Arial" w:hAnsi="Arial" w:cs="Arial"/>
+          <w:color w:val="000000"/>
+          <w:sz w:val="22"/>
+          <w:szCs w:val="22"/>
+          <w:shd w:val="clear" w:color="auto" w:fill="FFFFFF"/>
+          <w:lang w:val="en-US"/>
+        </w:rPr>
+        <w:t>E. Benetos, S. Dixon, Z. Duan, S. Ewert, “Automatic Music Transcription”, in IEEE SPS Journal Vol. 36 January</w:t>
       </w:r>
     </w:p>
     <w:p>
@@ -2588,220 +2688,40 @@
         </w:numPr>
         <w:spacing w:before="120" w:after="120" w:line="320" w:lineRule="exact"/>
         <w:rPr>
-          <w:rStyle w:val="normaltextrun"/>
-          <w:rFonts w:ascii="Arial" w:hAnsi="Arial" w:cs="Arial"/>
-          <w:sz w:val="22"/>
-          <w:szCs w:val="22"/>
-          <w:lang w:eastAsia="zh-CN"/>
-        </w:rPr>
-      </w:pPr>
-      <w:r>
-        <w:rPr>
-          <w:rStyle w:val="normaltextrun"/>
-          <w:rFonts w:ascii="Arial" w:hAnsi="Arial" w:cs="Arial"/>
-          <w:color w:val="000000"/>
-          <w:sz w:val="22"/>
-          <w:szCs w:val="22"/>
-          <w:shd w:val="clear" w:color="auto" w:fill="FFFFFF"/>
-          <w:lang w:val="en-US"/>
-        </w:rPr>
-        <w:t xml:space="preserve">E. </w:t>
-      </w:r>
-      <w:proofErr w:type="spellStart"/>
-      <w:r>
-        <w:rPr>
-          <w:rStyle w:val="normaltextrun"/>
-          <w:rFonts w:ascii="Arial" w:hAnsi="Arial" w:cs="Arial"/>
-          <w:color w:val="000000"/>
-          <w:sz w:val="22"/>
-          <w:szCs w:val="22"/>
-          <w:shd w:val="clear" w:color="auto" w:fill="FFFFFF"/>
-          <w:lang w:val="en-US"/>
-        </w:rPr>
-        <w:t>Benetos</w:t>
-      </w:r>
-      <w:proofErr w:type="spellEnd"/>
-      <w:r>
-        <w:rPr>
-          <w:rStyle w:val="normaltextrun"/>
-          <w:rFonts w:ascii="Arial" w:hAnsi="Arial" w:cs="Arial"/>
-          <w:color w:val="000000"/>
-          <w:sz w:val="22"/>
-          <w:szCs w:val="22"/>
-          <w:shd w:val="clear" w:color="auto" w:fill="FFFFFF"/>
-          <w:lang w:val="en-US"/>
-        </w:rPr>
-        <w:t xml:space="preserve">, </w:t>
-      </w:r>
-      <w:r>
-        <w:rPr>
-          <w:rStyle w:val="normaltextrun"/>
-          <w:rFonts w:ascii="Arial" w:hAnsi="Arial" w:cs="Arial"/>
-          <w:color w:val="000000"/>
-          <w:sz w:val="22"/>
-          <w:szCs w:val="22"/>
-          <w:shd w:val="clear" w:color="auto" w:fill="FFFFFF"/>
-          <w:lang w:val="en-US"/>
-        </w:rPr>
-        <w:t>S.</w:t>
-      </w:r>
-      <w:r>
-        <w:rPr>
-          <w:rStyle w:val="normaltextrun"/>
-          <w:rFonts w:ascii="Arial" w:hAnsi="Arial" w:cs="Arial"/>
-          <w:color w:val="000000"/>
-          <w:sz w:val="22"/>
-          <w:szCs w:val="22"/>
-          <w:shd w:val="clear" w:color="auto" w:fill="FFFFFF"/>
-          <w:lang w:val="en-US"/>
-        </w:rPr>
-        <w:t> </w:t>
-      </w:r>
-      <w:r>
-        <w:rPr>
-          <w:rStyle w:val="normaltextrun"/>
-          <w:rFonts w:ascii="Arial" w:hAnsi="Arial" w:cs="Arial"/>
-          <w:color w:val="000000"/>
-          <w:sz w:val="22"/>
-          <w:szCs w:val="22"/>
-          <w:shd w:val="clear" w:color="auto" w:fill="FFFFFF"/>
-          <w:lang w:val="en-US"/>
-        </w:rPr>
-        <w:t>Dixon</w:t>
-      </w:r>
-      <w:r>
-        <w:rPr>
-          <w:rStyle w:val="normaltextrun"/>
-          <w:rFonts w:ascii="Arial" w:hAnsi="Arial" w:cs="Arial"/>
-          <w:color w:val="000000"/>
-          <w:sz w:val="22"/>
-          <w:szCs w:val="22"/>
-          <w:shd w:val="clear" w:color="auto" w:fill="FFFFFF"/>
-          <w:lang w:val="en-US"/>
-        </w:rPr>
-        <w:t xml:space="preserve">, </w:t>
-      </w:r>
-      <w:r>
-        <w:rPr>
-          <w:rStyle w:val="normaltextrun"/>
-          <w:rFonts w:ascii="Arial" w:hAnsi="Arial" w:cs="Arial"/>
-          <w:color w:val="000000"/>
-          <w:sz w:val="22"/>
-          <w:szCs w:val="22"/>
-          <w:shd w:val="clear" w:color="auto" w:fill="FFFFFF"/>
-          <w:lang w:val="en-US"/>
-        </w:rPr>
-        <w:t>Z.</w:t>
-      </w:r>
-      <w:r>
-        <w:rPr>
-          <w:rStyle w:val="normaltextrun"/>
-          <w:rFonts w:ascii="Arial" w:hAnsi="Arial" w:cs="Arial"/>
-          <w:color w:val="000000"/>
-          <w:sz w:val="22"/>
-          <w:szCs w:val="22"/>
-          <w:shd w:val="clear" w:color="auto" w:fill="FFFFFF"/>
-          <w:lang w:val="en-US"/>
-        </w:rPr>
-        <w:t> </w:t>
-      </w:r>
-      <w:proofErr w:type="spellStart"/>
-      <w:r>
-        <w:rPr>
-          <w:rStyle w:val="normaltextrun"/>
-          <w:rFonts w:ascii="Arial" w:hAnsi="Arial" w:cs="Arial"/>
-          <w:color w:val="000000"/>
-          <w:sz w:val="22"/>
-          <w:szCs w:val="22"/>
-          <w:shd w:val="clear" w:color="auto" w:fill="FFFFFF"/>
-          <w:lang w:val="en-US"/>
-        </w:rPr>
-        <w:t>Duan</w:t>
-      </w:r>
-      <w:proofErr w:type="spellEnd"/>
-      <w:r>
-        <w:rPr>
-          <w:rStyle w:val="normaltextrun"/>
-          <w:rFonts w:ascii="Arial" w:hAnsi="Arial" w:cs="Arial"/>
-          <w:color w:val="000000"/>
-          <w:sz w:val="22"/>
-          <w:szCs w:val="22"/>
-          <w:shd w:val="clear" w:color="auto" w:fill="FFFFFF"/>
-          <w:lang w:val="en-US"/>
-        </w:rPr>
-        <w:t xml:space="preserve">, </w:t>
-      </w:r>
-      <w:r>
-        <w:rPr>
-          <w:rStyle w:val="normaltextrun"/>
-          <w:rFonts w:ascii="Arial" w:hAnsi="Arial" w:cs="Arial"/>
-          <w:color w:val="000000"/>
-          <w:sz w:val="22"/>
-          <w:szCs w:val="22"/>
-          <w:shd w:val="clear" w:color="auto" w:fill="FFFFFF"/>
-          <w:lang w:val="en-US"/>
-        </w:rPr>
-        <w:t>S.</w:t>
-      </w:r>
-      <w:r>
-        <w:rPr>
-          <w:rStyle w:val="normaltextrun"/>
-          <w:rFonts w:ascii="Arial" w:hAnsi="Arial" w:cs="Arial"/>
-          <w:color w:val="000000"/>
-          <w:sz w:val="22"/>
-          <w:szCs w:val="22"/>
-          <w:shd w:val="clear" w:color="auto" w:fill="FFFFFF"/>
-          <w:lang w:val="en-US"/>
-        </w:rPr>
-        <w:t xml:space="preserve"> </w:t>
-      </w:r>
-      <w:r>
-        <w:rPr>
-          <w:rStyle w:val="normaltextrun"/>
-          <w:rFonts w:ascii="Arial" w:hAnsi="Arial" w:cs="Arial"/>
-          <w:color w:val="000000"/>
-          <w:sz w:val="22"/>
-          <w:szCs w:val="22"/>
-          <w:shd w:val="clear" w:color="auto" w:fill="FFFFFF"/>
-          <w:lang w:val="en-US"/>
-        </w:rPr>
-        <w:t>Ewert</w:t>
-      </w:r>
-      <w:r>
-        <w:rPr>
-          <w:rStyle w:val="normaltextrun"/>
-          <w:rFonts w:ascii="Arial" w:hAnsi="Arial" w:cs="Arial"/>
-          <w:color w:val="000000"/>
-          <w:sz w:val="22"/>
-          <w:szCs w:val="22"/>
-          <w:shd w:val="clear" w:color="auto" w:fill="FFFFFF"/>
-          <w:lang w:val="en-US"/>
-        </w:rPr>
-        <w:t>, “</w:t>
-      </w:r>
-      <w:r>
-        <w:rPr>
-          <w:rStyle w:val="normaltextrun"/>
-          <w:rFonts w:ascii="Arial" w:hAnsi="Arial" w:cs="Arial"/>
-          <w:color w:val="000000"/>
-          <w:sz w:val="22"/>
-          <w:szCs w:val="22"/>
-          <w:shd w:val="clear" w:color="auto" w:fill="FFFFFF"/>
-          <w:lang w:val="en-US"/>
-        </w:rPr>
-        <w:t>Automatic Music Transcription</w:t>
-      </w:r>
-      <w:r>
-        <w:rPr>
-          <w:rStyle w:val="normaltextrun"/>
-          <w:rFonts w:ascii="Arial" w:hAnsi="Arial" w:cs="Arial"/>
-          <w:color w:val="000000"/>
-          <w:sz w:val="22"/>
-          <w:szCs w:val="22"/>
-          <w:shd w:val="clear" w:color="auto" w:fill="FFFFFF"/>
-          <w:lang w:val="en-US"/>
-        </w:rPr>
-        <w:t>”, in IEEE SPS Journal Vol. 36 January</w:t>
+          <w:rFonts w:ascii="Arial" w:hAnsi="Arial" w:cs="Arial"/>
+          <w:sz w:val="22"/>
+          <w:szCs w:val="22"/>
+          <w:lang w:eastAsia="zh-CN"/>
+        </w:rPr>
+      </w:pPr>
+      <w:r>
+        <w:rPr>
+          <w:rFonts w:ascii="Arial" w:hAnsi="Arial" w:cs="Arial"/>
+          <w:sz w:val="22"/>
+          <w:szCs w:val="22"/>
+          <w:lang w:eastAsia="zh-CN"/>
+        </w:rPr>
+        <w:t xml:space="preserve">E. Benetos, S. Dixon, D. Giannoulis, H. Kirchhoff, and A. Klapuri, “Automatic music transcription: Challenges and future directions,” J. Intelligent Inform. </w:t>
+      </w:r>
+      <w:proofErr w:type="gramStart"/>
+      <w:r>
+        <w:rPr>
+          <w:rFonts w:ascii="Arial" w:hAnsi="Arial" w:cs="Arial"/>
+          <w:sz w:val="22"/>
+          <w:szCs w:val="22"/>
+          <w:lang w:eastAsia="zh-CN"/>
+        </w:rPr>
+        <w:t>Syst.,vol.</w:t>
+      </w:r>
+      <w:proofErr w:type="gramEnd"/>
+      <w:r>
+        <w:rPr>
+          <w:rFonts w:ascii="Arial" w:hAnsi="Arial" w:cs="Arial"/>
+          <w:sz w:val="22"/>
+          <w:szCs w:val="22"/>
+          <w:lang w:eastAsia="zh-CN"/>
+        </w:rPr>
+        <w:t xml:space="preserve"> 41, no. 3, pp. 407–434, 2013.</w:t>
       </w:r>
     </w:p>
     <w:p>
@@ -2826,116 +2746,7 @@
           <w:szCs w:val="22"/>
           <w:lang w:eastAsia="zh-CN"/>
         </w:rPr>
-        <w:t xml:space="preserve">E. </w:t>
-      </w:r>
-      <w:proofErr w:type="spellStart"/>
-      <w:r>
-        <w:rPr>
-          <w:rFonts w:ascii="Arial" w:hAnsi="Arial" w:cs="Arial"/>
-          <w:sz w:val="22"/>
-          <w:szCs w:val="22"/>
-          <w:lang w:eastAsia="zh-CN"/>
-        </w:rPr>
-        <w:t>Benetos</w:t>
-      </w:r>
-      <w:proofErr w:type="spellEnd"/>
-      <w:r>
-        <w:rPr>
-          <w:rFonts w:ascii="Arial" w:hAnsi="Arial" w:cs="Arial"/>
-          <w:sz w:val="22"/>
-          <w:szCs w:val="22"/>
-          <w:lang w:eastAsia="zh-CN"/>
-        </w:rPr>
-        <w:t xml:space="preserve">, S. Dixon, D. </w:t>
-      </w:r>
-      <w:proofErr w:type="spellStart"/>
-      <w:r>
-        <w:rPr>
-          <w:rFonts w:ascii="Arial" w:hAnsi="Arial" w:cs="Arial"/>
-          <w:sz w:val="22"/>
-          <w:szCs w:val="22"/>
-          <w:lang w:eastAsia="zh-CN"/>
-        </w:rPr>
-        <w:t>Giannoulis</w:t>
-      </w:r>
-      <w:proofErr w:type="spellEnd"/>
-      <w:r>
-        <w:rPr>
-          <w:rFonts w:ascii="Arial" w:hAnsi="Arial" w:cs="Arial"/>
-          <w:sz w:val="22"/>
-          <w:szCs w:val="22"/>
-          <w:lang w:eastAsia="zh-CN"/>
-        </w:rPr>
-        <w:t xml:space="preserve">, H. Kirchhoff, and A. </w:t>
-      </w:r>
-      <w:proofErr w:type="spellStart"/>
-      <w:r>
-        <w:rPr>
-          <w:rFonts w:ascii="Arial" w:hAnsi="Arial" w:cs="Arial"/>
-          <w:sz w:val="22"/>
-          <w:szCs w:val="22"/>
-          <w:lang w:eastAsia="zh-CN"/>
-        </w:rPr>
-        <w:t>Klapuri</w:t>
-      </w:r>
-      <w:proofErr w:type="spellEnd"/>
-      <w:r>
-        <w:rPr>
-          <w:rFonts w:ascii="Arial" w:hAnsi="Arial" w:cs="Arial"/>
-          <w:sz w:val="22"/>
-          <w:szCs w:val="22"/>
-          <w:lang w:eastAsia="zh-CN"/>
-        </w:rPr>
-        <w:t>, “Automatic</w:t>
-      </w:r>
-      <w:r>
-        <w:rPr>
-          <w:rFonts w:ascii="Arial" w:hAnsi="Arial" w:cs="Arial"/>
-          <w:sz w:val="22"/>
-          <w:szCs w:val="22"/>
-          <w:lang w:eastAsia="zh-CN"/>
-        </w:rPr>
-        <w:t xml:space="preserve"> </w:t>
-      </w:r>
-      <w:r>
-        <w:rPr>
-          <w:rFonts w:ascii="Arial" w:hAnsi="Arial" w:cs="Arial"/>
-          <w:sz w:val="22"/>
-          <w:szCs w:val="22"/>
-          <w:lang w:eastAsia="zh-CN"/>
-        </w:rPr>
-        <w:t xml:space="preserve">music transcription: Challenges and future directions,” J. Intelligent Inform. </w:t>
-      </w:r>
-      <w:proofErr w:type="spellStart"/>
-      <w:proofErr w:type="gramStart"/>
-      <w:r>
-        <w:rPr>
-          <w:rFonts w:ascii="Arial" w:hAnsi="Arial" w:cs="Arial"/>
-          <w:sz w:val="22"/>
-          <w:szCs w:val="22"/>
-          <w:lang w:eastAsia="zh-CN"/>
-        </w:rPr>
-        <w:t>Syst.,vol</w:t>
-      </w:r>
-      <w:proofErr w:type="spellEnd"/>
-      <w:r>
-        <w:rPr>
-          <w:rFonts w:ascii="Arial" w:hAnsi="Arial" w:cs="Arial"/>
-          <w:sz w:val="22"/>
-          <w:szCs w:val="22"/>
-          <w:lang w:eastAsia="zh-CN"/>
-        </w:rPr>
-        <w:t>.</w:t>
-      </w:r>
-      <w:proofErr w:type="gramEnd"/>
-      <w:r>
-        <w:rPr>
-          <w:rFonts w:ascii="Arial" w:hAnsi="Arial" w:cs="Arial"/>
-          <w:sz w:val="22"/>
-          <w:szCs w:val="22"/>
-          <w:lang w:eastAsia="zh-CN"/>
-        </w:rPr>
-        <w:t xml:space="preserve"> 41, no. 3, pp. 407–434, 2013.</w:t>
+        <w:t>M. Schedl, E. Gómez, and J. Urbano, “Music information retrieval: Recent developments and applications,” Foundations Trends Inform. Retrieval, vol. 8, pp. 127–261, 2014. doi: 10.1561/1500000042.</w:t>
       </w:r>
     </w:p>
     <w:p>
@@ -2960,7 +2771,7 @@
           <w:szCs w:val="22"/>
           <w:lang w:eastAsia="zh-CN"/>
         </w:rPr>
-        <w:t xml:space="preserve">International Society of Music Information Retrieval (ISMIR) </w:t>
+        <w:t>R. G. C. Carvalho and P. Smaragdis, “Towards end-to-end polyphonic music transcription: Transforming music audio directly to a score,” in 2017 IEEE Workshop Applications Signal Processing Audio and Acoustics, 2017, pp. 151–155.</w:t>
       </w:r>
     </w:p>
     <w:p>
@@ -2985,122 +2796,87 @@
           <w:szCs w:val="22"/>
           <w:lang w:eastAsia="zh-CN"/>
         </w:rPr>
-        <w:t>Multiple Fundamental Frequency Estimation and Tracking Task (M</w:t>
-      </w:r>
-      <w:r>
-        <w:rPr>
-          <w:rFonts w:ascii="Arial" w:hAnsi="Arial" w:cs="Arial"/>
-          <w:sz w:val="22"/>
-          <w:szCs w:val="22"/>
-          <w:lang w:eastAsia="zh-CN"/>
-        </w:rPr>
-        <w:t xml:space="preserve">IREX) </w:t>
-      </w:r>
-    </w:p>
-    <w:p>
-      <w:pPr>
-        <w:spacing w:before="120" w:after="120" w:line="320" w:lineRule="exact"/>
-        <w:rPr>
-          <w:rFonts w:ascii="Arial" w:hAnsi="Arial" w:cs="Arial"/>
-          <w:sz w:val="22"/>
-          <w:szCs w:val="22"/>
-          <w:lang w:eastAsia="zh-CN"/>
-        </w:rPr>
-      </w:pPr>
+        <w:t>S. Sigtia, E. Benetos, and S. Dixon, “An end-to-end neural network for polyphonic piano music transcription,” IEEE/ACM Trans. Audio, Speech, Language Process., vol. 24, no. 5, pp. 927–939, 2016.</w:t>
+      </w:r>
     </w:p>
     <w:p>
       <w:pPr>
         <w:pStyle w:val="ListParagraph"/>
         <w:numPr>
           <w:ilvl w:val="0"/>
-          <w:numId w:val="15"/>
+          <w:numId w:val="21"/>
         </w:numPr>
         <w:spacing w:before="120" w:after="120" w:line="320" w:lineRule="exact"/>
         <w:rPr>
           <w:rFonts w:ascii="Arial" w:hAnsi="Arial" w:cs="Arial"/>
-          <w:b/>
-          <w:sz w:val="22"/>
-          <w:szCs w:val="22"/>
-          <w:lang w:eastAsia="zh-CN"/>
-        </w:rPr>
-      </w:pPr>
-      <w:r>
-        <w:rPr>
-          <w:rFonts w:ascii="Arial" w:hAnsi="Arial" w:cs="Arial"/>
-          <w:b/>
-          <w:sz w:val="22"/>
-          <w:szCs w:val="22"/>
-          <w:lang w:eastAsia="zh-CN"/>
-        </w:rPr>
-        <w:t>Micro-grant application (optional)</w:t>
-      </w:r>
-    </w:p>
-    <w:p>
-      <w:pPr>
-        <w:spacing w:line="320" w:lineRule="exact"/>
-        <w:ind w:right="-1616"/>
-        <w:rPr>
-          <w:rFonts w:ascii="Arial" w:hAnsi="Arial" w:cs="Arial"/>
-          <w:color w:val="C0C0C0"/>
-        </w:rPr>
-      </w:pPr>
-    </w:p>
-    <w:p>
-      <w:pPr>
-        <w:spacing w:line="320" w:lineRule="exact"/>
-        <w:ind w:right="-1616"/>
-        <w:rPr>
-          <w:rFonts w:ascii="Arial" w:hAnsi="Arial" w:cs="Arial"/>
-          <w:color w:val="C0C0C0"/>
-        </w:rPr>
-      </w:pPr>
-    </w:p>
-    <w:p>
-      <w:pPr>
-        <w:spacing w:line="320" w:lineRule="exact"/>
-        <w:ind w:right="-1616"/>
-        <w:rPr>
-          <w:rFonts w:ascii="Arial" w:hAnsi="Arial" w:cs="Arial"/>
-          <w:color w:val="C0C0C0"/>
-        </w:rPr>
-      </w:pPr>
-    </w:p>
-    <w:p>
-      <w:pPr>
-        <w:spacing w:line="320" w:lineRule="exact"/>
-        <w:ind w:right="-1616"/>
-        <w:rPr>
-          <w:rFonts w:ascii="Arial" w:hAnsi="Arial" w:cs="Arial"/>
-          <w:color w:val="C0C0C0"/>
-        </w:rPr>
-      </w:pPr>
-    </w:p>
-    <w:p>
-      <w:pPr>
-        <w:spacing w:line="320" w:lineRule="exact"/>
-        <w:ind w:right="-1616"/>
-        <w:rPr>
-          <w:rFonts w:ascii="Arial" w:hAnsi="Arial" w:cs="Arial"/>
-          <w:color w:val="C0C0C0"/>
-        </w:rPr>
-      </w:pPr>
-    </w:p>
-    <w:p>
-      <w:pPr>
-        <w:autoSpaceDE/>
-        <w:autoSpaceDN/>
-        <w:spacing w:line="320" w:lineRule="exact"/>
-        <w:rPr>
-          <w:rFonts w:ascii="Arial" w:hAnsi="Arial" w:cs="Arial"/>
-          <w:lang w:eastAsia="zh-CN"/>
-        </w:rPr>
-      </w:pPr>
-      <w:r>
-        <w:rPr>
-          <w:rFonts w:ascii="Arial" w:hAnsi="Arial" w:cs="Arial"/>
-          <w:lang w:eastAsia="zh-CN"/>
-        </w:rPr>
-        <w:br w:type="page"/>
+          <w:sz w:val="22"/>
+          <w:szCs w:val="22"/>
+          <w:lang w:eastAsia="zh-CN"/>
+        </w:rPr>
+      </w:pPr>
+      <w:r>
+        <w:rPr>
+          <w:rFonts w:ascii="Arial" w:hAnsi="Arial" w:cs="Arial"/>
+          <w:sz w:val="22"/>
+          <w:szCs w:val="22"/>
+          <w:lang w:eastAsia="zh-CN"/>
+        </w:rPr>
+        <w:t>S. Wang, S. Ewert, and S. Dixon, “Identifying missing and extra notes in piano recordings using score-informed dictionary learning,” IEEE/ACM Trans. Audio, Speech, Language Process., vol. 25, no. 10, pp. 1877–1889, 2017.</w:t>
+      </w:r>
+    </w:p>
+    <w:p>
+      <w:pPr>
+        <w:pStyle w:val="ListParagraph"/>
+        <w:numPr>
+          <w:ilvl w:val="0"/>
+          <w:numId w:val="21"/>
+        </w:numPr>
+        <w:spacing w:before="120" w:after="120" w:line="320" w:lineRule="exact"/>
+        <w:rPr>
+          <w:rFonts w:ascii="Arial" w:hAnsi="Arial" w:cs="Arial"/>
+          <w:sz w:val="22"/>
+          <w:szCs w:val="22"/>
+          <w:lang w:eastAsia="zh-CN"/>
+        </w:rPr>
+      </w:pPr>
+      <w:r>
+        <w:rPr>
+          <w:rFonts w:ascii="Arial" w:hAnsi="Arial" w:cs="Arial"/>
+          <w:sz w:val="22"/>
+          <w:szCs w:val="22"/>
+          <w:lang w:eastAsia="zh-CN"/>
+        </w:rPr>
+        <w:t xml:space="preserve">Z. Duan, E. Benetos, “Automatic Music Transcription”, Tutorial at ISMIR 2015, available: </w:t>
+      </w:r>
+      <w:hyperlink r:id="rId8" w:history="1">
+        <w:r>
+          <w:rPr>
+            <w:rStyle w:val="Hyperlink"/>
+            <w:rFonts w:ascii="Arial" w:hAnsi="Arial" w:cs="Arial"/>
+            <w:sz w:val="22"/>
+            <w:szCs w:val="22"/>
+            <w:lang w:eastAsia="zh-CN"/>
+          </w:rPr>
+          <w:t>http://c4dm.eecs.qmul.ac.uk/ismir15-amt-tutorial/</w:t>
+        </w:r>
+      </w:hyperlink>
+      <w:r>
+        <w:rPr>
+          <w:rFonts w:ascii="Arial" w:hAnsi="Arial" w:cs="Arial"/>
+          <w:sz w:val="22"/>
+          <w:szCs w:val="22"/>
+          <w:lang w:eastAsia="zh-CN"/>
+        </w:rPr>
+        <w:t xml:space="preserve"> </w:t>
+      </w:r>
+      <w:r>
+        <w:rPr>
+          <w:rFonts w:ascii="Arial" w:hAnsi="Arial" w:cs="Arial"/>
+          <w:sz w:val="22"/>
+          <w:szCs w:val="22"/>
+          <w:lang w:eastAsia="zh-CN"/>
+        </w:rPr>
+        <w:t xml:space="preserve">[Accessed 3/8/2019] </w:t>
       </w:r>
     </w:p>
     <w:p>
@@ -3112,12 +2888,21 @@
           <w:sz w:val="24"/>
         </w:rPr>
       </w:pPr>
-      <w:r>
+    </w:p>
+    <w:p>
+      <w:pPr>
+        <w:pStyle w:val="Heading8"/>
+        <w:spacing w:line="320" w:lineRule="exact"/>
         <w:rPr>
           <w:rFonts w:ascii="Arial" w:hAnsi="Arial" w:cs="Arial"/>
           <w:sz w:val="24"/>
         </w:rPr>
-        <w:lastRenderedPageBreak/>
+      </w:pPr>
+      <w:r>
+        <w:rPr>
+          <w:rFonts w:ascii="Arial" w:hAnsi="Arial" w:cs="Arial"/>
+          <w:sz w:val="24"/>
+        </w:rPr>
         <w:t>RESPONSIBILITIES</w:t>
       </w:r>
     </w:p>
@@ -3478,7 +3263,29 @@
           <w:szCs w:val="20"/>
           <w:lang w:eastAsia="zh-CN"/>
         </w:rPr>
-        <w:t xml:space="preserve">Must establish regular (weekly or fortnightly) progress meetings with your student, which are agreed in writing (email is sufficient). </w:t>
+        <w:t xml:space="preserve">Must establish regular (weekly or fortnightly) progress meetings with your student, which are agreed in writing (email is </w:t>
+      </w:r>
+      <w:proofErr w:type="gramStart"/>
+      <w:r>
+        <w:rPr>
+          <w:rFonts w:ascii="Arial" w:hAnsi="Arial" w:cs="Arial"/>
+          <w:color w:val="222222"/>
+          <w:sz w:val="20"/>
+          <w:szCs w:val="20"/>
+          <w:lang w:eastAsia="zh-CN"/>
+        </w:rPr>
+        <w:t>sufficient</w:t>
+      </w:r>
+      <w:proofErr w:type="gramEnd"/>
+      <w:r>
+        <w:rPr>
+          <w:rFonts w:ascii="Arial" w:hAnsi="Arial" w:cs="Arial"/>
+          <w:color w:val="222222"/>
+          <w:sz w:val="20"/>
+          <w:szCs w:val="20"/>
+          <w:lang w:eastAsia="zh-CN"/>
+        </w:rPr>
+        <w:t xml:space="preserve">). </w:t>
       </w:r>
     </w:p>
     <w:p>
@@ -4273,25 +4080,8 @@
         </w:rPr>
         <w:t>r.</w:t>
       </w:r>
-    </w:p>
-    <w:p>
-      <w:pPr>
-        <w:pStyle w:val="Heading8"/>
-        <w:spacing w:line="320" w:lineRule="exact"/>
-        <w:rPr>
-          <w:rFonts w:ascii="Arial" w:hAnsi="Arial" w:cs="Arial"/>
-        </w:rPr>
-      </w:pPr>
-    </w:p>
-    <w:p>
-      <w:pPr>
-        <w:autoSpaceDE/>
-        <w:autoSpaceDN/>
-        <w:spacing w:line="320" w:lineRule="exact"/>
-        <w:rPr>
-          <w:rFonts w:ascii="Arial" w:hAnsi="Arial" w:cs="Arial"/>
-        </w:rPr>
-      </w:pPr>
+      <w:bookmarkStart w:id="0" w:name="_GoBack"/>
+      <w:bookmarkEnd w:id="0"/>
     </w:p>
     <w:p>
       <w:pPr>
@@ -4905,7 +4695,27 @@
           <w:szCs w:val="22"/>
           <w:lang w:eastAsia="en-AU"/>
         </w:rPr>
-        <w:t>I have reviewed the aforementioned student’s academic transcript and assess this student to be suitable to complete the project detailed above.</w:t>
+        <w:t xml:space="preserve">I have reviewed the </w:t>
+      </w:r>
+      <w:proofErr w:type="gramStart"/>
+      <w:r>
+        <w:rPr>
+          <w:rFonts w:ascii="Arial" w:hAnsi="Arial" w:cs="Arial"/>
+          <w:sz w:val="22"/>
+          <w:szCs w:val="22"/>
+          <w:lang w:eastAsia="en-AU"/>
+        </w:rPr>
+        <w:t>aforementioned student’s</w:t>
+      </w:r>
+      <w:proofErr w:type="gramEnd"/>
+      <w:r>
+        <w:rPr>
+          <w:rFonts w:ascii="Arial" w:hAnsi="Arial" w:cs="Arial"/>
+          <w:sz w:val="22"/>
+          <w:szCs w:val="22"/>
+          <w:lang w:eastAsia="en-AU"/>
+        </w:rPr>
+        <w:t xml:space="preserve"> academic transcript and assess this student to be suitable to complete the project detailed above.</w:t>
       </w:r>
     </w:p>
     <w:p>
@@ -4930,7 +4740,27 @@
           <w:szCs w:val="22"/>
           <w:lang w:eastAsia="en-AU"/>
         </w:rPr>
-        <w:t>I agree to provide supervision and support to the aforementioned student for the duration of the project.</w:t>
+        <w:t xml:space="preserve">I agree to provide supervision and support to the </w:t>
+      </w:r>
+      <w:proofErr w:type="gramStart"/>
+      <w:r>
+        <w:rPr>
+          <w:rFonts w:ascii="Arial" w:hAnsi="Arial" w:cs="Arial"/>
+          <w:sz w:val="22"/>
+          <w:szCs w:val="22"/>
+          <w:lang w:eastAsia="en-AU"/>
+        </w:rPr>
+        <w:t>aforementioned student</w:t>
+      </w:r>
+      <w:proofErr w:type="gramEnd"/>
+      <w:r>
+        <w:rPr>
+          <w:rFonts w:ascii="Arial" w:hAnsi="Arial" w:cs="Arial"/>
+          <w:sz w:val="22"/>
+          <w:szCs w:val="22"/>
+          <w:lang w:eastAsia="en-AU"/>
+        </w:rPr>
+        <w:t xml:space="preserve"> for the duration of the project.</w:t>
       </w:r>
     </w:p>
     <w:p>
@@ -5375,7 +5205,27 @@
           <w:szCs w:val="22"/>
           <w:lang w:eastAsia="en-AU"/>
         </w:rPr>
-        <w:t>I have reviewed the aforementioned student’s academic transcript and assess this student to be suitable to complete the project detailed above.</w:t>
+        <w:t xml:space="preserve">I have reviewed the </w:t>
+      </w:r>
+      <w:proofErr w:type="gramStart"/>
+      <w:r>
+        <w:rPr>
+          <w:rFonts w:ascii="Arial" w:hAnsi="Arial" w:cs="Arial"/>
+          <w:sz w:val="22"/>
+          <w:szCs w:val="22"/>
+          <w:lang w:eastAsia="en-AU"/>
+        </w:rPr>
+        <w:t>aforementioned student’s</w:t>
+      </w:r>
+      <w:proofErr w:type="gramEnd"/>
+      <w:r>
+        <w:rPr>
+          <w:rFonts w:ascii="Arial" w:hAnsi="Arial" w:cs="Arial"/>
+          <w:sz w:val="22"/>
+          <w:szCs w:val="22"/>
+          <w:lang w:eastAsia="en-AU"/>
+        </w:rPr>
+        <w:t xml:space="preserve"> academic transcript and assess this student to be suitable to complete the project detailed above.</w:t>
       </w:r>
     </w:p>
     <w:p>
@@ -5418,7 +5268,27 @@
           <w:szCs w:val="22"/>
           <w:lang w:eastAsia="en-AU"/>
         </w:rPr>
-        <w:t>supervision and support to the aforementioned student for the duration of the project.</w:t>
+        <w:t xml:space="preserve">supervision and support to the </w:t>
+      </w:r>
+      <w:proofErr w:type="gramStart"/>
+      <w:r>
+        <w:rPr>
+          <w:rFonts w:ascii="Arial" w:hAnsi="Arial" w:cs="Arial"/>
+          <w:sz w:val="22"/>
+          <w:szCs w:val="22"/>
+          <w:lang w:eastAsia="en-AU"/>
+        </w:rPr>
+        <w:t>aforementioned student</w:t>
+      </w:r>
+      <w:proofErr w:type="gramEnd"/>
+      <w:r>
+        <w:rPr>
+          <w:rFonts w:ascii="Arial" w:hAnsi="Arial" w:cs="Arial"/>
+          <w:sz w:val="22"/>
+          <w:szCs w:val="22"/>
+          <w:lang w:eastAsia="en-AU"/>
+        </w:rPr>
+        <w:t xml:space="preserve"> for the duration of the project.</w:t>
       </w:r>
     </w:p>
     <w:p>
@@ -5603,8 +5473,8 @@
       </w:r>
     </w:p>
     <w:sectPr>
-      <w:headerReference w:type="default" r:id="rId8"/>
-      <w:footerReference w:type="default" r:id="rId9"/>
+      <w:headerReference w:type="default" r:id="rId9"/>
+      <w:footerReference w:type="default" r:id="rId10"/>
       <w:pgSz w:w="11909" w:h="16834" w:code="9"/>
       <w:pgMar w:top="720" w:right="720" w:bottom="720" w:left="720" w:header="568" w:footer="432" w:gutter="0"/>
       <w:cols w:space="720"/>
@@ -7593,6 +7463,7 @@
     <w:lsdException w:name="HTML Sample" w:semiHidden="1" w:unhideWhenUsed="1"/>
     <w:lsdException w:name="HTML Typewriter" w:semiHidden="1" w:unhideWhenUsed="1"/>
     <w:lsdException w:name="HTML Variable" w:semiHidden="1" w:unhideWhenUsed="1"/>
+    <w:lsdException w:name="Normal Table" w:semiHidden="1" w:unhideWhenUsed="1"/>
     <w:lsdException w:name="annotation subject" w:semiHidden="1" w:unhideWhenUsed="1"/>
     <w:lsdException w:name="No List" w:semiHidden="1" w:unhideWhenUsed="1"/>
     <w:lsdException w:name="Outline List 1" w:semiHidden="1" w:unhideWhenUsed="1"/>
@@ -7635,8 +7506,11 @@
     <w:lsdException w:name="Table Contemporary" w:semiHidden="1" w:unhideWhenUsed="1"/>
     <w:lsdException w:name="Table Elegant" w:semiHidden="1" w:unhideWhenUsed="1"/>
     <w:lsdException w:name="Table Professional" w:semiHidden="1" w:unhideWhenUsed="1"/>
+    <w:lsdException w:name="Table Subtle 1" w:semiHidden="1" w:unhideWhenUsed="1"/>
     <w:lsdException w:name="Table Subtle 2" w:semiHidden="1" w:unhideWhenUsed="1"/>
     <w:lsdException w:name="Table Web 1" w:semiHidden="1" w:unhideWhenUsed="1"/>
+    <w:lsdException w:name="Table Web 2" w:semiHidden="1" w:unhideWhenUsed="1"/>
+    <w:lsdException w:name="Table Web 3" w:semiHidden="1" w:unhideWhenUsed="1"/>
     <w:lsdException w:name="Balloon Text" w:semiHidden="1" w:unhideWhenUsed="1"/>
     <w:lsdException w:name="Table Grid" w:uiPriority="59"/>
     <w:lsdException w:name="Table Theme" w:semiHidden="1" w:unhideWhenUsed="1"/>
@@ -8343,6 +8217,18 @@
     <w:basedOn w:val="DefaultParagraphFont"/>
     <w:rsid w:val="00CF5830"/>
   </w:style>
+  <w:style w:type="character" w:styleId="UnresolvedMention">
+    <w:name w:val="Unresolved Mention"/>
+    <w:basedOn w:val="DefaultParagraphFont"/>
+    <w:uiPriority w:val="99"/>
+    <w:semiHidden/>
+    <w:unhideWhenUsed/>
+    <w:rsid w:val="007D0BCF"/>
+    <w:rPr>
+      <w:color w:val="605E5C"/>
+      <w:shd w:val="clear" w:color="auto" w:fill="E1DFDD"/>
+    </w:rPr>
+  </w:style>
 </w:styles>
 </file>
 
@@ -8634,7 +8520,7 @@
 </file>
 
 <file path=customXml/itemProps1.xml><?xml version="1.0" encoding="utf-8"?>
-<ds:datastoreItem xmlns:ds="http://schemas.openxmlformats.org/officeDocument/2006/customXml" ds:itemID="{92792F1F-E80E-4340-9B5F-FF35C83D1653}">
+<ds:datastoreItem xmlns:ds="http://schemas.openxmlformats.org/officeDocument/2006/customXml" ds:itemID="{BED24726-69C3-41E3-9F32-3B212F947BA7}">
   <ds:schemaRefs>
     <ds:schemaRef ds:uri="http://schemas.openxmlformats.org/officeDocument/2006/bibliography"/>
   </ds:schemaRefs>

</xml_diff>

<commit_message>
revised draft of reg form
</commit_message>
<xml_diff>
--- a/reg-form.docx
+++ b/reg-form.docx
@@ -158,8 +158,19 @@
           <w:szCs w:val="22"/>
           <w:lang w:eastAsia="zh-CN"/>
         </w:rPr>
-        <w:t xml:space="preserve"> pt</w:t>
-      </w:r>
+        <w:t xml:space="preserve"> </w:t>
+      </w:r>
+      <w:proofErr w:type="spellStart"/>
+      <w:r>
+        <w:rPr>
+          <w:rFonts w:ascii="Arial" w:hAnsi="Arial" w:cs="Arial"/>
+          <w:sz w:val="22"/>
+          <w:szCs w:val="22"/>
+          <w:lang w:eastAsia="zh-CN"/>
+        </w:rPr>
+        <w:t>pt</w:t>
+      </w:r>
+      <w:proofErr w:type="spellEnd"/>
       <w:r>
         <w:rPr>
           <w:rFonts w:ascii="Arial" w:hAnsi="Arial" w:cs="Arial"/>
@@ -971,6 +982,7 @@
                 <w:lang w:eastAsia="zh-CN"/>
               </w:rPr>
             </w:pPr>
+            <w:proofErr w:type="spellStart"/>
             <w:r>
               <w:rPr>
                 <w:rFonts w:ascii="Arial" w:hAnsi="Arial" w:cs="Arial"/>
@@ -980,6 +992,7 @@
               </w:rPr>
               <w:t>Parastoo</w:t>
             </w:r>
+            <w:proofErr w:type="spellEnd"/>
           </w:p>
         </w:tc>
       </w:tr>
@@ -1981,26 +1994,15 @@
         </w:rPr>
         <w:t xml:space="preserve"> incorporating higher level musical knowledge into current </w:t>
       </w:r>
-      <w:proofErr w:type="gramStart"/>
-      <w:r>
-        <w:rPr>
-          <w:rFonts w:ascii="Arial" w:hAnsi="Arial" w:cs="Arial"/>
-          <w:sz w:val="22"/>
-          <w:szCs w:val="22"/>
-          <w:lang w:eastAsia="zh-CN"/>
-        </w:rPr>
-        <w:t xml:space="preserve">methods </w:t>
-      </w:r>
-      <w:r>
-        <w:rPr>
-          <w:rFonts w:ascii="Arial" w:hAnsi="Arial" w:cs="Arial"/>
-          <w:sz w:val="22"/>
-          <w:szCs w:val="22"/>
-          <w:lang w:eastAsia="zh-CN"/>
-        </w:rPr>
-        <w:t>?</w:t>
-      </w:r>
-      <w:proofErr w:type="gramEnd"/>
+      <w:r>
+        <w:rPr>
+          <w:rFonts w:ascii="Arial" w:hAnsi="Arial" w:cs="Arial"/>
+          <w:sz w:val="22"/>
+          <w:szCs w:val="22"/>
+          <w:lang w:eastAsia="zh-CN"/>
+        </w:rPr>
+        <w:t>methods?</w:t>
+      </w:r>
       <w:r>
         <w:rPr>
           <w:rFonts w:ascii="Arial" w:hAnsi="Arial" w:cs="Arial"/>
@@ -2075,7 +2077,27 @@
           <w:szCs w:val="22"/>
           <w:lang w:eastAsia="zh-CN"/>
         </w:rPr>
-        <w:t xml:space="preserve">[Benetos et al, 2019] </w:t>
+        <w:t>[</w:t>
+      </w:r>
+      <w:proofErr w:type="spellStart"/>
+      <w:r>
+        <w:rPr>
+          <w:rFonts w:ascii="Arial" w:hAnsi="Arial" w:cs="Arial"/>
+          <w:sz w:val="22"/>
+          <w:szCs w:val="22"/>
+          <w:lang w:eastAsia="zh-CN"/>
+        </w:rPr>
+        <w:t>Benetos</w:t>
+      </w:r>
+      <w:proofErr w:type="spellEnd"/>
+      <w:r>
+        <w:rPr>
+          <w:rFonts w:ascii="Arial" w:hAnsi="Arial" w:cs="Arial"/>
+          <w:sz w:val="22"/>
+          <w:szCs w:val="22"/>
+          <w:lang w:eastAsia="zh-CN"/>
+        </w:rPr>
+        <w:t xml:space="preserve"> et al, 2019] </w:t>
       </w:r>
     </w:p>
     <w:p>
@@ -2153,7 +2175,27 @@
           <w:szCs w:val="22"/>
           <w:lang w:eastAsia="zh-CN"/>
         </w:rPr>
-        <w:t xml:space="preserve"> [Benetos et al, 2013]</w:t>
+        <w:t xml:space="preserve"> [</w:t>
+      </w:r>
+      <w:proofErr w:type="spellStart"/>
+      <w:r>
+        <w:rPr>
+          <w:rFonts w:ascii="Arial" w:hAnsi="Arial" w:cs="Arial"/>
+          <w:sz w:val="22"/>
+          <w:szCs w:val="22"/>
+          <w:lang w:eastAsia="zh-CN"/>
+        </w:rPr>
+        <w:t>Benetos</w:t>
+      </w:r>
+      <w:proofErr w:type="spellEnd"/>
+      <w:r>
+        <w:rPr>
+          <w:rFonts w:ascii="Arial" w:hAnsi="Arial" w:cs="Arial"/>
+          <w:sz w:val="22"/>
+          <w:szCs w:val="22"/>
+          <w:lang w:eastAsia="zh-CN"/>
+        </w:rPr>
+        <w:t xml:space="preserve"> et al, 2013]</w:t>
       </w:r>
       <w:r>
         <w:rPr>
@@ -2171,7 +2213,27 @@
           <w:szCs w:val="22"/>
           <w:lang w:eastAsia="zh-CN"/>
         </w:rPr>
-        <w:t>This project will focus on Western music, ignore percussive instruments such as drums and timpani’s and explore how musical knowledge can improve the performance of these systems. The motivation for this project stems from a clear indication in the literature that most transcription approaches are data-driven and as such cause many errors that are not musically meaningful. [Duan et al, 2015]</w:t>
+        <w:t>This project will focus on Western music, ignore percussive instruments such as drums and timpani’s and explore how musical knowledge can improve the performance of these systems. The motivation for this project stems from a clear indication in the literature that most transcription approaches are data-driven and as such cause many errors that are not musically meaningful. [</w:t>
+      </w:r>
+      <w:proofErr w:type="spellStart"/>
+      <w:r>
+        <w:rPr>
+          <w:rFonts w:ascii="Arial" w:hAnsi="Arial" w:cs="Arial"/>
+          <w:sz w:val="22"/>
+          <w:szCs w:val="22"/>
+          <w:lang w:eastAsia="zh-CN"/>
+        </w:rPr>
+        <w:t>Duan</w:t>
+      </w:r>
+      <w:proofErr w:type="spellEnd"/>
+      <w:r>
+        <w:rPr>
+          <w:rFonts w:ascii="Arial" w:hAnsi="Arial" w:cs="Arial"/>
+          <w:sz w:val="22"/>
+          <w:szCs w:val="22"/>
+          <w:lang w:eastAsia="zh-CN"/>
+        </w:rPr>
+        <w:t xml:space="preserve"> et al, 2015]</w:t>
       </w:r>
     </w:p>
     <w:p>
@@ -2231,7 +2293,27 @@
           <w:szCs w:val="22"/>
           <w:lang w:eastAsia="zh-CN"/>
         </w:rPr>
-        <w:t xml:space="preserve"> [Schedl et al, 2019] </w:t>
+        <w:t xml:space="preserve"> [</w:t>
+      </w:r>
+      <w:proofErr w:type="spellStart"/>
+      <w:r>
+        <w:rPr>
+          <w:rFonts w:ascii="Arial" w:hAnsi="Arial" w:cs="Arial"/>
+          <w:sz w:val="22"/>
+          <w:szCs w:val="22"/>
+          <w:lang w:eastAsia="zh-CN"/>
+        </w:rPr>
+        <w:t>Schedl</w:t>
+      </w:r>
+      <w:proofErr w:type="spellEnd"/>
+      <w:r>
+        <w:rPr>
+          <w:rFonts w:ascii="Arial" w:hAnsi="Arial" w:cs="Arial"/>
+          <w:sz w:val="22"/>
+          <w:szCs w:val="22"/>
+          <w:lang w:eastAsia="zh-CN"/>
+        </w:rPr>
+        <w:t xml:space="preserve"> et al, 2019] </w:t>
       </w:r>
     </w:p>
     <w:p>
@@ -2292,8 +2374,39 @@
           <w:szCs w:val="22"/>
           <w:lang w:eastAsia="zh-CN"/>
         </w:rPr>
-        <w:t>[Benetos et al, 2019]</w:t>
-      </w:r>
+        <w:t>[</w:t>
+      </w:r>
+      <w:proofErr w:type="spellStart"/>
+      <w:r>
+        <w:rPr>
+          <w:rFonts w:ascii="Arial" w:hAnsi="Arial" w:cs="Arial"/>
+          <w:sz w:val="22"/>
+          <w:szCs w:val="22"/>
+          <w:lang w:eastAsia="zh-CN"/>
+        </w:rPr>
+        <w:t>Benetos</w:t>
+      </w:r>
+      <w:proofErr w:type="spellEnd"/>
+      <w:r>
+        <w:rPr>
+          <w:rFonts w:ascii="Arial" w:hAnsi="Arial" w:cs="Arial"/>
+          <w:sz w:val="22"/>
+          <w:szCs w:val="22"/>
+          <w:lang w:eastAsia="zh-CN"/>
+        </w:rPr>
+        <w:t xml:space="preserve"> et al, 2019]</w:t>
+      </w:r>
+    </w:p>
+    <w:p>
+      <w:pPr>
+        <w:spacing w:before="120" w:after="120" w:line="320" w:lineRule="exact"/>
+        <w:rPr>
+          <w:rFonts w:ascii="Arial" w:hAnsi="Arial" w:cs="Arial"/>
+          <w:sz w:val="22"/>
+          <w:szCs w:val="22"/>
+          <w:lang w:eastAsia="zh-CN"/>
+        </w:rPr>
+      </w:pPr>
     </w:p>
     <w:p>
       <w:pPr>
@@ -2306,71 +2419,54 @@
           <w:lang w:eastAsia="zh-CN"/>
         </w:rPr>
       </w:pPr>
-    </w:p>
-    <w:p>
-      <w:pPr>
-        <w:spacing w:before="120" w:after="120" w:line="320" w:lineRule="exact"/>
-        <w:ind w:left="420"/>
-        <w:rPr>
-          <w:rFonts w:ascii="Arial" w:hAnsi="Arial" w:cs="Arial"/>
-          <w:sz w:val="22"/>
-          <w:szCs w:val="22"/>
-          <w:lang w:eastAsia="zh-CN"/>
-        </w:rPr>
-      </w:pPr>
-      <w:r>
-        <w:rPr>
-          <w:rFonts w:ascii="Arial" w:hAnsi="Arial" w:cs="Arial"/>
-          <w:sz w:val="22"/>
-          <w:szCs w:val="22"/>
-          <w:lang w:eastAsia="zh-CN"/>
-        </w:rPr>
-        <w:t xml:space="preserve">There are two algorithms that dominate </w:t>
-      </w:r>
-      <w:r>
-        <w:rPr>
-          <w:rFonts w:ascii="Arial" w:hAnsi="Arial" w:cs="Arial"/>
-          <w:sz w:val="22"/>
-          <w:szCs w:val="22"/>
-          <w:lang w:eastAsia="zh-CN"/>
-        </w:rPr>
-        <w:t>methods applied at all different levels</w:t>
-      </w:r>
-      <w:r>
-        <w:rPr>
-          <w:rFonts w:ascii="Arial" w:hAnsi="Arial" w:cs="Arial"/>
-          <w:sz w:val="22"/>
-          <w:szCs w:val="22"/>
-          <w:lang w:eastAsia="zh-CN"/>
-        </w:rPr>
-        <w:t>, that are</w:t>
-      </w:r>
-      <w:r>
-        <w:rPr>
-          <w:rFonts w:ascii="Arial" w:hAnsi="Arial" w:cs="Arial"/>
-          <w:sz w:val="22"/>
-          <w:szCs w:val="22"/>
-          <w:lang w:eastAsia="zh-CN"/>
-        </w:rPr>
-        <w:t xml:space="preserve"> based around Nonnegative Matrix Factorization (NMF) and the other around Neural Networks</w:t>
-      </w:r>
-      <w:r>
-        <w:rPr>
-          <w:rFonts w:ascii="Arial" w:hAnsi="Arial" w:cs="Arial"/>
-          <w:sz w:val="22"/>
-          <w:szCs w:val="22"/>
-          <w:lang w:eastAsia="zh-CN"/>
-        </w:rPr>
-        <w:t xml:space="preserve"> (NN)</w:t>
-      </w:r>
-      <w:r>
-        <w:rPr>
-          <w:rFonts w:ascii="Arial" w:hAnsi="Arial" w:cs="Arial"/>
-          <w:sz w:val="22"/>
-          <w:szCs w:val="22"/>
-          <w:lang w:eastAsia="zh-CN"/>
-        </w:rPr>
-        <w:t xml:space="preserve">. The research </w:t>
+      <w:r>
+        <w:rPr>
+          <w:rFonts w:ascii="Arial" w:hAnsi="Arial" w:cs="Arial"/>
+          <w:sz w:val="22"/>
+          <w:szCs w:val="22"/>
+          <w:lang w:eastAsia="zh-CN"/>
+        </w:rPr>
+        <w:t xml:space="preserve">There are several commercial AMT software on the market such as </w:t>
+      </w:r>
+      <w:proofErr w:type="spellStart"/>
+      <w:r>
+        <w:rPr>
+          <w:rFonts w:ascii="Arial" w:hAnsi="Arial" w:cs="Arial"/>
+          <w:sz w:val="22"/>
+          <w:szCs w:val="22"/>
+          <w:lang w:eastAsia="zh-CN"/>
+        </w:rPr>
+        <w:t>Melodyne</w:t>
+      </w:r>
+      <w:proofErr w:type="spellEnd"/>
+      <w:r>
+        <w:rPr>
+          <w:rFonts w:ascii="Arial" w:hAnsi="Arial" w:cs="Arial"/>
+          <w:sz w:val="22"/>
+          <w:szCs w:val="22"/>
+          <w:lang w:eastAsia="zh-CN"/>
+        </w:rPr>
+        <w:t xml:space="preserve">, </w:t>
+      </w:r>
+      <w:proofErr w:type="spellStart"/>
+      <w:r>
+        <w:rPr>
+          <w:rFonts w:ascii="Arial" w:hAnsi="Arial" w:cs="Arial"/>
+          <w:sz w:val="22"/>
+          <w:szCs w:val="22"/>
+          <w:lang w:eastAsia="zh-CN"/>
+        </w:rPr>
+        <w:t>AudioScore</w:t>
+      </w:r>
+      <w:proofErr w:type="spellEnd"/>
+      <w:r>
+        <w:rPr>
+          <w:rFonts w:ascii="Arial" w:hAnsi="Arial" w:cs="Arial"/>
+          <w:sz w:val="22"/>
+          <w:szCs w:val="22"/>
+          <w:lang w:eastAsia="zh-CN"/>
+        </w:rPr>
+        <w:t xml:space="preserve"> and Transcribe!. However, these systems underperform in polyphonic environments and the conversion of </w:t>
       </w:r>
       <w:r>
         <w:rPr>
@@ -2380,123 +2476,27 @@
           <w:lang w:eastAsia="zh-CN"/>
         </w:rPr>
         <w:lastRenderedPageBreak/>
-        <w:t xml:space="preserve">has not agreed upon a single approach as each outperform one another in certain scenarios. </w:t>
-      </w:r>
-      <w:r>
-        <w:rPr>
-          <w:rFonts w:ascii="Arial" w:hAnsi="Arial" w:cs="Arial"/>
-          <w:sz w:val="22"/>
-          <w:szCs w:val="22"/>
-          <w:lang w:eastAsia="zh-CN"/>
-        </w:rPr>
-        <w:t xml:space="preserve">For example, some limitations of NMF models include </w:t>
-      </w:r>
-      <w:r>
-        <w:rPr>
-          <w:rFonts w:ascii="Arial" w:hAnsi="Arial" w:cs="Arial"/>
-          <w:sz w:val="22"/>
-          <w:szCs w:val="22"/>
-          <w:lang w:eastAsia="zh-CN"/>
-        </w:rPr>
-        <w:t>a</w:t>
-      </w:r>
-      <w:r>
-        <w:rPr>
-          <w:rFonts w:ascii="Arial" w:hAnsi="Arial" w:cs="Arial"/>
-          <w:sz w:val="22"/>
-          <w:szCs w:val="22"/>
-          <w:lang w:eastAsia="zh-CN"/>
-        </w:rPr>
-        <w:t xml:space="preserve"> dependence of linear interpolation for representing unexpected pitches. On the </w:t>
-      </w:r>
-      <w:r>
-        <w:rPr>
-          <w:rFonts w:ascii="Arial" w:hAnsi="Arial" w:cs="Arial"/>
-          <w:sz w:val="22"/>
-          <w:szCs w:val="22"/>
-          <w:lang w:eastAsia="zh-CN"/>
-        </w:rPr>
-        <w:t xml:space="preserve">other </w:t>
-      </w:r>
-      <w:r>
-        <w:rPr>
-          <w:rFonts w:ascii="Arial" w:hAnsi="Arial" w:cs="Arial"/>
-          <w:sz w:val="22"/>
-          <w:szCs w:val="22"/>
-          <w:lang w:eastAsia="zh-CN"/>
-        </w:rPr>
-        <w:t>hand,</w:t>
-      </w:r>
-      <w:r>
-        <w:rPr>
-          <w:rFonts w:ascii="Arial" w:hAnsi="Arial" w:cs="Arial"/>
-          <w:sz w:val="22"/>
-          <w:szCs w:val="22"/>
-          <w:lang w:eastAsia="zh-CN"/>
-        </w:rPr>
-        <w:t xml:space="preserve"> NNs require large datasets which don’t even exist for some obscure instruments. </w:t>
-      </w:r>
-      <w:r>
-        <w:rPr>
-          <w:rFonts w:ascii="Arial" w:hAnsi="Arial" w:cs="Arial"/>
-          <w:sz w:val="22"/>
-          <w:szCs w:val="22"/>
-          <w:lang w:eastAsia="zh-CN"/>
-        </w:rPr>
-        <w:t xml:space="preserve">[Duan et al, 2015] </w:t>
-      </w:r>
-    </w:p>
-    <w:p>
-      <w:pPr>
-        <w:spacing w:before="120" w:after="120" w:line="320" w:lineRule="exact"/>
-        <w:ind w:left="420"/>
-        <w:rPr>
-          <w:rFonts w:ascii="Arial" w:hAnsi="Arial" w:cs="Arial"/>
-          <w:sz w:val="22"/>
-          <w:szCs w:val="22"/>
-          <w:lang w:eastAsia="zh-CN"/>
-        </w:rPr>
-      </w:pPr>
-    </w:p>
-    <w:p>
-      <w:pPr>
-        <w:spacing w:before="120" w:after="120" w:line="320" w:lineRule="exact"/>
-        <w:ind w:left="420"/>
-        <w:rPr>
-          <w:rFonts w:ascii="Arial" w:hAnsi="Arial" w:cs="Arial"/>
-          <w:sz w:val="22"/>
-          <w:szCs w:val="22"/>
-          <w:lang w:eastAsia="zh-CN"/>
-        </w:rPr>
-      </w:pPr>
-      <w:r>
-        <w:rPr>
-          <w:rFonts w:ascii="Arial" w:hAnsi="Arial" w:cs="Arial"/>
-          <w:sz w:val="22"/>
-          <w:szCs w:val="22"/>
-          <w:lang w:eastAsia="zh-CN"/>
-        </w:rPr>
-        <w:t xml:space="preserve">There are several commercial AMT software on the market such as Melodyne, AudioScore and </w:t>
-      </w:r>
-      <w:proofErr w:type="gramStart"/>
-      <w:r>
-        <w:rPr>
-          <w:rFonts w:ascii="Arial" w:hAnsi="Arial" w:cs="Arial"/>
-          <w:sz w:val="22"/>
-          <w:szCs w:val="22"/>
-          <w:lang w:eastAsia="zh-CN"/>
-        </w:rPr>
-        <w:t>Transcribe!.</w:t>
-      </w:r>
-      <w:proofErr w:type="gramEnd"/>
-      <w:r>
-        <w:rPr>
-          <w:rFonts w:ascii="Arial" w:hAnsi="Arial" w:cs="Arial"/>
-          <w:sz w:val="22"/>
-          <w:szCs w:val="22"/>
-          <w:lang w:eastAsia="zh-CN"/>
-        </w:rPr>
-        <w:t xml:space="preserve"> However, these systems underperform in polyphonic environments and the conversion of the MIDI files to musical notation is unsatisfactory amongst musicians. [Zuan et al, 2015] </w:t>
+        <w:t>the MIDI files to musical notation is unsatisfactory amongst musicians. [</w:t>
+      </w:r>
+      <w:proofErr w:type="spellStart"/>
+      <w:r>
+        <w:rPr>
+          <w:rFonts w:ascii="Arial" w:hAnsi="Arial" w:cs="Arial"/>
+          <w:sz w:val="22"/>
+          <w:szCs w:val="22"/>
+          <w:lang w:eastAsia="zh-CN"/>
+        </w:rPr>
+        <w:t>Zuan</w:t>
+      </w:r>
+      <w:proofErr w:type="spellEnd"/>
+      <w:r>
+        <w:rPr>
+          <w:rFonts w:ascii="Arial" w:hAnsi="Arial" w:cs="Arial"/>
+          <w:sz w:val="22"/>
+          <w:szCs w:val="22"/>
+          <w:lang w:eastAsia="zh-CN"/>
+        </w:rPr>
+        <w:t xml:space="preserve"> et al, 2015] </w:t>
       </w:r>
       <w:r>
         <w:rPr>
@@ -2523,7 +2523,27 @@
           <w:szCs w:val="22"/>
           <w:lang w:eastAsia="zh-CN"/>
         </w:rPr>
-        <w:t xml:space="preserve"> networks that convert audio signals directly to music transcription. [Sigtia et al., 2019] This article and others relating to modelling Musical Language Models (MLM) </w:t>
+        <w:t xml:space="preserve"> networks that convert audio signals directly to music transcription. [</w:t>
+      </w:r>
+      <w:proofErr w:type="spellStart"/>
+      <w:r>
+        <w:rPr>
+          <w:rFonts w:ascii="Arial" w:hAnsi="Arial" w:cs="Arial"/>
+          <w:sz w:val="22"/>
+          <w:szCs w:val="22"/>
+          <w:lang w:eastAsia="zh-CN"/>
+        </w:rPr>
+        <w:t>Sigtia</w:t>
+      </w:r>
+      <w:proofErr w:type="spellEnd"/>
+      <w:r>
+        <w:rPr>
+          <w:rFonts w:ascii="Arial" w:hAnsi="Arial" w:cs="Arial"/>
+          <w:sz w:val="22"/>
+          <w:szCs w:val="22"/>
+          <w:lang w:eastAsia="zh-CN"/>
+        </w:rPr>
+        <w:t xml:space="preserve"> et al., 2019] This article and others relating to modelling Musical Language Models (MLM) </w:t>
       </w:r>
       <w:r>
         <w:rPr>
@@ -2620,8 +2640,232 @@
           <w:szCs w:val="22"/>
           <w:lang w:eastAsia="zh-CN"/>
         </w:rPr>
-        <w:t xml:space="preserve">Conference Paper </w:t>
-      </w:r>
+        <w:t xml:space="preserve">Reproduce results of </w:t>
+      </w:r>
+      <w:r>
+        <w:rPr>
+          <w:rFonts w:ascii="Arial" w:hAnsi="Arial" w:cs="Arial"/>
+          <w:sz w:val="22"/>
+          <w:szCs w:val="22"/>
+          <w:lang w:eastAsia="zh-CN"/>
+        </w:rPr>
+        <w:t xml:space="preserve">selected </w:t>
+      </w:r>
+      <w:r>
+        <w:rPr>
+          <w:rFonts w:ascii="Arial" w:hAnsi="Arial" w:cs="Arial"/>
+          <w:sz w:val="22"/>
+          <w:szCs w:val="22"/>
+          <w:lang w:eastAsia="zh-CN"/>
+        </w:rPr>
+        <w:t>AMT methods due September 15</w:t>
+      </w:r>
+      <w:r>
+        <w:rPr>
+          <w:rFonts w:ascii="Arial" w:hAnsi="Arial" w:cs="Arial"/>
+          <w:sz w:val="22"/>
+          <w:szCs w:val="22"/>
+          <w:vertAlign w:val="superscript"/>
+          <w:lang w:eastAsia="zh-CN"/>
+        </w:rPr>
+        <w:t>th</w:t>
+      </w:r>
+      <w:r>
+        <w:rPr>
+          <w:rFonts w:ascii="Arial" w:hAnsi="Arial" w:cs="Arial"/>
+          <w:sz w:val="22"/>
+          <w:szCs w:val="22"/>
+          <w:lang w:eastAsia="zh-CN"/>
+        </w:rPr>
+        <w:t xml:space="preserve"> </w:t>
+      </w:r>
+    </w:p>
+    <w:p>
+      <w:pPr>
+        <w:pStyle w:val="ListParagraph"/>
+        <w:numPr>
+          <w:ilvl w:val="0"/>
+          <w:numId w:val="21"/>
+        </w:numPr>
+        <w:spacing w:before="120" w:after="120" w:line="320" w:lineRule="exact"/>
+        <w:rPr>
+          <w:rFonts w:ascii="Arial" w:hAnsi="Arial" w:cs="Arial"/>
+          <w:sz w:val="22"/>
+          <w:szCs w:val="22"/>
+          <w:lang w:eastAsia="zh-CN"/>
+        </w:rPr>
+      </w:pPr>
+      <w:r>
+        <w:rPr>
+          <w:rFonts w:ascii="Arial" w:hAnsi="Arial" w:cs="Arial"/>
+          <w:sz w:val="22"/>
+          <w:szCs w:val="22"/>
+          <w:lang w:eastAsia="zh-CN"/>
+        </w:rPr>
+        <w:t>Mid-term report due 25</w:t>
+      </w:r>
+      <w:r>
+        <w:rPr>
+          <w:rFonts w:ascii="Arial" w:hAnsi="Arial" w:cs="Arial"/>
+          <w:sz w:val="22"/>
+          <w:szCs w:val="22"/>
+          <w:vertAlign w:val="superscript"/>
+          <w:lang w:eastAsia="zh-CN"/>
+        </w:rPr>
+        <w:t>th</w:t>
+      </w:r>
+      <w:r>
+        <w:rPr>
+          <w:rFonts w:ascii="Arial" w:hAnsi="Arial" w:cs="Arial"/>
+          <w:sz w:val="22"/>
+          <w:szCs w:val="22"/>
+          <w:lang w:eastAsia="zh-CN"/>
+        </w:rPr>
+        <w:t xml:space="preserve"> October 2019</w:t>
+      </w:r>
+    </w:p>
+    <w:p>
+      <w:pPr>
+        <w:pStyle w:val="ListParagraph"/>
+        <w:numPr>
+          <w:ilvl w:val="0"/>
+          <w:numId w:val="21"/>
+        </w:numPr>
+        <w:spacing w:before="120" w:after="120" w:line="320" w:lineRule="exact"/>
+        <w:rPr>
+          <w:rFonts w:ascii="Arial" w:hAnsi="Arial" w:cs="Arial"/>
+          <w:sz w:val="22"/>
+          <w:szCs w:val="22"/>
+          <w:lang w:eastAsia="zh-CN"/>
+        </w:rPr>
+      </w:pPr>
+      <w:r>
+        <w:rPr>
+          <w:rFonts w:ascii="Arial" w:hAnsi="Arial" w:cs="Arial"/>
+          <w:sz w:val="22"/>
+          <w:szCs w:val="22"/>
+          <w:lang w:eastAsia="zh-CN"/>
+        </w:rPr>
+        <w:t>Thesis presentation due 18</w:t>
+      </w:r>
+      <w:r>
+        <w:rPr>
+          <w:rFonts w:ascii="Arial" w:hAnsi="Arial" w:cs="Arial"/>
+          <w:sz w:val="22"/>
+          <w:szCs w:val="22"/>
+          <w:vertAlign w:val="superscript"/>
+          <w:lang w:eastAsia="zh-CN"/>
+        </w:rPr>
+        <w:t>th</w:t>
+      </w:r>
+      <w:r>
+        <w:rPr>
+          <w:rFonts w:ascii="Arial" w:hAnsi="Arial" w:cs="Arial"/>
+          <w:sz w:val="22"/>
+          <w:szCs w:val="22"/>
+          <w:lang w:eastAsia="zh-CN"/>
+        </w:rPr>
+        <w:t xml:space="preserve"> May 2020</w:t>
+      </w:r>
+    </w:p>
+    <w:p>
+      <w:pPr>
+        <w:pStyle w:val="ListParagraph"/>
+        <w:numPr>
+          <w:ilvl w:val="0"/>
+          <w:numId w:val="21"/>
+        </w:numPr>
+        <w:spacing w:before="120" w:after="120" w:line="320" w:lineRule="exact"/>
+        <w:rPr>
+          <w:rFonts w:ascii="Arial" w:hAnsi="Arial" w:cs="Arial"/>
+          <w:sz w:val="22"/>
+          <w:szCs w:val="22"/>
+          <w:lang w:eastAsia="zh-CN"/>
+        </w:rPr>
+      </w:pPr>
+      <w:r>
+        <w:rPr>
+          <w:rFonts w:ascii="Arial" w:hAnsi="Arial" w:cs="Arial"/>
+          <w:sz w:val="22"/>
+          <w:szCs w:val="22"/>
+          <w:lang w:eastAsia="zh-CN"/>
+        </w:rPr>
+        <w:t>Thesis report due 29</w:t>
+      </w:r>
+      <w:r>
+        <w:rPr>
+          <w:rFonts w:ascii="Arial" w:hAnsi="Arial" w:cs="Arial"/>
+          <w:sz w:val="22"/>
+          <w:szCs w:val="22"/>
+          <w:vertAlign w:val="superscript"/>
+          <w:lang w:eastAsia="zh-CN"/>
+        </w:rPr>
+        <w:t>th</w:t>
+      </w:r>
+      <w:r>
+        <w:rPr>
+          <w:rFonts w:ascii="Arial" w:hAnsi="Arial" w:cs="Arial"/>
+          <w:sz w:val="22"/>
+          <w:szCs w:val="22"/>
+          <w:lang w:eastAsia="zh-CN"/>
+        </w:rPr>
+        <w:t xml:space="preserve"> May 2020 </w:t>
+      </w:r>
+      <w:r>
+        <w:rPr>
+          <w:rFonts w:ascii="Arial" w:hAnsi="Arial" w:cs="Arial"/>
+          <w:sz w:val="22"/>
+          <w:szCs w:val="22"/>
+          <w:lang w:eastAsia="zh-CN"/>
+        </w:rPr>
+        <w:t xml:space="preserve"> </w:t>
+      </w:r>
+    </w:p>
+    <w:p>
+      <w:pPr>
+        <w:pStyle w:val="ListParagraph"/>
+        <w:numPr>
+          <w:ilvl w:val="0"/>
+          <w:numId w:val="21"/>
+        </w:numPr>
+        <w:spacing w:before="120" w:after="120" w:line="320" w:lineRule="exact"/>
+        <w:rPr>
+          <w:rFonts w:ascii="Arial" w:hAnsi="Arial" w:cs="Arial"/>
+          <w:sz w:val="22"/>
+          <w:szCs w:val="22"/>
+          <w:lang w:eastAsia="zh-CN"/>
+        </w:rPr>
+      </w:pPr>
+      <w:r>
+        <w:rPr>
+          <w:rFonts w:ascii="Arial" w:hAnsi="Arial" w:cs="Arial"/>
+          <w:sz w:val="22"/>
+          <w:szCs w:val="22"/>
+          <w:lang w:eastAsia="zh-CN"/>
+        </w:rPr>
+        <w:t>Optional : Conference paper due 29</w:t>
+      </w:r>
+      <w:r>
+        <w:rPr>
+          <w:rFonts w:ascii="Arial" w:hAnsi="Arial" w:cs="Arial"/>
+          <w:sz w:val="22"/>
+          <w:szCs w:val="22"/>
+          <w:vertAlign w:val="superscript"/>
+          <w:lang w:eastAsia="zh-CN"/>
+        </w:rPr>
+        <w:t>th</w:t>
+      </w:r>
+      <w:r>
+        <w:rPr>
+          <w:rFonts w:ascii="Arial" w:hAnsi="Arial" w:cs="Arial"/>
+          <w:sz w:val="22"/>
+          <w:szCs w:val="22"/>
+          <w:lang w:eastAsia="zh-CN"/>
+        </w:rPr>
+        <w:t xml:space="preserve"> May 2020 </w:t>
+      </w:r>
+      <w:bookmarkStart w:id="0" w:name="_GoBack"/>
+      <w:bookmarkEnd w:id="0"/>
     </w:p>
     <w:p>
       <w:pPr>
@@ -2676,7 +2920,59 @@
           <w:shd w:val="clear" w:color="auto" w:fill="FFFFFF"/>
           <w:lang w:val="en-US"/>
         </w:rPr>
-        <w:t>E. Benetos, S. Dixon, Z. Duan, S. Ewert, “Automatic Music Transcription”, in IEEE SPS Journal Vol. 36 January</w:t>
+        <w:t xml:space="preserve">E. </w:t>
+      </w:r>
+      <w:proofErr w:type="spellStart"/>
+      <w:r>
+        <w:rPr>
+          <w:rStyle w:val="normaltextrun"/>
+          <w:rFonts w:ascii="Arial" w:hAnsi="Arial" w:cs="Arial"/>
+          <w:color w:val="000000"/>
+          <w:sz w:val="22"/>
+          <w:szCs w:val="22"/>
+          <w:shd w:val="clear" w:color="auto" w:fill="FFFFFF"/>
+          <w:lang w:val="en-US"/>
+        </w:rPr>
+        <w:t>Benetos</w:t>
+      </w:r>
+      <w:proofErr w:type="spellEnd"/>
+      <w:r>
+        <w:rPr>
+          <w:rStyle w:val="normaltextrun"/>
+          <w:rFonts w:ascii="Arial" w:hAnsi="Arial" w:cs="Arial"/>
+          <w:color w:val="000000"/>
+          <w:sz w:val="22"/>
+          <w:szCs w:val="22"/>
+          <w:shd w:val="clear" w:color="auto" w:fill="FFFFFF"/>
+          <w:lang w:val="en-US"/>
+        </w:rPr>
+        <w:t>, S. Dixon, Z. </w:t>
+      </w:r>
+      <w:proofErr w:type="spellStart"/>
+      <w:r>
+        <w:rPr>
+          <w:rStyle w:val="normaltextrun"/>
+          <w:rFonts w:ascii="Arial" w:hAnsi="Arial" w:cs="Arial"/>
+          <w:color w:val="000000"/>
+          <w:sz w:val="22"/>
+          <w:szCs w:val="22"/>
+          <w:shd w:val="clear" w:color="auto" w:fill="FFFFFF"/>
+          <w:lang w:val="en-US"/>
+        </w:rPr>
+        <w:t>Duan</w:t>
+      </w:r>
+      <w:proofErr w:type="spellEnd"/>
+      <w:r>
+        <w:rPr>
+          <w:rStyle w:val="normaltextrun"/>
+          <w:rFonts w:ascii="Arial" w:hAnsi="Arial" w:cs="Arial"/>
+          <w:color w:val="000000"/>
+          <w:sz w:val="22"/>
+          <w:szCs w:val="22"/>
+          <w:shd w:val="clear" w:color="auto" w:fill="FFFFFF"/>
+          <w:lang w:val="en-US"/>
+        </w:rPr>
+        <w:t>, S. Ewert, “Automatic Music Transcription”, in IEEE SPS Journal Vol. 36 January</w:t>
       </w:r>
     </w:p>
     <w:p>
@@ -2701,27 +2997,87 @@
           <w:szCs w:val="22"/>
           <w:lang w:eastAsia="zh-CN"/>
         </w:rPr>
-        <w:t xml:space="preserve">E. Benetos, S. Dixon, D. Giannoulis, H. Kirchhoff, and A. Klapuri, “Automatic music transcription: Challenges and future directions,” J. Intelligent Inform. </w:t>
-      </w:r>
-      <w:proofErr w:type="gramStart"/>
-      <w:r>
-        <w:rPr>
-          <w:rFonts w:ascii="Arial" w:hAnsi="Arial" w:cs="Arial"/>
-          <w:sz w:val="22"/>
-          <w:szCs w:val="22"/>
-          <w:lang w:eastAsia="zh-CN"/>
-        </w:rPr>
-        <w:t>Syst.,vol.</w:t>
-      </w:r>
-      <w:proofErr w:type="gramEnd"/>
-      <w:r>
-        <w:rPr>
-          <w:rFonts w:ascii="Arial" w:hAnsi="Arial" w:cs="Arial"/>
-          <w:sz w:val="22"/>
-          <w:szCs w:val="22"/>
-          <w:lang w:eastAsia="zh-CN"/>
-        </w:rPr>
-        <w:t xml:space="preserve"> 41, no. 3, pp. 407–434, 2013.</w:t>
+        <w:t xml:space="preserve">E. </w:t>
+      </w:r>
+      <w:proofErr w:type="spellStart"/>
+      <w:r>
+        <w:rPr>
+          <w:rFonts w:ascii="Arial" w:hAnsi="Arial" w:cs="Arial"/>
+          <w:sz w:val="22"/>
+          <w:szCs w:val="22"/>
+          <w:lang w:eastAsia="zh-CN"/>
+        </w:rPr>
+        <w:t>Benetos</w:t>
+      </w:r>
+      <w:proofErr w:type="spellEnd"/>
+      <w:r>
+        <w:rPr>
+          <w:rFonts w:ascii="Arial" w:hAnsi="Arial" w:cs="Arial"/>
+          <w:sz w:val="22"/>
+          <w:szCs w:val="22"/>
+          <w:lang w:eastAsia="zh-CN"/>
+        </w:rPr>
+        <w:t xml:space="preserve">, S. Dixon, D. </w:t>
+      </w:r>
+      <w:proofErr w:type="spellStart"/>
+      <w:r>
+        <w:rPr>
+          <w:rFonts w:ascii="Arial" w:hAnsi="Arial" w:cs="Arial"/>
+          <w:sz w:val="22"/>
+          <w:szCs w:val="22"/>
+          <w:lang w:eastAsia="zh-CN"/>
+        </w:rPr>
+        <w:t>Giannoulis</w:t>
+      </w:r>
+      <w:proofErr w:type="spellEnd"/>
+      <w:r>
+        <w:rPr>
+          <w:rFonts w:ascii="Arial" w:hAnsi="Arial" w:cs="Arial"/>
+          <w:sz w:val="22"/>
+          <w:szCs w:val="22"/>
+          <w:lang w:eastAsia="zh-CN"/>
+        </w:rPr>
+        <w:t xml:space="preserve">, H. Kirchhoff, and A. </w:t>
+      </w:r>
+      <w:proofErr w:type="spellStart"/>
+      <w:r>
+        <w:rPr>
+          <w:rFonts w:ascii="Arial" w:hAnsi="Arial" w:cs="Arial"/>
+          <w:sz w:val="22"/>
+          <w:szCs w:val="22"/>
+          <w:lang w:eastAsia="zh-CN"/>
+        </w:rPr>
+        <w:t>Klapuri</w:t>
+      </w:r>
+      <w:proofErr w:type="spellEnd"/>
+      <w:r>
+        <w:rPr>
+          <w:rFonts w:ascii="Arial" w:hAnsi="Arial" w:cs="Arial"/>
+          <w:sz w:val="22"/>
+          <w:szCs w:val="22"/>
+          <w:lang w:eastAsia="zh-CN"/>
+        </w:rPr>
+        <w:t xml:space="preserve">, “Automatic music transcription: Challenges and future directions,” J. Intelligent Inform. </w:t>
+      </w:r>
+      <w:proofErr w:type="spellStart"/>
+      <w:r>
+        <w:rPr>
+          <w:rFonts w:ascii="Arial" w:hAnsi="Arial" w:cs="Arial"/>
+          <w:sz w:val="22"/>
+          <w:szCs w:val="22"/>
+          <w:lang w:eastAsia="zh-CN"/>
+        </w:rPr>
+        <w:t>Syst.,vol</w:t>
+      </w:r>
+      <w:proofErr w:type="spellEnd"/>
+      <w:r>
+        <w:rPr>
+          <w:rFonts w:ascii="Arial" w:hAnsi="Arial" w:cs="Arial"/>
+          <w:sz w:val="22"/>
+          <w:szCs w:val="22"/>
+          <w:lang w:eastAsia="zh-CN"/>
+        </w:rPr>
+        <w:t>. 41, no. 3, pp. 407–434, 2013.</w:t>
       </w:r>
     </w:p>
     <w:p>
@@ -2746,7 +3102,67 @@
           <w:szCs w:val="22"/>
           <w:lang w:eastAsia="zh-CN"/>
         </w:rPr>
-        <w:t>M. Schedl, E. Gómez, and J. Urbano, “Music information retrieval: Recent developments and applications,” Foundations Trends Inform. Retrieval, vol. 8, pp. 127–261, 2014. doi: 10.1561/1500000042.</w:t>
+        <w:t xml:space="preserve">M. </w:t>
+      </w:r>
+      <w:proofErr w:type="spellStart"/>
+      <w:r>
+        <w:rPr>
+          <w:rFonts w:ascii="Arial" w:hAnsi="Arial" w:cs="Arial"/>
+          <w:sz w:val="22"/>
+          <w:szCs w:val="22"/>
+          <w:lang w:eastAsia="zh-CN"/>
+        </w:rPr>
+        <w:t>Schedl</w:t>
+      </w:r>
+      <w:proofErr w:type="spellEnd"/>
+      <w:r>
+        <w:rPr>
+          <w:rFonts w:ascii="Arial" w:hAnsi="Arial" w:cs="Arial"/>
+          <w:sz w:val="22"/>
+          <w:szCs w:val="22"/>
+          <w:lang w:eastAsia="zh-CN"/>
+        </w:rPr>
+        <w:t xml:space="preserve">, E. Gómez, and J. </w:t>
+      </w:r>
+      <w:proofErr w:type="spellStart"/>
+      <w:r>
+        <w:rPr>
+          <w:rFonts w:ascii="Arial" w:hAnsi="Arial" w:cs="Arial"/>
+          <w:sz w:val="22"/>
+          <w:szCs w:val="22"/>
+          <w:lang w:eastAsia="zh-CN"/>
+        </w:rPr>
+        <w:t>Urbano</w:t>
+      </w:r>
+      <w:proofErr w:type="spellEnd"/>
+      <w:r>
+        <w:rPr>
+          <w:rFonts w:ascii="Arial" w:hAnsi="Arial" w:cs="Arial"/>
+          <w:sz w:val="22"/>
+          <w:szCs w:val="22"/>
+          <w:lang w:eastAsia="zh-CN"/>
+        </w:rPr>
+        <w:t xml:space="preserve">, “Music information retrieval: Recent developments and applications,” Foundations Trends Inform. Retrieval, vol. 8, pp. 127–261, 2014. </w:t>
+      </w:r>
+      <w:proofErr w:type="spellStart"/>
+      <w:r>
+        <w:rPr>
+          <w:rFonts w:ascii="Arial" w:hAnsi="Arial" w:cs="Arial"/>
+          <w:sz w:val="22"/>
+          <w:szCs w:val="22"/>
+          <w:lang w:eastAsia="zh-CN"/>
+        </w:rPr>
+        <w:t>doi</w:t>
+      </w:r>
+      <w:proofErr w:type="spellEnd"/>
+      <w:r>
+        <w:rPr>
+          <w:rFonts w:ascii="Arial" w:hAnsi="Arial" w:cs="Arial"/>
+          <w:sz w:val="22"/>
+          <w:szCs w:val="22"/>
+          <w:lang w:eastAsia="zh-CN"/>
+        </w:rPr>
+        <w:t>: 10.1561/1500000042.</w:t>
       </w:r>
     </w:p>
     <w:p>
@@ -2771,7 +3187,27 @@
           <w:szCs w:val="22"/>
           <w:lang w:eastAsia="zh-CN"/>
         </w:rPr>
-        <w:t>R. G. C. Carvalho and P. Smaragdis, “Towards end-to-end polyphonic music transcription: Transforming music audio directly to a score,” in 2017 IEEE Workshop Applications Signal Processing Audio and Acoustics, 2017, pp. 151–155.</w:t>
+        <w:t xml:space="preserve">R. G. C. Carvalho and P. </w:t>
+      </w:r>
+      <w:proofErr w:type="spellStart"/>
+      <w:r>
+        <w:rPr>
+          <w:rFonts w:ascii="Arial" w:hAnsi="Arial" w:cs="Arial"/>
+          <w:sz w:val="22"/>
+          <w:szCs w:val="22"/>
+          <w:lang w:eastAsia="zh-CN"/>
+        </w:rPr>
+        <w:t>Smaragdis</w:t>
+      </w:r>
+      <w:proofErr w:type="spellEnd"/>
+      <w:r>
+        <w:rPr>
+          <w:rFonts w:ascii="Arial" w:hAnsi="Arial" w:cs="Arial"/>
+          <w:sz w:val="22"/>
+          <w:szCs w:val="22"/>
+          <w:lang w:eastAsia="zh-CN"/>
+        </w:rPr>
+        <w:t>, “Towards end-to-end polyphonic music transcription: Transforming music audio directly to a score,” in 2017 IEEE Workshop Applications Signal Processing Audio and Acoustics, 2017, pp. 151–155.</w:t>
       </w:r>
     </w:p>
     <w:p>
@@ -2796,7 +3232,47 @@
           <w:szCs w:val="22"/>
           <w:lang w:eastAsia="zh-CN"/>
         </w:rPr>
-        <w:t>S. Sigtia, E. Benetos, and S. Dixon, “An end-to-end neural network for polyphonic piano music transcription,” IEEE/ACM Trans. Audio, Speech, Language Process., vol. 24, no. 5, pp. 927–939, 2016.</w:t>
+        <w:t xml:space="preserve">S. </w:t>
+      </w:r>
+      <w:proofErr w:type="spellStart"/>
+      <w:r>
+        <w:rPr>
+          <w:rFonts w:ascii="Arial" w:hAnsi="Arial" w:cs="Arial"/>
+          <w:sz w:val="22"/>
+          <w:szCs w:val="22"/>
+          <w:lang w:eastAsia="zh-CN"/>
+        </w:rPr>
+        <w:t>Sigtia</w:t>
+      </w:r>
+      <w:proofErr w:type="spellEnd"/>
+      <w:r>
+        <w:rPr>
+          <w:rFonts w:ascii="Arial" w:hAnsi="Arial" w:cs="Arial"/>
+          <w:sz w:val="22"/>
+          <w:szCs w:val="22"/>
+          <w:lang w:eastAsia="zh-CN"/>
+        </w:rPr>
+        <w:t xml:space="preserve">, E. </w:t>
+      </w:r>
+      <w:proofErr w:type="spellStart"/>
+      <w:r>
+        <w:rPr>
+          <w:rFonts w:ascii="Arial" w:hAnsi="Arial" w:cs="Arial"/>
+          <w:sz w:val="22"/>
+          <w:szCs w:val="22"/>
+          <w:lang w:eastAsia="zh-CN"/>
+        </w:rPr>
+        <w:t>Benetos</w:t>
+      </w:r>
+      <w:proofErr w:type="spellEnd"/>
+      <w:r>
+        <w:rPr>
+          <w:rFonts w:ascii="Arial" w:hAnsi="Arial" w:cs="Arial"/>
+          <w:sz w:val="22"/>
+          <w:szCs w:val="22"/>
+          <w:lang w:eastAsia="zh-CN"/>
+        </w:rPr>
+        <w:t>, and S. Dixon, “An end-to-end neural network for polyphonic piano music transcription,” IEEE/ACM Trans. Audio, Speech, Language Process., vol. 24, no. 5, pp. 927–939, 2016.</w:t>
       </w:r>
     </w:p>
     <w:p>
@@ -2846,7 +3322,47 @@
           <w:szCs w:val="22"/>
           <w:lang w:eastAsia="zh-CN"/>
         </w:rPr>
-        <w:t xml:space="preserve">Z. Duan, E. Benetos, “Automatic Music Transcription”, Tutorial at ISMIR 2015, available: </w:t>
+        <w:t xml:space="preserve">Z. </w:t>
+      </w:r>
+      <w:proofErr w:type="spellStart"/>
+      <w:r>
+        <w:rPr>
+          <w:rFonts w:ascii="Arial" w:hAnsi="Arial" w:cs="Arial"/>
+          <w:sz w:val="22"/>
+          <w:szCs w:val="22"/>
+          <w:lang w:eastAsia="zh-CN"/>
+        </w:rPr>
+        <w:t>Duan</w:t>
+      </w:r>
+      <w:proofErr w:type="spellEnd"/>
+      <w:r>
+        <w:rPr>
+          <w:rFonts w:ascii="Arial" w:hAnsi="Arial" w:cs="Arial"/>
+          <w:sz w:val="22"/>
+          <w:szCs w:val="22"/>
+          <w:lang w:eastAsia="zh-CN"/>
+        </w:rPr>
+        <w:t xml:space="preserve">, E. </w:t>
+      </w:r>
+      <w:proofErr w:type="spellStart"/>
+      <w:r>
+        <w:rPr>
+          <w:rFonts w:ascii="Arial" w:hAnsi="Arial" w:cs="Arial"/>
+          <w:sz w:val="22"/>
+          <w:szCs w:val="22"/>
+          <w:lang w:eastAsia="zh-CN"/>
+        </w:rPr>
+        <w:t>Benetos</w:t>
+      </w:r>
+      <w:proofErr w:type="spellEnd"/>
+      <w:r>
+        <w:rPr>
+          <w:rFonts w:ascii="Arial" w:hAnsi="Arial" w:cs="Arial"/>
+          <w:sz w:val="22"/>
+          <w:szCs w:val="22"/>
+          <w:lang w:eastAsia="zh-CN"/>
+        </w:rPr>
+        <w:t xml:space="preserve">, “Automatic Music Transcription”, Tutorial at ISMIR 2015, available: </w:t>
       </w:r>
       <w:hyperlink r:id="rId8" w:history="1">
         <w:r>
@@ -2889,6 +3405,12 @@
         </w:rPr>
       </w:pPr>
     </w:p>
+    <w:p/>
+    <w:p/>
+    <w:p/>
+    <w:p/>
+    <w:p/>
+    <w:p/>
     <w:p>
       <w:pPr>
         <w:pStyle w:val="Heading8"/>
@@ -3263,29 +3785,7 @@
           <w:szCs w:val="20"/>
           <w:lang w:eastAsia="zh-CN"/>
         </w:rPr>
-        <w:t xml:space="preserve">Must establish regular (weekly or fortnightly) progress meetings with your student, which are agreed in writing (email is </w:t>
-      </w:r>
-      <w:proofErr w:type="gramStart"/>
-      <w:r>
-        <w:rPr>
-          <w:rFonts w:ascii="Arial" w:hAnsi="Arial" w:cs="Arial"/>
-          <w:color w:val="222222"/>
-          <w:sz w:val="20"/>
-          <w:szCs w:val="20"/>
-          <w:lang w:eastAsia="zh-CN"/>
-        </w:rPr>
-        <w:t>sufficient</w:t>
-      </w:r>
-      <w:proofErr w:type="gramEnd"/>
-      <w:r>
-        <w:rPr>
-          <w:rFonts w:ascii="Arial" w:hAnsi="Arial" w:cs="Arial"/>
-          <w:color w:val="222222"/>
-          <w:sz w:val="20"/>
-          <w:szCs w:val="20"/>
-          <w:lang w:eastAsia="zh-CN"/>
-        </w:rPr>
-        <w:t xml:space="preserve">). </w:t>
+        <w:t xml:space="preserve">Must establish regular (weekly or fortnightly) progress meetings with your student, which are agreed in writing (email is sufficient). </w:t>
       </w:r>
     </w:p>
     <w:p>
@@ -4080,8 +4580,6 @@
         </w:rPr>
         <w:t>r.</w:t>
       </w:r>
-      <w:bookmarkStart w:id="0" w:name="_GoBack"/>
-      <w:bookmarkEnd w:id="0"/>
     </w:p>
     <w:p>
       <w:pPr>
@@ -4695,27 +5193,7 @@
           <w:szCs w:val="22"/>
           <w:lang w:eastAsia="en-AU"/>
         </w:rPr>
-        <w:t xml:space="preserve">I have reviewed the </w:t>
-      </w:r>
-      <w:proofErr w:type="gramStart"/>
-      <w:r>
-        <w:rPr>
-          <w:rFonts w:ascii="Arial" w:hAnsi="Arial" w:cs="Arial"/>
-          <w:sz w:val="22"/>
-          <w:szCs w:val="22"/>
-          <w:lang w:eastAsia="en-AU"/>
-        </w:rPr>
-        <w:t>aforementioned student’s</w:t>
-      </w:r>
-      <w:proofErr w:type="gramEnd"/>
-      <w:r>
-        <w:rPr>
-          <w:rFonts w:ascii="Arial" w:hAnsi="Arial" w:cs="Arial"/>
-          <w:sz w:val="22"/>
-          <w:szCs w:val="22"/>
-          <w:lang w:eastAsia="en-AU"/>
-        </w:rPr>
-        <w:t xml:space="preserve"> academic transcript and assess this student to be suitable to complete the project detailed above.</w:t>
+        <w:t>I have reviewed the aforementioned student’s academic transcript and assess this student to be suitable to complete the project detailed above.</w:t>
       </w:r>
     </w:p>
     <w:p>
@@ -4740,27 +5218,7 @@
           <w:szCs w:val="22"/>
           <w:lang w:eastAsia="en-AU"/>
         </w:rPr>
-        <w:t xml:space="preserve">I agree to provide supervision and support to the </w:t>
-      </w:r>
-      <w:proofErr w:type="gramStart"/>
-      <w:r>
-        <w:rPr>
-          <w:rFonts w:ascii="Arial" w:hAnsi="Arial" w:cs="Arial"/>
-          <w:sz w:val="22"/>
-          <w:szCs w:val="22"/>
-          <w:lang w:eastAsia="en-AU"/>
-        </w:rPr>
-        <w:t>aforementioned student</w:t>
-      </w:r>
-      <w:proofErr w:type="gramEnd"/>
-      <w:r>
-        <w:rPr>
-          <w:rFonts w:ascii="Arial" w:hAnsi="Arial" w:cs="Arial"/>
-          <w:sz w:val="22"/>
-          <w:szCs w:val="22"/>
-          <w:lang w:eastAsia="en-AU"/>
-        </w:rPr>
-        <w:t xml:space="preserve"> for the duration of the project.</w:t>
+        <w:t>I agree to provide supervision and support to the aforementioned student for the duration of the project.</w:t>
       </w:r>
     </w:p>
     <w:p>
@@ -5205,27 +5663,7 @@
           <w:szCs w:val="22"/>
           <w:lang w:eastAsia="en-AU"/>
         </w:rPr>
-        <w:t xml:space="preserve">I have reviewed the </w:t>
-      </w:r>
-      <w:proofErr w:type="gramStart"/>
-      <w:r>
-        <w:rPr>
-          <w:rFonts w:ascii="Arial" w:hAnsi="Arial" w:cs="Arial"/>
-          <w:sz w:val="22"/>
-          <w:szCs w:val="22"/>
-          <w:lang w:eastAsia="en-AU"/>
-        </w:rPr>
-        <w:t>aforementioned student’s</w:t>
-      </w:r>
-      <w:proofErr w:type="gramEnd"/>
-      <w:r>
-        <w:rPr>
-          <w:rFonts w:ascii="Arial" w:hAnsi="Arial" w:cs="Arial"/>
-          <w:sz w:val="22"/>
-          <w:szCs w:val="22"/>
-          <w:lang w:eastAsia="en-AU"/>
-        </w:rPr>
-        <w:t xml:space="preserve"> academic transcript and assess this student to be suitable to complete the project detailed above.</w:t>
+        <w:t>I have reviewed the aforementioned student’s academic transcript and assess this student to be suitable to complete the project detailed above.</w:t>
       </w:r>
     </w:p>
     <w:p>
@@ -5268,27 +5706,7 @@
           <w:szCs w:val="22"/>
           <w:lang w:eastAsia="en-AU"/>
         </w:rPr>
-        <w:t xml:space="preserve">supervision and support to the </w:t>
-      </w:r>
-      <w:proofErr w:type="gramStart"/>
-      <w:r>
-        <w:rPr>
-          <w:rFonts w:ascii="Arial" w:hAnsi="Arial" w:cs="Arial"/>
-          <w:sz w:val="22"/>
-          <w:szCs w:val="22"/>
-          <w:lang w:eastAsia="en-AU"/>
-        </w:rPr>
-        <w:t>aforementioned student</w:t>
-      </w:r>
-      <w:proofErr w:type="gramEnd"/>
-      <w:r>
-        <w:rPr>
-          <w:rFonts w:ascii="Arial" w:hAnsi="Arial" w:cs="Arial"/>
-          <w:sz w:val="22"/>
-          <w:szCs w:val="22"/>
-          <w:lang w:eastAsia="en-AU"/>
-        </w:rPr>
-        <w:t xml:space="preserve"> for the duration of the project.</w:t>
+        <w:t>supervision and support to the aforementioned student for the duration of the project.</w:t>
       </w:r>
     </w:p>
     <w:p>
@@ -8520,7 +8938,7 @@
 </file>
 
 <file path=customXml/itemProps1.xml><?xml version="1.0" encoding="utf-8"?>
-<ds:datastoreItem xmlns:ds="http://schemas.openxmlformats.org/officeDocument/2006/customXml" ds:itemID="{BED24726-69C3-41E3-9F32-3B212F947BA7}">
+<ds:datastoreItem xmlns:ds="http://schemas.openxmlformats.org/officeDocument/2006/customXml" ds:itemID="{F6F94DC8-3933-4A3C-AF42-4D9CF0F57A6E}">
   <ds:schemaRefs>
     <ds:schemaRef ds:uri="http://schemas.openxmlformats.org/officeDocument/2006/bibliography"/>
   </ds:schemaRefs>

</xml_diff>